<commit_message>
implemented the new session id system and fixed some bugs
</commit_message>
<xml_diff>
--- a/Documents/מסמך עיצוב פרוייקט.docx
+++ b/Documents/מסמך עיצוב פרוייקט.docx
@@ -10108,12 +10108,12 @@
           <wp:inline distB="19050" distT="19050" distL="19050" distR="19050">
             <wp:extent cx="7505700" cy="4114800"/>
             <wp:effectExtent b="0" l="0" r="0" t="0"/>
-            <wp:docPr id="2" name="image04.png"/>
+            <wp:docPr id="2" name="image03.png"/>
             <a:graphic>
               <a:graphicData uri="http://schemas.openxmlformats.org/drawingml/2006/picture">
                 <pic:pic>
                   <pic:nvPicPr>
-                    <pic:cNvPr id="0" name="image04.png"/>
+                    <pic:cNvPr id="0" name="image03.png"/>
                     <pic:cNvPicPr preferRelativeResize="0"/>
                   </pic:nvPicPr>
                   <pic:blipFill>
@@ -10349,7 +10349,7 @@
           <w:szCs w:val="28"/>
           <w:rtl w:val="0"/>
         </w:rPr>
-        <w:t xml:space="preserve">RDroid CLIENT</w:t>
+        <w:t xml:space="preserve">Rdroid CLIENT</w:t>
       </w:r>
     </w:p>
     <w:p>
@@ -10411,6 +10411,137 @@
           <w:szCs w:val="28"/>
           <w:rtl w:val="1"/>
         </w:rPr>
+        <w:t xml:space="preserve">שרת</w:t>
+      </w:r>
+      <w:r>
+        <w:rPr>
+          <w:sz w:val="28"/>
+          <w:szCs w:val="28"/>
+          <w:rtl w:val="1"/>
+        </w:rPr>
+        <w:t xml:space="preserve"> </w:t>
+      </w:r>
+      <w:r>
+        <w:rPr>
+          <w:sz w:val="28"/>
+          <w:szCs w:val="28"/>
+          <w:rtl w:val="1"/>
+        </w:rPr>
+        <w:t xml:space="preserve">הפרוקסי</w:t>
+      </w:r>
+      <w:r>
+        <w:rPr>
+          <w:sz w:val="28"/>
+          <w:szCs w:val="28"/>
+          <w:rtl w:val="1"/>
+        </w:rPr>
+        <w:t xml:space="preserve"> </w:t>
+      </w:r>
+      <w:r>
+        <w:rPr>
+          <w:sz w:val="28"/>
+          <w:szCs w:val="28"/>
+          <w:rtl w:val="1"/>
+        </w:rPr>
+        <w:t xml:space="preserve">מתחילות</w:t>
+      </w:r>
+      <w:r>
+        <w:rPr>
+          <w:sz w:val="28"/>
+          <w:szCs w:val="28"/>
+          <w:rtl w:val="1"/>
+        </w:rPr>
+        <w:t xml:space="preserve"> </w:t>
+      </w:r>
+      <w:r>
+        <w:rPr>
+          <w:sz w:val="28"/>
+          <w:szCs w:val="28"/>
+          <w:rtl w:val="1"/>
+        </w:rPr>
+        <w:t xml:space="preserve">ב</w:t>
+      </w:r>
+      <w:r>
+        <w:rPr>
+          <w:sz w:val="28"/>
+          <w:szCs w:val="28"/>
+          <w:rtl w:val="1"/>
+        </w:rPr>
+        <w:t xml:space="preserve">-</w:t>
+      </w:r>
+    </w:p>
+    <w:p>
+      <w:pPr>
+        <w:contextualSpacing w:val="0"/>
+      </w:pPr>
+      <w:r>
+        <w:rPr>
+          <w:sz w:val="28"/>
+          <w:szCs w:val="28"/>
+          <w:rtl w:val="0"/>
+        </w:rPr>
+        <w:t xml:space="preserve">Rdroid PROXY</w:t>
+      </w:r>
+    </w:p>
+    <w:p>
+      <w:pPr>
+        <w:bidi w:val="1"/>
+        <w:contextualSpacing w:val="0"/>
+      </w:pPr>
+      <w:r>
+        <w:rPr>
+          <w:sz w:val="28"/>
+          <w:szCs w:val="28"/>
+          <w:rtl w:val="1"/>
+        </w:rPr>
+        <w:t xml:space="preserve">כל</w:t>
+      </w:r>
+      <w:r>
+        <w:rPr>
+          <w:sz w:val="28"/>
+          <w:szCs w:val="28"/>
+          <w:rtl w:val="1"/>
+        </w:rPr>
+        <w:t xml:space="preserve"> </w:t>
+      </w:r>
+      <w:r>
+        <w:rPr>
+          <w:sz w:val="28"/>
+          <w:szCs w:val="28"/>
+          <w:rtl w:val="1"/>
+        </w:rPr>
+        <w:t xml:space="preserve">הפקטות</w:t>
+      </w:r>
+      <w:r>
+        <w:rPr>
+          <w:sz w:val="28"/>
+          <w:szCs w:val="28"/>
+          <w:rtl w:val="1"/>
+        </w:rPr>
+        <w:t xml:space="preserve"> </w:t>
+      </w:r>
+      <w:r>
+        <w:rPr>
+          <w:sz w:val="28"/>
+          <w:szCs w:val="28"/>
+          <w:rtl w:val="1"/>
+        </w:rPr>
+        <w:t xml:space="preserve">של</w:t>
+      </w:r>
+      <w:r>
+        <w:rPr>
+          <w:sz w:val="28"/>
+          <w:szCs w:val="28"/>
+          <w:rtl w:val="1"/>
+        </w:rPr>
+        <w:t xml:space="preserve"> </w:t>
+      </w:r>
+      <w:r>
+        <w:rPr>
+          <w:sz w:val="28"/>
+          <w:szCs w:val="28"/>
+          <w:rtl w:val="1"/>
+        </w:rPr>
         <w:t xml:space="preserve">השרת</w:t>
       </w:r>
       <w:r>
@@ -10427,6 +10558,22 @@
           <w:szCs w:val="28"/>
           <w:rtl w:val="1"/>
         </w:rPr>
+        <w:t xml:space="preserve">הראשי</w:t>
+      </w:r>
+      <w:r>
+        <w:rPr>
+          <w:sz w:val="28"/>
+          <w:szCs w:val="28"/>
+          <w:rtl w:val="1"/>
+        </w:rPr>
+        <w:t xml:space="preserve"> </w:t>
+      </w:r>
+      <w:r>
+        <w:rPr>
+          <w:sz w:val="28"/>
+          <w:szCs w:val="28"/>
+          <w:rtl w:val="1"/>
+        </w:rPr>
         <w:t xml:space="preserve">מתחילות</w:t>
       </w:r>
       <w:r>
@@ -10464,7 +10611,7 @@
           <w:szCs w:val="28"/>
           <w:rtl w:val="0"/>
         </w:rPr>
-        <w:t xml:space="preserve">RDroid SERVER</w:t>
+        <w:t xml:space="preserve">Rdroid SERVER</w:t>
       </w:r>
     </w:p>
     <w:p>
@@ -10789,6 +10936,19 @@
     </w:p>
     <w:p>
       <w:pPr>
+        <w:contextualSpacing w:val="0"/>
+      </w:pPr>
+      <w:r>
+        <w:rPr>
+          <w:sz w:val="28"/>
+          <w:szCs w:val="28"/>
+          <w:rtl w:val="0"/>
+        </w:rPr>
+        <w:t xml:space="preserve">NOTIFY_SESSION_ID</w:t>
+      </w:r>
+    </w:p>
+    <w:p>
+      <w:pPr>
         <w:bidi w:val="1"/>
         <w:contextualSpacing w:val="0"/>
       </w:pPr>
@@ -11592,7 +11752,7 @@
           <w:szCs w:val="28"/>
           <w:rtl w:val="0"/>
         </w:rPr>
-        <w:t xml:space="preserve">id - the id of the task.</w:t>
+        <w:t xml:space="preserve">task_id - the id of the task.</w:t>
       </w:r>
     </w:p>
     <w:p>
@@ -11616,6 +11776,609 @@
         <w:rPr>
           <w:rtl w:val="0"/>
         </w:rPr>
+      </w:r>
+    </w:p>
+    <w:p>
+      <w:pPr>
+        <w:contextualSpacing w:val="0"/>
+      </w:pPr>
+      <w:r>
+        <w:rPr>
+          <w:sz w:val="28"/>
+          <w:szCs w:val="28"/>
+          <w:rtl w:val="0"/>
+        </w:rPr>
+        <w:t xml:space="preserve">NOTIFY_SESSION_ID (PROXY)</w:t>
+      </w:r>
+    </w:p>
+    <w:p>
+      <w:pPr>
+        <w:contextualSpacing w:val="0"/>
+      </w:pPr>
+      <w:r>
+        <w:rPr>
+          <w:sz w:val="28"/>
+          <w:szCs w:val="28"/>
+          <w:rtl w:val="0"/>
+        </w:rPr>
+        <w:t xml:space="preserve">tells the server of a new session id that is given to a phone by the proxy.</w:t>
+      </w:r>
+    </w:p>
+    <w:p>
+      <w:pPr>
+        <w:contextualSpacing w:val="0"/>
+      </w:pPr>
+      <w:r>
+        <w:rPr>
+          <w:sz w:val="28"/>
+          <w:szCs w:val="28"/>
+          <w:rtl w:val="0"/>
+        </w:rPr>
+        <w:t xml:space="preserve">session_id - the id of the session</w:t>
+      </w:r>
+    </w:p>
+    <w:p>
+      <w:pPr>
+        <w:bidi w:val="1"/>
+        <w:contextualSpacing w:val="0"/>
+      </w:pPr>
+      <w:r>
+        <w:rPr>
+          <w:rtl w:val="0"/>
+        </w:rPr>
+      </w:r>
+    </w:p>
+    <w:p>
+      <w:pPr>
+        <w:bidi w:val="1"/>
+        <w:contextualSpacing w:val="0"/>
+      </w:pPr>
+      <w:r>
+        <w:rPr>
+          <w:sz w:val="28"/>
+          <w:szCs w:val="28"/>
+          <w:rtl w:val="1"/>
+        </w:rPr>
+        <w:t xml:space="preserve">בנוסף</w:t>
+      </w:r>
+      <w:r>
+        <w:rPr>
+          <w:sz w:val="28"/>
+          <w:szCs w:val="28"/>
+          <w:rtl w:val="1"/>
+        </w:rPr>
+        <w:t xml:space="preserve">, </w:t>
+      </w:r>
+      <w:r>
+        <w:rPr>
+          <w:sz w:val="28"/>
+          <w:szCs w:val="28"/>
+          <w:rtl w:val="1"/>
+        </w:rPr>
+        <w:t xml:space="preserve">במעבר</w:t>
+      </w:r>
+      <w:r>
+        <w:rPr>
+          <w:sz w:val="28"/>
+          <w:szCs w:val="28"/>
+          <w:rtl w:val="1"/>
+        </w:rPr>
+        <w:t xml:space="preserve"> </w:t>
+      </w:r>
+      <w:r>
+        <w:rPr>
+          <w:sz w:val="28"/>
+          <w:szCs w:val="28"/>
+          <w:rtl w:val="1"/>
+        </w:rPr>
+        <w:t xml:space="preserve">בין</w:t>
+      </w:r>
+      <w:r>
+        <w:rPr>
+          <w:sz w:val="28"/>
+          <w:szCs w:val="28"/>
+          <w:rtl w:val="1"/>
+        </w:rPr>
+        <w:t xml:space="preserve"> </w:t>
+      </w:r>
+      <w:r>
+        <w:rPr>
+          <w:sz w:val="28"/>
+          <w:szCs w:val="28"/>
+          <w:rtl w:val="1"/>
+        </w:rPr>
+        <w:t xml:space="preserve">השרת</w:t>
+      </w:r>
+      <w:r>
+        <w:rPr>
+          <w:sz w:val="28"/>
+          <w:szCs w:val="28"/>
+          <w:rtl w:val="1"/>
+        </w:rPr>
+        <w:t xml:space="preserve"> </w:t>
+      </w:r>
+      <w:r>
+        <w:rPr>
+          <w:sz w:val="28"/>
+          <w:szCs w:val="28"/>
+          <w:rtl w:val="1"/>
+        </w:rPr>
+        <w:t xml:space="preserve">הראשי</w:t>
+      </w:r>
+      <w:r>
+        <w:rPr>
+          <w:sz w:val="28"/>
+          <w:szCs w:val="28"/>
+          <w:rtl w:val="1"/>
+        </w:rPr>
+        <w:t xml:space="preserve"> </w:t>
+      </w:r>
+      <w:r>
+        <w:rPr>
+          <w:sz w:val="28"/>
+          <w:szCs w:val="28"/>
+          <w:rtl w:val="1"/>
+        </w:rPr>
+        <w:t xml:space="preserve">לשרת</w:t>
+      </w:r>
+      <w:r>
+        <w:rPr>
+          <w:sz w:val="28"/>
+          <w:szCs w:val="28"/>
+          <w:rtl w:val="1"/>
+        </w:rPr>
+        <w:t xml:space="preserve"> </w:t>
+      </w:r>
+      <w:r>
+        <w:rPr>
+          <w:sz w:val="28"/>
+          <w:szCs w:val="28"/>
+          <w:rtl w:val="1"/>
+        </w:rPr>
+        <w:t xml:space="preserve">הפרוקסי</w:t>
+      </w:r>
+      <w:r>
+        <w:rPr>
+          <w:sz w:val="28"/>
+          <w:szCs w:val="28"/>
+          <w:rtl w:val="1"/>
+        </w:rPr>
+        <w:t xml:space="preserve"> </w:t>
+      </w:r>
+      <w:r>
+        <w:rPr>
+          <w:sz w:val="28"/>
+          <w:szCs w:val="28"/>
+          <w:rtl w:val="1"/>
+        </w:rPr>
+        <w:t xml:space="preserve">ובין</w:t>
+      </w:r>
+      <w:r>
+        <w:rPr>
+          <w:sz w:val="28"/>
+          <w:szCs w:val="28"/>
+          <w:rtl w:val="1"/>
+        </w:rPr>
+        <w:t xml:space="preserve"> </w:t>
+      </w:r>
+      <w:r>
+        <w:rPr>
+          <w:sz w:val="28"/>
+          <w:szCs w:val="28"/>
+          <w:rtl w:val="1"/>
+        </w:rPr>
+        <w:t xml:space="preserve">שרת</w:t>
+      </w:r>
+      <w:r>
+        <w:rPr>
+          <w:sz w:val="28"/>
+          <w:szCs w:val="28"/>
+          <w:rtl w:val="1"/>
+        </w:rPr>
+        <w:t xml:space="preserve"> </w:t>
+      </w:r>
+      <w:r>
+        <w:rPr>
+          <w:sz w:val="28"/>
+          <w:szCs w:val="28"/>
+          <w:rtl w:val="1"/>
+        </w:rPr>
+        <w:t xml:space="preserve">הפרוקסי</w:t>
+      </w:r>
+      <w:r>
+        <w:rPr>
+          <w:sz w:val="28"/>
+          <w:szCs w:val="28"/>
+          <w:rtl w:val="1"/>
+        </w:rPr>
+        <w:t xml:space="preserve"> </w:t>
+      </w:r>
+      <w:r>
+        <w:rPr>
+          <w:sz w:val="28"/>
+          <w:szCs w:val="28"/>
+          <w:rtl w:val="1"/>
+        </w:rPr>
+        <w:t xml:space="preserve">לשרת</w:t>
+      </w:r>
+      <w:r>
+        <w:rPr>
+          <w:sz w:val="28"/>
+          <w:szCs w:val="28"/>
+          <w:rtl w:val="1"/>
+        </w:rPr>
+        <w:t xml:space="preserve"> </w:t>
+      </w:r>
+      <w:r>
+        <w:rPr>
+          <w:sz w:val="28"/>
+          <w:szCs w:val="28"/>
+          <w:rtl w:val="1"/>
+        </w:rPr>
+        <w:t xml:space="preserve">הראשי</w:t>
+      </w:r>
+      <w:r>
+        <w:rPr>
+          <w:sz w:val="28"/>
+          <w:szCs w:val="28"/>
+          <w:rtl w:val="1"/>
+        </w:rPr>
+        <w:t xml:space="preserve"> </w:t>
+      </w:r>
+      <w:r>
+        <w:rPr>
+          <w:sz w:val="28"/>
+          <w:szCs w:val="28"/>
+          <w:rtl w:val="1"/>
+        </w:rPr>
+        <w:t xml:space="preserve">כל</w:t>
+      </w:r>
+      <w:r>
+        <w:rPr>
+          <w:sz w:val="28"/>
+          <w:szCs w:val="28"/>
+          <w:rtl w:val="1"/>
+        </w:rPr>
+        <w:t xml:space="preserve"> </w:t>
+      </w:r>
+      <w:r>
+        <w:rPr>
+          <w:sz w:val="28"/>
+          <w:szCs w:val="28"/>
+          <w:rtl w:val="1"/>
+        </w:rPr>
+        <w:t xml:space="preserve">פקטה</w:t>
+      </w:r>
+      <w:r>
+        <w:rPr>
+          <w:sz w:val="28"/>
+          <w:szCs w:val="28"/>
+          <w:rtl w:val="1"/>
+        </w:rPr>
+        <w:t xml:space="preserve"> </w:t>
+      </w:r>
+      <w:r>
+        <w:rPr>
+          <w:sz w:val="28"/>
+          <w:szCs w:val="28"/>
+          <w:rtl w:val="1"/>
+        </w:rPr>
+        <w:t xml:space="preserve">תקבל</w:t>
+      </w:r>
+      <w:r>
+        <w:rPr>
+          <w:sz w:val="28"/>
+          <w:szCs w:val="28"/>
+          <w:rtl w:val="1"/>
+        </w:rPr>
+        <w:t xml:space="preserve"> </w:t>
+      </w:r>
+      <w:r>
+        <w:rPr>
+          <w:sz w:val="28"/>
+          <w:szCs w:val="28"/>
+          <w:rtl w:val="1"/>
+        </w:rPr>
+        <w:t xml:space="preserve">בתחילתה</w:t>
+      </w:r>
+      <w:r>
+        <w:rPr>
+          <w:sz w:val="28"/>
+          <w:szCs w:val="28"/>
+          <w:rtl w:val="1"/>
+        </w:rPr>
+        <w:t xml:space="preserve"> </w:t>
+      </w:r>
+      <w:r>
+        <w:rPr>
+          <w:sz w:val="28"/>
+          <w:szCs w:val="28"/>
+          <w:rtl w:val="1"/>
+        </w:rPr>
+        <w:t xml:space="preserve">את</w:t>
+      </w:r>
+      <w:r>
+        <w:rPr>
+          <w:sz w:val="28"/>
+          <w:szCs w:val="28"/>
+          <w:rtl w:val="1"/>
+        </w:rPr>
+        <w:t xml:space="preserve"> </w:t>
+      </w:r>
+      <w:r>
+        <w:rPr>
+          <w:sz w:val="28"/>
+          <w:szCs w:val="28"/>
+          <w:rtl w:val="1"/>
+        </w:rPr>
+        <w:t xml:space="preserve">ה</w:t>
+      </w:r>
+      <w:r>
+        <w:rPr>
+          <w:sz w:val="28"/>
+          <w:szCs w:val="28"/>
+          <w:rtl w:val="1"/>
+        </w:rPr>
+        <w:t xml:space="preserve">-</w:t>
+      </w:r>
+      <w:r>
+        <w:rPr>
+          <w:sz w:val="28"/>
+          <w:szCs w:val="28"/>
+          <w:rtl w:val="0"/>
+        </w:rPr>
+        <w:t xml:space="preserve">id</w:t>
+      </w:r>
+      <w:r>
+        <w:rPr>
+          <w:sz w:val="28"/>
+          <w:szCs w:val="28"/>
+          <w:rtl w:val="1"/>
+        </w:rPr>
+        <w:t xml:space="preserve"> </w:t>
+      </w:r>
+      <w:r>
+        <w:rPr>
+          <w:sz w:val="28"/>
+          <w:szCs w:val="28"/>
+          <w:rtl w:val="1"/>
+        </w:rPr>
+        <w:t xml:space="preserve">של</w:t>
+      </w:r>
+      <w:r>
+        <w:rPr>
+          <w:sz w:val="28"/>
+          <w:szCs w:val="28"/>
+          <w:rtl w:val="1"/>
+        </w:rPr>
+        <w:t xml:space="preserve"> </w:t>
+      </w:r>
+      <w:r>
+        <w:rPr>
+          <w:sz w:val="28"/>
+          <w:szCs w:val="28"/>
+          <w:rtl w:val="1"/>
+        </w:rPr>
+        <w:t xml:space="preserve">ה</w:t>
+      </w:r>
+      <w:r>
+        <w:rPr>
+          <w:sz w:val="28"/>
+          <w:szCs w:val="28"/>
+          <w:rtl w:val="1"/>
+        </w:rPr>
+        <w:t xml:space="preserve">-</w:t>
+      </w:r>
+      <w:r>
+        <w:rPr>
+          <w:sz w:val="28"/>
+          <w:szCs w:val="28"/>
+          <w:rtl w:val="0"/>
+        </w:rPr>
+        <w:t xml:space="preserve">session</w:t>
+      </w:r>
+      <w:r>
+        <w:rPr>
+          <w:sz w:val="28"/>
+          <w:szCs w:val="28"/>
+          <w:rtl w:val="1"/>
+        </w:rPr>
+        <w:t xml:space="preserve">. </w:t>
+      </w:r>
+      <w:r>
+        <w:rPr>
+          <w:sz w:val="28"/>
+          <w:szCs w:val="28"/>
+          <w:rtl w:val="1"/>
+        </w:rPr>
+        <w:t xml:space="preserve">לדוגמא</w:t>
+      </w:r>
+      <w:r>
+        <w:rPr>
+          <w:sz w:val="28"/>
+          <w:szCs w:val="28"/>
+          <w:rtl w:val="1"/>
+        </w:rPr>
+        <w:t xml:space="preserve"> (</w:t>
+      </w:r>
+      <w:r>
+        <w:rPr>
+          <w:sz w:val="28"/>
+          <w:szCs w:val="28"/>
+          <w:rtl w:val="0"/>
+        </w:rPr>
+        <w:t xml:space="preserve">id</w:t>
+      </w:r>
+      <w:r>
+        <w:rPr>
+          <w:sz w:val="28"/>
+          <w:szCs w:val="28"/>
+          <w:rtl w:val="1"/>
+        </w:rPr>
+        <w:t xml:space="preserve">=123):</w:t>
+      </w:r>
+    </w:p>
+    <w:p>
+      <w:pPr>
+        <w:contextualSpacing w:val="0"/>
+      </w:pPr>
+      <w:r>
+        <w:rPr>
+          <w:sz w:val="28"/>
+          <w:szCs w:val="28"/>
+          <w:rtl w:val="0"/>
+        </w:rPr>
+        <w:t xml:space="preserve">123:message</w:t>
+      </w:r>
+    </w:p>
+    <w:p>
+      <w:pPr>
+        <w:bidi w:val="1"/>
+        <w:contextualSpacing w:val="0"/>
+      </w:pPr>
+      <w:r>
+        <w:rPr>
+          <w:sz w:val="28"/>
+          <w:szCs w:val="28"/>
+          <w:rtl w:val="1"/>
+        </w:rPr>
+        <w:t xml:space="preserve">הנקודותיים</w:t>
+      </w:r>
+      <w:r>
+        <w:rPr>
+          <w:sz w:val="28"/>
+          <w:szCs w:val="28"/>
+          <w:rtl w:val="1"/>
+        </w:rPr>
+        <w:t xml:space="preserve"> </w:t>
+      </w:r>
+      <w:r>
+        <w:rPr>
+          <w:sz w:val="28"/>
+          <w:szCs w:val="28"/>
+          <w:rtl w:val="1"/>
+        </w:rPr>
+        <w:t xml:space="preserve">מסמלות</w:t>
+      </w:r>
+      <w:r>
+        <w:rPr>
+          <w:sz w:val="28"/>
+          <w:szCs w:val="28"/>
+          <w:rtl w:val="1"/>
+        </w:rPr>
+        <w:t xml:space="preserve"> </w:t>
+      </w:r>
+      <w:r>
+        <w:rPr>
+          <w:sz w:val="28"/>
+          <w:szCs w:val="28"/>
+          <w:rtl w:val="1"/>
+        </w:rPr>
+        <w:t xml:space="preserve">את</w:t>
+      </w:r>
+      <w:r>
+        <w:rPr>
+          <w:sz w:val="28"/>
+          <w:szCs w:val="28"/>
+          <w:rtl w:val="1"/>
+        </w:rPr>
+        <w:t xml:space="preserve"> </w:t>
+      </w:r>
+      <w:r>
+        <w:rPr>
+          <w:sz w:val="28"/>
+          <w:szCs w:val="28"/>
+          <w:rtl w:val="1"/>
+        </w:rPr>
+        <w:t xml:space="preserve">סוף</w:t>
+      </w:r>
+      <w:r>
+        <w:rPr>
+          <w:sz w:val="28"/>
+          <w:szCs w:val="28"/>
+          <w:rtl w:val="1"/>
+        </w:rPr>
+        <w:t xml:space="preserve"> </w:t>
+      </w:r>
+      <w:r>
+        <w:rPr>
+          <w:sz w:val="28"/>
+          <w:szCs w:val="28"/>
+          <w:rtl w:val="1"/>
+        </w:rPr>
+        <w:t xml:space="preserve">ה</w:t>
+      </w:r>
+      <w:r>
+        <w:rPr>
+          <w:sz w:val="28"/>
+          <w:szCs w:val="28"/>
+          <w:rtl w:val="1"/>
+        </w:rPr>
+        <w:t xml:space="preserve">-</w:t>
+      </w:r>
+      <w:r>
+        <w:rPr>
+          <w:sz w:val="28"/>
+          <w:szCs w:val="28"/>
+          <w:rtl w:val="0"/>
+        </w:rPr>
+        <w:t xml:space="preserve">id</w:t>
+      </w:r>
+      <w:r>
+        <w:rPr>
+          <w:sz w:val="28"/>
+          <w:szCs w:val="28"/>
+          <w:rtl w:val="1"/>
+        </w:rPr>
+        <w:t xml:space="preserve"> </w:t>
+      </w:r>
+      <w:r>
+        <w:rPr>
+          <w:sz w:val="28"/>
+          <w:szCs w:val="28"/>
+          <w:rtl w:val="1"/>
+        </w:rPr>
+        <w:t xml:space="preserve">ותחילת</w:t>
+      </w:r>
+      <w:r>
+        <w:rPr>
+          <w:sz w:val="28"/>
+          <w:szCs w:val="28"/>
+          <w:rtl w:val="1"/>
+        </w:rPr>
+        <w:t xml:space="preserve"> </w:t>
+      </w:r>
+      <w:r>
+        <w:rPr>
+          <w:sz w:val="28"/>
+          <w:szCs w:val="28"/>
+          <w:rtl w:val="1"/>
+        </w:rPr>
+        <w:t xml:space="preserve">ההודעה</w:t>
+      </w:r>
+      <w:r>
+        <w:rPr>
+          <w:sz w:val="28"/>
+          <w:szCs w:val="28"/>
+          <w:rtl w:val="1"/>
+        </w:rPr>
+        <w:t xml:space="preserve"> </w:t>
+      </w:r>
+      <w:r>
+        <w:rPr>
+          <w:sz w:val="28"/>
+          <w:szCs w:val="28"/>
+          <w:rtl w:val="1"/>
+        </w:rPr>
+        <w:t xml:space="preserve">עצמה</w:t>
+      </w:r>
+      <w:r>
+        <w:rPr>
+          <w:sz w:val="28"/>
+          <w:szCs w:val="28"/>
+          <w:rtl w:val="1"/>
+        </w:rPr>
+        <w:t xml:space="preserve">.</w:t>
       </w:r>
     </w:p>
     <w:p>

</xml_diff>

<commit_message>
added code to proxy
</commit_message>
<xml_diff>
--- a/Documents/מסמך עיצוב פרוייקט.docx
+++ b/Documents/מסמך עיצוב פרוייקט.docx
@@ -1,12 +1,13 @@
 
 <file path=word/document.xml><?xml version="1.0" encoding="utf-8"?>
-<w:document xmlns:wpc="http://schemas.microsoft.com/office/word/2010/wordprocessingCanvas" xmlns:mc="http://schemas.openxmlformats.org/markup-compatibility/2006" xmlns:o="urn:schemas-microsoft-com:office:office" xmlns:r="http://schemas.openxmlformats.org/officeDocument/2006/relationships" xmlns:m="http://schemas.openxmlformats.org/officeDocument/2006/math" xmlns:v="urn:schemas-microsoft-com:vml" xmlns:wp14="http://schemas.microsoft.com/office/word/2010/wordprocessingDrawing" xmlns:wp="http://schemas.openxmlformats.org/drawingml/2006/wordprocessingDrawing" xmlns:w10="urn:schemas-microsoft-com:office:word" xmlns:w="http://schemas.openxmlformats.org/wordprocessingml/2006/main" xmlns:w14="http://schemas.microsoft.com/office/word/2010/wordml" xmlns:wpg="http://schemas.microsoft.com/office/word/2010/wordprocessingGroup" xmlns:wpi="http://schemas.microsoft.com/office/word/2010/wordprocessingInk" xmlns:wne="http://schemas.microsoft.com/office/word/2006/wordml" xmlns:wps="http://schemas.microsoft.com/office/word/2010/wordprocessingShape" mc:Ignorable="w14 wp14">
+<w:document xmlns:wpc="http://schemas.microsoft.com/office/word/2010/wordprocessingCanvas" xmlns:mc="http://schemas.openxmlformats.org/markup-compatibility/2006" xmlns:o="urn:schemas-microsoft-com:office:office" xmlns:r="http://schemas.openxmlformats.org/officeDocument/2006/relationships" xmlns:m="http://schemas.openxmlformats.org/officeDocument/2006/math" xmlns:v="urn:schemas-microsoft-com:vml" xmlns:wp14="http://schemas.microsoft.com/office/word/2010/wordprocessingDrawing" xmlns:wp="http://schemas.openxmlformats.org/drawingml/2006/wordprocessingDrawing" xmlns:w10="urn:schemas-microsoft-com:office:word" xmlns:w="http://schemas.openxmlformats.org/wordprocessingml/2006/main" xmlns:w14="http://schemas.microsoft.com/office/word/2010/wordml" xmlns:w15="http://schemas.microsoft.com/office/word/2012/wordml" xmlns:wpg="http://schemas.microsoft.com/office/word/2010/wordprocessingGroup" xmlns:wpi="http://schemas.microsoft.com/office/word/2010/wordprocessingInk" xmlns:wne="http://schemas.microsoft.com/office/word/2006/wordml" xmlns:wps="http://schemas.microsoft.com/office/word/2010/wordprocessingShape" mc:Ignorable="w14 w15 wp14">
   <w:background w:color="FFFFFF"/>
   <w:body>
     <w:p>
       <w:pPr>
         <w:jc w:val="center"/>
       </w:pPr>
+      <w:proofErr w:type="spellStart"/>
       <w:r>
         <w:rPr>
           <w:sz w:val="60"/>
@@ -15,6 +16,7 @@
         </w:rPr>
         <w:t>RDroid</w:t>
       </w:r>
+      <w:proofErr w:type="spellEnd"/>
     </w:p>
     <w:p>
       <w:pPr>
@@ -170,7 +172,7 @@
     </w:p>
     <w:tbl>
       <w:tblPr>
-        <w:tblStyle w:val="a5"/>
+        <w:tblStyle w:val="a"/>
         <w:tblW w:w="11880" w:type="dxa"/>
         <w:tblInd w:w="-1440" w:type="dxa"/>
         <w:tblBorders>
@@ -182,12 +184,6 @@
           <w:insideV w:val="single" w:sz="8" w:space="0" w:color="000000"/>
         </w:tblBorders>
         <w:tblLayout w:type="fixed"/>
-        <w:tblCellMar>
-          <w:top w:w="0" w:type="dxa"/>
-          <w:left w:w="0" w:type="dxa"/>
-          <w:bottom w:w="0" w:type="dxa"/>
-          <w:right w:w="0" w:type="dxa"/>
-        </w:tblCellMar>
         <w:tblLook w:val="0600" w:firstRow="0" w:lastRow="0" w:firstColumn="0" w:lastColumn="0" w:noHBand="1" w:noVBand="1"/>
       </w:tblPr>
       <w:tblGrid>
@@ -196,14 +192,6 @@
         <w:gridCol w:w="9315"/>
       </w:tblGrid>
       <w:tr>
-        <w:tblPrEx>
-          <w:tblCellMar>
-            <w:top w:w="0" w:type="dxa"/>
-            <w:left w:w="0" w:type="dxa"/>
-            <w:bottom w:w="0" w:type="dxa"/>
-            <w:right w:w="0" w:type="dxa"/>
-          </w:tblCellMar>
-        </w:tblPrEx>
         <w:tc>
           <w:tcPr>
             <w:tcW w:w="1470" w:type="dxa"/>
@@ -293,14 +281,6 @@
         </w:tc>
       </w:tr>
       <w:tr>
-        <w:tblPrEx>
-          <w:tblCellMar>
-            <w:top w:w="0" w:type="dxa"/>
-            <w:left w:w="0" w:type="dxa"/>
-            <w:bottom w:w="0" w:type="dxa"/>
-            <w:right w:w="0" w:type="dxa"/>
-          </w:tblCellMar>
-        </w:tblPrEx>
         <w:tc>
           <w:tcPr>
             <w:tcW w:w="1470" w:type="dxa"/>
@@ -389,14 +369,6 @@
         </w:tc>
       </w:tr>
       <w:tr>
-        <w:tblPrEx>
-          <w:tblCellMar>
-            <w:top w:w="0" w:type="dxa"/>
-            <w:left w:w="0" w:type="dxa"/>
-            <w:bottom w:w="0" w:type="dxa"/>
-            <w:right w:w="0" w:type="dxa"/>
-          </w:tblCellMar>
-        </w:tblPrEx>
         <w:tc>
           <w:tcPr>
             <w:tcW w:w="1470" w:type="dxa"/>
@@ -492,7 +464,7 @@
                     <pic:cNvPicPr preferRelativeResize="0"/>
                   </pic:nvPicPr>
                   <pic:blipFill>
-                    <a:blip r:embed="rId8"/>
+                    <a:blip r:embed="rId7"/>
                     <a:srcRect/>
                     <a:stretch>
                       <a:fillRect/>
@@ -575,16 +547,9 @@
           <w:szCs w:val="28"/>
           <w:rtl/>
         </w:rPr>
-        <w:t xml:space="preserve">מטרת המסמך הזה היא תכנון מקדים של </w:t>
-      </w:r>
-      <w:r>
-        <w:rPr>
-          <w:sz w:val="28"/>
-          <w:szCs w:val="28"/>
-          <w:rtl/>
-        </w:rPr>
-        <w:t xml:space="preserve">הפרוייקט </w:t>
-      </w:r>
+        <w:t xml:space="preserve">מטרת המסמך הזה היא תכנון מקדים של הפרוייקט </w:t>
+      </w:r>
+      <w:proofErr w:type="spellStart"/>
       <w:r>
         <w:rPr>
           <w:sz w:val="28"/>
@@ -592,6 +557,7 @@
         </w:rPr>
         <w:t>RDroid</w:t>
       </w:r>
+      <w:proofErr w:type="spellEnd"/>
       <w:r>
         <w:rPr>
           <w:sz w:val="28"/>
@@ -640,6 +606,7 @@
         <w:bidi/>
         <w:spacing w:after="120"/>
       </w:pPr>
+      <w:proofErr w:type="spellStart"/>
       <w:r>
         <w:rPr>
           <w:sz w:val="28"/>
@@ -647,21 +614,14 @@
         </w:rPr>
         <w:t>RDroid</w:t>
       </w:r>
-      <w:r>
-        <w:rPr>
-          <w:sz w:val="28"/>
-          <w:szCs w:val="28"/>
-          <w:rtl/>
-        </w:rPr>
-        <w:t xml:space="preserve"> הוא שירות שייתן ללקוח לנהל את הטלפון מהמחשב. הלקו</w:t>
-      </w:r>
-      <w:r>
-        <w:rPr>
-          <w:sz w:val="28"/>
-          <w:szCs w:val="28"/>
-          <w:rtl/>
-        </w:rPr>
-        <w:t>ח יתקין את אפליקציית השירות בטלפון ויתחבר למשתמש הפרטי שלו בעזרת שם וסיסמא. כאשר הלקוח ירצה לנהל את המכשיר, הוא יתחבר לאותו המשתמש דרך האתר ויוכל לנהל את המכשיר משם.</w:t>
+      <w:proofErr w:type="spellEnd"/>
+      <w:r>
+        <w:rPr>
+          <w:sz w:val="28"/>
+          <w:szCs w:val="28"/>
+          <w:rtl/>
+        </w:rPr>
+        <w:t xml:space="preserve"> הוא שירות שייתן ללקוח לנהל את הטלפון מהמחשב. הלקוח יתקין את אפליקציית השירות בטלפון ויתחבר למשתמש הפרטי שלו בעזרת שם וסיסמא. כאשר הלקוח ירצה לנהל את המכשיר, הוא יתחבר לאותו המשתמש דרך האתר ויוכל לנהל את המכשיר משם.</w:t>
       </w:r>
     </w:p>
     <w:p>
@@ -689,7 +649,7 @@
                     <pic:cNvPicPr preferRelativeResize="0"/>
                   </pic:nvPicPr>
                   <pic:blipFill>
-                    <a:blip r:embed="rId9"/>
+                    <a:blip r:embed="rId8"/>
                     <a:srcRect/>
                     <a:stretch>
                       <a:fillRect/>
@@ -746,15 +706,7 @@
           <w:szCs w:val="28"/>
           <w:rtl/>
         </w:rPr>
-        <w:t>קונטיינר מוצפן: השרת יצפין קבצים על הטלפון ותהיה גי</w:t>
-      </w:r>
-      <w:r>
-        <w:rPr>
-          <w:sz w:val="28"/>
-          <w:szCs w:val="28"/>
-          <w:rtl/>
-        </w:rPr>
-        <w:t>שה אילהם רק דרך האתר.</w:t>
+        <w:t>קונטיינר מוצפן: השרת יצפין קבצים על הטלפון ותהיה גישה אילהם רק דרך האתר.</w:t>
       </w:r>
     </w:p>
     <w:p>
@@ -815,15 +767,7 @@
           <w:szCs w:val="28"/>
           <w:rtl/>
         </w:rPr>
-        <w:t>מנהל תהליכים: מציג את התהליכים, נותן להתחיל ול</w:t>
-      </w:r>
-      <w:r>
-        <w:rPr>
-          <w:sz w:val="28"/>
-          <w:szCs w:val="28"/>
-          <w:rtl/>
-        </w:rPr>
-        <w:t>סגור תהליכים, שומר שמות תהליכים שרצים על הטלפון במסד הנתונים כדי שהמשתמש יוכל לפתוח אותם גם אם שכח את שמם, יוצר פרופיל שימוש של המשתמש ומתריע על תהליכים חדשים שאינם תואמים לפרופיל.</w:t>
+        <w:t>מנהל תהליכים: מציג את התהליכים, נותן להתחיל ולסגור תהליכים, שומר שמות תהליכים שרצים על הטלפון במסד הנתונים כדי שהמשתמש יוכל לפתוח אותם גם אם שכח את שמם, יוצר פרופיל שימוש של המשתמש ומתריע על תהליכים חדשים שאינם תואמים לפרופיל.</w:t>
       </w:r>
     </w:p>
     <w:p>
@@ -888,15 +832,7 @@
           <w:rtl/>
         </w:rPr>
         <w:lastRenderedPageBreak/>
-        <w:t xml:space="preserve">הערה - </w:t>
-      </w:r>
-      <w:r>
-        <w:rPr>
-          <w:sz w:val="28"/>
-          <w:szCs w:val="28"/>
-          <w:rtl/>
-        </w:rPr>
-        <w:t>הפרוייקט נכתב ע"י תלמיד הלומד בתוכנית גבהים (יניב) ותלמיד הלומד שירותי רשת (יובל). המסמך הזה הוא מסמך עיצוב הפרוייקט של יניב ולכן יפרט רק את החלקים שיניב צריך לעשות בפרוייקט.</w:t>
+        <w:t>הערה - הפרוייקט נכתב ע"י תלמיד הלומד בתוכנית גבהים (יניב) ותלמיד הלומד שירותי רשת (יובל). המסמך הזה הוא מסמך עיצוב הפרוייקט של יניב ולכן יפרט רק את החלקים שיניב צריך לעשות בפרוייקט.</w:t>
       </w:r>
     </w:p>
     <w:p>
@@ -943,17 +879,36 @@
         </w:rPr>
         <w:t xml:space="preserve">יניב - </w:t>
       </w:r>
-      <w:hyperlink r:id="rId10">
-        <w:r>
-          <w:rPr>
-            <w:color w:val="1155CC"/>
-            <w:sz w:val="28"/>
-            <w:szCs w:val="28"/>
-            <w:u w:val="single"/>
-          </w:rPr>
-          <w:t>https://docs.google.com/document/d/1V75tLstmSVEeeHeCAWPcI-QEpd6rMnnqJ3jDzwsxxso/edit?usp=sharing</w:t>
-        </w:r>
-      </w:hyperlink>
+      <w:r>
+        <w:fldChar w:fldCharType="begin"/>
+      </w:r>
+      <w:r>
+        <w:instrText xml:space="preserve"> HYPERLINK "https://docs.google.com/docume</w:instrText>
+      </w:r>
+      <w:r>
+        <w:instrText xml:space="preserve">nt/d/1V75tLstmSVEeeHeCAWPcI-QEpd6rMnnqJ3jDzwsxxso/edit?usp=sharing" \h </w:instrText>
+      </w:r>
+      <w:r>
+        <w:fldChar w:fldCharType="separate"/>
+      </w:r>
+      <w:r>
+        <w:rPr>
+          <w:color w:val="1155CC"/>
+          <w:sz w:val="28"/>
+          <w:szCs w:val="28"/>
+          <w:u w:val="single"/>
+        </w:rPr>
+        <w:t>https://docs.google.com/document/d/1V75tLstmSVEeeHeCAWPcI-QEpd6rMnnqJ3jDzwsxxso/edit?usp=sharing</w:t>
+      </w:r>
+      <w:r>
+        <w:rPr>
+          <w:color w:val="1155CC"/>
+          <w:sz w:val="28"/>
+          <w:szCs w:val="28"/>
+          <w:u w:val="single"/>
+        </w:rPr>
+        <w:fldChar w:fldCharType="end"/>
+      </w:r>
     </w:p>
     <w:p>
       <w:pPr>
@@ -967,37 +922,56 @@
         </w:rPr>
         <w:t xml:space="preserve">יובל - </w:t>
       </w:r>
-      <w:hyperlink r:id="rId11">
-        <w:r>
-          <w:rPr>
-            <w:color w:val="1155CC"/>
-            <w:sz w:val="28"/>
-            <w:szCs w:val="28"/>
-            <w:u w:val="single"/>
-          </w:rPr>
-          <w:t>https://docs.google.com/document/d/1Ta4LLAR_R8x6pwXa6LORB3QdExOFo6VaOf-che4mHGs/edit?usp=sharing</w:t>
-        </w:r>
-      </w:hyperlink>
-    </w:p>
-    <w:p>
-      <w:pPr>
-        <w:bidi/>
-      </w:pPr>
-    </w:p>
-    <w:p>
-      <w:pPr>
-        <w:bidi/>
-      </w:pPr>
-    </w:p>
-    <w:p>
-      <w:pPr>
-        <w:bidi/>
-      </w:pPr>
-      <w:r>
-        <w:rPr>
+      <w:r>
+        <w:fldChar w:fldCharType="begin"/>
+      </w:r>
+      <w:r>
+        <w:instrText xml:space="preserve"> HYPERLINK "https://docs.google.com/document/d/1Ta4LLAR_R8x6pwXa6LORB3QdExOFo6</w:instrText>
+      </w:r>
+      <w:r>
+        <w:instrText xml:space="preserve">VaOf-che4mHGs/edit?usp=sharing" \h </w:instrText>
+      </w:r>
+      <w:r>
+        <w:fldChar w:fldCharType="separate"/>
+      </w:r>
+      <w:r>
+        <w:rPr>
+          <w:color w:val="1155CC"/>
           <w:sz w:val="28"/>
           <w:szCs w:val="28"/>
           <w:u w:val="single"/>
+        </w:rPr>
+        <w:t>https://docs.google.com/document/d/1Ta4LLAR_R8x6pwXa6LORB3QdExOFo6VaOf-che4mHGs/edit?usp=sharing</w:t>
+      </w:r>
+      <w:r>
+        <w:rPr>
+          <w:color w:val="1155CC"/>
+          <w:sz w:val="28"/>
+          <w:szCs w:val="28"/>
+          <w:u w:val="single"/>
+        </w:rPr>
+        <w:fldChar w:fldCharType="end"/>
+      </w:r>
+    </w:p>
+    <w:p>
+      <w:pPr>
+        <w:bidi/>
+      </w:pPr>
+    </w:p>
+    <w:p>
+      <w:pPr>
+        <w:bidi/>
+      </w:pPr>
+    </w:p>
+    <w:p>
+      <w:pPr>
+        <w:bidi/>
+      </w:pPr>
+      <w:r>
+        <w:rPr>
+          <w:sz w:val="28"/>
+          <w:szCs w:val="28"/>
+          <w:u w:val="single"/>
           <w:rtl/>
         </w:rPr>
         <w:t>הגדרות מושגים:</w:t>
@@ -1122,15 +1096,7 @@
           <w:szCs w:val="28"/>
           <w:rtl/>
         </w:rPr>
-        <w:t>המודולים באפליצייה למכש</w:t>
-      </w:r>
-      <w:r>
-        <w:rPr>
-          <w:sz w:val="28"/>
-          <w:szCs w:val="28"/>
-          <w:rtl/>
-        </w:rPr>
-        <w:t>יר האנדרואיד:</w:t>
+        <w:t>המודולים באפליצייה למכשיר האנדרואיד:</w:t>
       </w:r>
     </w:p>
     <w:p>
@@ -1176,15 +1142,7 @@
           <w:szCs w:val="28"/>
           <w:rtl/>
         </w:rPr>
-        <w:t>שכבת ההפעלה - שכבה האחראית על ביצוע הפעולות המבוקשות ע"י השרת. משתמשת בשכבת האינטרקציה עם מערכת ההפעלה (כדי לבצע פעולות) ובשכבת הרשת (כדי לשלוח מידע חזרה</w:t>
-      </w:r>
-      <w:r>
-        <w:rPr>
-          <w:sz w:val="28"/>
-          <w:szCs w:val="28"/>
-          <w:rtl/>
-        </w:rPr>
-        <w:t xml:space="preserve"> לשרת) כאשר צריך.</w:t>
+        <w:t>שכבת ההפעלה - שכבה האחראית על ביצוע הפעולות המבוקשות ע"י השרת. משתמשת בשכבת האינטרקציה עם מערכת ההפעלה (כדי לבצע פעולות) ובשכבת הרשת (כדי לשלוח מידע חזרה לשרת) כאשר צריך.</w:t>
       </w:r>
     </w:p>
     <w:p>
@@ -1246,15 +1204,7 @@
           <w:szCs w:val="28"/>
           <w:rtl/>
         </w:rPr>
-        <w:t xml:space="preserve"> ו</w:t>
-      </w:r>
-      <w:r>
-        <w:rPr>
-          <w:sz w:val="28"/>
-          <w:szCs w:val="28"/>
-          <w:rtl/>
-        </w:rPr>
-        <w:t>אחראית על להוות ממשק לתוכנה לגישה לשרת.</w:t>
+        <w:t xml:space="preserve"> ואחראית על להוות ממשק לתוכנה לגישה לשרת.</w:t>
       </w:r>
     </w:p>
     <w:p>
@@ -1348,15 +1298,7 @@
           <w:szCs w:val="28"/>
           <w:rtl/>
         </w:rPr>
-        <w:t xml:space="preserve">שכבת הסינון - בשכבה זו יסוננו ההודעות שמתקבלות משכבת הרשת שאינן תואמות לפרוטוקול </w:t>
-      </w:r>
-      <w:r>
-        <w:rPr>
-          <w:sz w:val="28"/>
-          <w:szCs w:val="28"/>
-          <w:rtl/>
-        </w:rPr>
-        <w:t>והן לא יועברו לשרת הראשי.</w:t>
+        <w:t>שכבת הסינון - בשכבה זו יסוננו ההודעות שמתקבלות משכבת הרשת שאינן תואמות לפרוטוקול והן לא יועברו לשרת הראשי.</w:t>
       </w:r>
     </w:p>
     <w:p>
@@ -1435,15 +1377,7 @@
           <w:szCs w:val="28"/>
           <w:rtl/>
         </w:rPr>
-        <w:t>השרת הראשי הינו שרת הנכתב ע"י</w:t>
-      </w:r>
-      <w:r>
-        <w:rPr>
-          <w:sz w:val="28"/>
-          <w:szCs w:val="28"/>
-          <w:rtl/>
-        </w:rPr>
-        <w:t xml:space="preserve"> יובל והוא ינהל את התקשורת בין הלקוח למכשיר האנדרואיד שלו.</w:t>
+        <w:t>השרת הראשי הינו שרת הנכתב ע"י יובל והוא ינהל את התקשורת בין הלקוח למכשיר האנדרואיד שלו.</w:t>
       </w:r>
     </w:p>
     <w:p>
@@ -1538,7 +1472,7 @@
                     <pic:cNvPicPr preferRelativeResize="0"/>
                   </pic:nvPicPr>
                   <pic:blipFill>
-                    <a:blip r:embed="rId12"/>
+                    <a:blip r:embed="rId9"/>
                     <a:srcRect/>
                     <a:stretch>
                       <a:fillRect/>
@@ -1604,7 +1538,7 @@
                     <pic:cNvPicPr preferRelativeResize="0"/>
                   </pic:nvPicPr>
                   <pic:blipFill>
-                    <a:blip r:embed="rId13"/>
+                    <a:blip r:embed="rId10"/>
                     <a:srcRect/>
                     <a:stretch>
                       <a:fillRect/>
@@ -1652,15 +1586,7 @@
           <w:szCs w:val="28"/>
           <w:rtl/>
         </w:rPr>
-        <w:t xml:space="preserve"> בקלות. בשרת </w:t>
-      </w:r>
-      <w:r>
-        <w:rPr>
-          <w:sz w:val="28"/>
-          <w:szCs w:val="28"/>
-          <w:rtl/>
-        </w:rPr>
-        <w:t xml:space="preserve">ובאפליקצייה ישנו </w:t>
+        <w:t xml:space="preserve"> בקלות. בשרת ובאפליקצייה ישנו </w:t>
       </w:r>
       <w:r>
         <w:rPr>
@@ -1692,6 +1618,7 @@
         </w:rPr>
         <w:t xml:space="preserve"> ו- </w:t>
       </w:r>
+      <w:proofErr w:type="spellStart"/>
       <w:r>
         <w:rPr>
           <w:sz w:val="28"/>
@@ -1699,6 +1626,7 @@
         </w:rPr>
         <w:t>ActivityManager</w:t>
       </w:r>
+      <w:proofErr w:type="spellEnd"/>
       <w:r>
         <w:rPr>
           <w:sz w:val="28"/>
@@ -1780,15 +1708,7 @@
           <w:szCs w:val="28"/>
           <w:rtl/>
         </w:rPr>
-        <w:t xml:space="preserve"> מכיוון שגם היא שפה קלה וגם היא השפה שיש לה הכי הרבה תמיכה מצד </w:t>
-      </w:r>
-      <w:r>
-        <w:rPr>
-          <w:sz w:val="28"/>
-          <w:szCs w:val="28"/>
-          <w:rtl/>
-        </w:rPr>
-        <w:t>גוגל (היא השפה שבה משתמשים ב-</w:t>
+        <w:t xml:space="preserve"> מכיוון שגם היא שפה קלה וגם היא השפה שיש לה הכי הרבה תמיכה מצד גוגל (היא השפה שבה משתמשים ב-</w:t>
       </w:r>
       <w:r>
         <w:rPr>
@@ -1986,7 +1906,7 @@
                     <pic:cNvPicPr preferRelativeResize="0"/>
                   </pic:nvPicPr>
                   <pic:blipFill>
-                    <a:blip r:embed="rId14"/>
+                    <a:blip r:embed="rId11"/>
                     <a:srcRect/>
                     <a:stretch>
                       <a:fillRect/>
@@ -2034,7 +1954,7 @@
                     <pic:cNvPicPr preferRelativeResize="0"/>
                   </pic:nvPicPr>
                   <pic:blipFill>
-                    <a:blip r:embed="rId15"/>
+                    <a:blip r:embed="rId12"/>
                     <a:srcRect/>
                     <a:stretch>
                       <a:fillRect/>
@@ -2074,7 +1994,7 @@
                     <pic:cNvPicPr preferRelativeResize="0"/>
                   </pic:nvPicPr>
                   <pic:blipFill>
-                    <a:blip r:embed="rId16"/>
+                    <a:blip r:embed="rId13"/>
                     <a:srcRect/>
                     <a:stretch>
                       <a:fillRect/>
@@ -2115,7 +2035,7 @@
                     <pic:cNvPicPr preferRelativeResize="0"/>
                   </pic:nvPicPr>
                   <pic:blipFill>
-                    <a:blip r:embed="rId17"/>
+                    <a:blip r:embed="rId14"/>
                     <a:srcRect/>
                     <a:stretch>
                       <a:fillRect/>
@@ -2166,12 +2086,21 @@
       </w:r>
     </w:p>
     <w:p>
-      <w:r>
-        <w:rPr>
-          <w:sz w:val="28"/>
-          <w:szCs w:val="28"/>
-        </w:rPr>
-        <w:t>Rdroid CLIENT</w:t>
+      <w:proofErr w:type="spellStart"/>
+      <w:r>
+        <w:rPr>
+          <w:sz w:val="28"/>
+          <w:szCs w:val="28"/>
+        </w:rPr>
+        <w:t>Rdroid</w:t>
+      </w:r>
+      <w:proofErr w:type="spellEnd"/>
+      <w:r>
+        <w:rPr>
+          <w:sz w:val="28"/>
+          <w:szCs w:val="28"/>
+        </w:rPr>
+        <w:t xml:space="preserve"> CLIENT</w:t>
       </w:r>
     </w:p>
     <w:p>
@@ -2188,42 +2117,52 @@
       </w:r>
     </w:p>
     <w:p>
-      <w:r>
-        <w:rPr>
-          <w:sz w:val="28"/>
-          <w:szCs w:val="28"/>
-        </w:rPr>
-        <w:t>Rdroid PROXY</w:t>
-      </w:r>
-    </w:p>
-    <w:p>
-      <w:pPr>
-        <w:bidi/>
-      </w:pPr>
-      <w:r>
-        <w:rPr>
-          <w:sz w:val="28"/>
-          <w:szCs w:val="28"/>
-          <w:rtl/>
-        </w:rPr>
-        <w:t xml:space="preserve">כל </w:t>
-      </w:r>
-      <w:r>
-        <w:rPr>
-          <w:sz w:val="28"/>
-          <w:szCs w:val="28"/>
-          <w:rtl/>
-        </w:rPr>
-        <w:t>הפקטות של השרת הראשי מתחילות ב-</w:t>
-      </w:r>
-    </w:p>
-    <w:p>
-      <w:r>
-        <w:rPr>
-          <w:sz w:val="28"/>
-          <w:szCs w:val="28"/>
-        </w:rPr>
-        <w:t>Rdroid SERVER</w:t>
+      <w:proofErr w:type="spellStart"/>
+      <w:r>
+        <w:rPr>
+          <w:sz w:val="28"/>
+          <w:szCs w:val="28"/>
+        </w:rPr>
+        <w:t>Rdroid</w:t>
+      </w:r>
+      <w:proofErr w:type="spellEnd"/>
+      <w:r>
+        <w:rPr>
+          <w:sz w:val="28"/>
+          <w:szCs w:val="28"/>
+        </w:rPr>
+        <w:t xml:space="preserve"> PROXY</w:t>
+      </w:r>
+    </w:p>
+    <w:p>
+      <w:pPr>
+        <w:bidi/>
+      </w:pPr>
+      <w:r>
+        <w:rPr>
+          <w:sz w:val="28"/>
+          <w:szCs w:val="28"/>
+          <w:rtl/>
+        </w:rPr>
+        <w:t>כל הפקטות של השרת הראשי מתחילות ב-</w:t>
+      </w:r>
+    </w:p>
+    <w:p>
+      <w:proofErr w:type="spellStart"/>
+      <w:r>
+        <w:rPr>
+          <w:sz w:val="28"/>
+          <w:szCs w:val="28"/>
+        </w:rPr>
+        <w:t>Rdroid</w:t>
+      </w:r>
+      <w:proofErr w:type="spellEnd"/>
+      <w:r>
+        <w:rPr>
+          <w:sz w:val="28"/>
+          <w:szCs w:val="28"/>
+        </w:rPr>
+        <w:t xml:space="preserve"> SERVER</w:t>
       </w:r>
     </w:p>
     <w:p>
@@ -2284,117 +2223,6 @@
       </w:r>
     </w:p>
     <w:p>
-      <w:r>
-        <w:rPr>
-          <w:sz w:val="28"/>
-          <w:szCs w:val="28"/>
-        </w:rPr>
-        <w:t>ENCRYPTION</w:t>
-      </w:r>
-    </w:p>
-    <w:p>
-      <w:r>
-        <w:rPr>
-          <w:sz w:val="28"/>
-          <w:szCs w:val="28"/>
-        </w:rPr>
-        <w:t>LOGIN</w:t>
-      </w:r>
-    </w:p>
-    <w:p>
-      <w:r>
-        <w:rPr>
-          <w:sz w:val="28"/>
-          <w:szCs w:val="28"/>
-        </w:rPr>
-        <w:t>TASK</w:t>
-      </w:r>
-    </w:p>
-    <w:p>
-      <w:r>
-        <w:rPr>
-          <w:sz w:val="28"/>
-          <w:szCs w:val="28"/>
-        </w:rPr>
-        <w:t>TASK_RESULTS</w:t>
-      </w:r>
-    </w:p>
-    <w:p>
-      <w:r>
-        <w:rPr>
-          <w:sz w:val="28"/>
-          <w:szCs w:val="28"/>
-        </w:rPr>
-        <w:t>NOTIFY_SESSION_ID</w:t>
-      </w:r>
-    </w:p>
-    <w:p>
-      <w:r>
-        <w:rPr>
-          <w:sz w:val="28"/>
-          <w:szCs w:val="28"/>
-        </w:rPr>
-        <w:t>NOTIFY_SESSION_DISCONNECT</w:t>
-      </w:r>
-    </w:p>
-    <w:p>
-      <w:pPr>
-        <w:bidi/>
-      </w:pPr>
-      <w:r>
-        <w:rPr>
-          <w:sz w:val="28"/>
-          <w:szCs w:val="28"/>
-          <w:rtl/>
-        </w:rPr>
-        <w:t xml:space="preserve">בשורה השלישית והלאה של הפקטה מצויינים </w:t>
-      </w:r>
-      <w:r>
-        <w:rPr>
-          <w:sz w:val="28"/>
-          <w:szCs w:val="28"/>
-          <w:rtl/>
-        </w:rPr>
-        <w:t>הפרמטרים של הפעולה-</w:t>
-      </w:r>
-    </w:p>
-    <w:p>
-      <w:pPr>
-        <w:bidi/>
-      </w:pPr>
-      <w:r>
-        <w:rPr>
-          <w:sz w:val="28"/>
-          <w:szCs w:val="28"/>
-          <w:rtl/>
-        </w:rPr>
-        <w:t xml:space="preserve">דוגמא של שורה שלישית ורביעית של פקטת </w:t>
-      </w:r>
-      <w:r>
-        <w:rPr>
-          <w:sz w:val="28"/>
-          <w:szCs w:val="28"/>
-        </w:rPr>
-        <w:t>LOGIN</w:t>
-      </w:r>
-      <w:r>
-        <w:rPr>
-          <w:sz w:val="28"/>
-          <w:szCs w:val="28"/>
-          <w:rtl/>
-        </w:rPr>
-        <w:t xml:space="preserve"> של הלקוח:</w:t>
-      </w:r>
-    </w:p>
-    <w:p>
-      <w:r>
-        <w:rPr>
-          <w:sz w:val="28"/>
-          <w:szCs w:val="28"/>
-        </w:rPr>
-        <w:lastRenderedPageBreak/>
-        <w:t>email</w:t>
-      </w:r>
       <w:bookmarkStart w:id="0" w:name="_GoBack"/>
       <w:bookmarkEnd w:id="0"/>
       <w:r>
@@ -2402,17 +2230,133 @@
           <w:sz w:val="28"/>
           <w:szCs w:val="28"/>
         </w:rPr>
-        <w:t>:mighty</w:t>
-      </w:r>
-    </w:p>
-    <w:p>
-      <w:r>
-        <w:rPr>
-          <w:sz w:val="28"/>
-          <w:szCs w:val="28"/>
-        </w:rPr>
-        <w:t>password:python</w:t>
-      </w:r>
+        <w:t>LOGIN</w:t>
+      </w:r>
+    </w:p>
+    <w:p>
+      <w:r>
+        <w:rPr>
+          <w:sz w:val="28"/>
+          <w:szCs w:val="28"/>
+        </w:rPr>
+        <w:t>TASK</w:t>
+      </w:r>
+    </w:p>
+    <w:p>
+      <w:r>
+        <w:rPr>
+          <w:sz w:val="28"/>
+          <w:szCs w:val="28"/>
+        </w:rPr>
+        <w:t>TASK_RESULTS</w:t>
+      </w:r>
+    </w:p>
+    <w:p>
+      <w:r>
+        <w:rPr>
+          <w:sz w:val="28"/>
+          <w:szCs w:val="28"/>
+        </w:rPr>
+        <w:t>NOTIFY_SESSION_ID</w:t>
+      </w:r>
+    </w:p>
+    <w:p>
+      <w:r>
+        <w:rPr>
+          <w:sz w:val="28"/>
+          <w:szCs w:val="28"/>
+        </w:rPr>
+        <w:t>NOTIFY_SESSION_DISCONNECT</w:t>
+      </w:r>
+    </w:p>
+    <w:p>
+      <w:pPr>
+        <w:bidi/>
+      </w:pPr>
+      <w:r>
+        <w:rPr>
+          <w:sz w:val="28"/>
+          <w:szCs w:val="28"/>
+          <w:rtl/>
+        </w:rPr>
+        <w:t>בשורה השלישית והלאה של הפקטה מצויינים הפרמטרים של הפעולה-</w:t>
+      </w:r>
+    </w:p>
+    <w:p>
+      <w:pPr>
+        <w:bidi/>
+      </w:pPr>
+      <w:r>
+        <w:rPr>
+          <w:sz w:val="28"/>
+          <w:szCs w:val="28"/>
+          <w:rtl/>
+        </w:rPr>
+        <w:t xml:space="preserve">דוגמא של שורה שלישית ורביעית של פקטת </w:t>
+      </w:r>
+      <w:r>
+        <w:rPr>
+          <w:sz w:val="28"/>
+          <w:szCs w:val="28"/>
+        </w:rPr>
+        <w:t>LOGIN</w:t>
+      </w:r>
+      <w:r>
+        <w:rPr>
+          <w:sz w:val="28"/>
+          <w:szCs w:val="28"/>
+          <w:rtl/>
+        </w:rPr>
+        <w:t xml:space="preserve"> של הלקוח:</w:t>
+      </w:r>
+    </w:p>
+    <w:p>
+      <w:proofErr w:type="spellStart"/>
+      <w:proofErr w:type="gramStart"/>
+      <w:r>
+        <w:rPr>
+          <w:sz w:val="28"/>
+          <w:szCs w:val="28"/>
+        </w:rPr>
+        <w:t>email</w:t>
+      </w:r>
+      <w:r>
+        <w:rPr>
+          <w:sz w:val="28"/>
+          <w:szCs w:val="28"/>
+        </w:rPr>
+        <w:t>:</w:t>
+      </w:r>
+      <w:proofErr w:type="gramEnd"/>
+      <w:r>
+        <w:rPr>
+          <w:sz w:val="28"/>
+          <w:szCs w:val="28"/>
+        </w:rPr>
+        <w:t>mighty</w:t>
+      </w:r>
+      <w:proofErr w:type="spellEnd"/>
+    </w:p>
+    <w:p>
+      <w:proofErr w:type="spellStart"/>
+      <w:proofErr w:type="gramStart"/>
+      <w:r>
+        <w:rPr>
+          <w:sz w:val="28"/>
+          <w:szCs w:val="28"/>
+        </w:rPr>
+        <w:lastRenderedPageBreak/>
+        <w:t>password:</w:t>
+      </w:r>
+      <w:proofErr w:type="gramEnd"/>
+      <w:r>
+        <w:rPr>
+          <w:sz w:val="28"/>
+          <w:szCs w:val="28"/>
+        </w:rPr>
+        <w:t>python</w:t>
+      </w:r>
+      <w:proofErr w:type="spellEnd"/>
     </w:p>
     <w:p>
       <w:pPr>
@@ -2437,21 +2381,39 @@
       </w:r>
     </w:p>
     <w:p>
-      <w:r>
-        <w:rPr>
-          <w:sz w:val="28"/>
-          <w:szCs w:val="28"/>
-        </w:rPr>
-        <w:t>requests a file to download from the server.</w:t>
-      </w:r>
-    </w:p>
-    <w:p>
-      <w:r>
-        <w:rPr>
-          <w:sz w:val="28"/>
-          <w:szCs w:val="28"/>
-        </w:rPr>
-        <w:t>location - the location of the requested file.</w:t>
+      <w:proofErr w:type="gramStart"/>
+      <w:r>
+        <w:rPr>
+          <w:sz w:val="28"/>
+          <w:szCs w:val="28"/>
+        </w:rPr>
+        <w:t>requests</w:t>
+      </w:r>
+      <w:proofErr w:type="gramEnd"/>
+      <w:r>
+        <w:rPr>
+          <w:sz w:val="28"/>
+          <w:szCs w:val="28"/>
+        </w:rPr>
+        <w:t xml:space="preserve"> a file to download from the server.</w:t>
+      </w:r>
+    </w:p>
+    <w:p>
+      <w:proofErr w:type="gramStart"/>
+      <w:r>
+        <w:rPr>
+          <w:sz w:val="28"/>
+          <w:szCs w:val="28"/>
+        </w:rPr>
+        <w:t>location</w:t>
+      </w:r>
+      <w:proofErr w:type="gramEnd"/>
+      <w:r>
+        <w:rPr>
+          <w:sz w:val="28"/>
+          <w:szCs w:val="28"/>
+        </w:rPr>
+        <w:t xml:space="preserve"> - the location of the requested file.</w:t>
       </w:r>
     </w:p>
     <w:p/>
@@ -2461,32 +2423,61 @@
           <w:sz w:val="28"/>
           <w:szCs w:val="28"/>
         </w:rPr>
-        <w:t>ENCRYPTION:</w:t>
-      </w:r>
-    </w:p>
-    <w:p>
-      <w:r>
-        <w:rPr>
-          <w:sz w:val="28"/>
-          <w:szCs w:val="28"/>
-        </w:rPr>
-        <w:t xml:space="preserve">used to </w:t>
-      </w:r>
-      <w:r>
-        <w:rPr>
-          <w:sz w:val="28"/>
-          <w:szCs w:val="28"/>
-        </w:rPr>
-        <w:t>send an encryption key to the other agent.</w:t>
-      </w:r>
-    </w:p>
-    <w:p>
-      <w:r>
-        <w:rPr>
-          <w:sz w:val="28"/>
-          <w:szCs w:val="28"/>
-        </w:rPr>
-        <w:t>key - the key that is sent.</w:t>
+        <w:t>LOGIN (CLIENT):</w:t>
+      </w:r>
+    </w:p>
+    <w:p>
+      <w:proofErr w:type="gramStart"/>
+      <w:r>
+        <w:rPr>
+          <w:sz w:val="28"/>
+          <w:szCs w:val="28"/>
+        </w:rPr>
+        <w:t>logins</w:t>
+      </w:r>
+      <w:proofErr w:type="gramEnd"/>
+      <w:r>
+        <w:rPr>
+          <w:sz w:val="28"/>
+          <w:szCs w:val="28"/>
+        </w:rPr>
+        <w:t xml:space="preserve"> into the server.</w:t>
+      </w:r>
+    </w:p>
+    <w:p>
+      <w:proofErr w:type="gramStart"/>
+      <w:r>
+        <w:rPr>
+          <w:sz w:val="28"/>
+          <w:szCs w:val="28"/>
+        </w:rPr>
+        <w:t>username</w:t>
+      </w:r>
+      <w:proofErr w:type="gramEnd"/>
+      <w:r>
+        <w:rPr>
+          <w:sz w:val="28"/>
+          <w:szCs w:val="28"/>
+        </w:rPr>
+        <w:t xml:space="preserve"> - the username of the client</w:t>
+      </w:r>
+    </w:p>
+    <w:p>
+      <w:proofErr w:type="gramStart"/>
+      <w:r>
+        <w:rPr>
+          <w:sz w:val="28"/>
+          <w:szCs w:val="28"/>
+        </w:rPr>
+        <w:t>password</w:t>
+      </w:r>
+      <w:proofErr w:type="gramEnd"/>
+      <w:r>
+        <w:rPr>
+          <w:sz w:val="28"/>
+          <w:szCs w:val="28"/>
+        </w:rPr>
+        <w:t xml:space="preserve"> - the password of the client</w:t>
       </w:r>
     </w:p>
     <w:p/>
@@ -2496,34 +2487,43 @@
           <w:sz w:val="28"/>
           <w:szCs w:val="28"/>
         </w:rPr>
-        <w:t>LOGIN (CLIENT):</w:t>
-      </w:r>
-    </w:p>
-    <w:p>
-      <w:r>
-        <w:rPr>
-          <w:sz w:val="28"/>
-          <w:szCs w:val="28"/>
-        </w:rPr>
-        <w:t>logins into the server.</w:t>
-      </w:r>
-    </w:p>
-    <w:p>
-      <w:r>
-        <w:rPr>
-          <w:sz w:val="28"/>
-          <w:szCs w:val="28"/>
-        </w:rPr>
-        <w:t>username - the username of the client</w:t>
-      </w:r>
-    </w:p>
-    <w:p>
-      <w:r>
-        <w:rPr>
-          <w:sz w:val="28"/>
-          <w:szCs w:val="28"/>
-        </w:rPr>
-        <w:t>password - the password of the client</w:t>
+        <w:t>LOGIN (SERVER):</w:t>
+      </w:r>
+    </w:p>
+    <w:p>
+      <w:proofErr w:type="gramStart"/>
+      <w:r>
+        <w:rPr>
+          <w:sz w:val="28"/>
+          <w:szCs w:val="28"/>
+        </w:rPr>
+        <w:t>informs</w:t>
+      </w:r>
+      <w:proofErr w:type="gramEnd"/>
+      <w:r>
+        <w:rPr>
+          <w:sz w:val="28"/>
+          <w:szCs w:val="28"/>
+        </w:rPr>
+        <w:t xml:space="preserve"> the client whether the login was successful or not.</w:t>
+      </w:r>
+    </w:p>
+    <w:p>
+      <w:proofErr w:type="gramStart"/>
+      <w:r>
+        <w:rPr>
+          <w:sz w:val="28"/>
+          <w:szCs w:val="28"/>
+        </w:rPr>
+        <w:t>result</w:t>
+      </w:r>
+      <w:proofErr w:type="gramEnd"/>
+      <w:r>
+        <w:rPr>
+          <w:sz w:val="28"/>
+          <w:szCs w:val="28"/>
+        </w:rPr>
+        <w:t xml:space="preserve"> - answers whether the login was successful or not.</w:t>
       </w:r>
     </w:p>
     <w:p/>
@@ -2533,25 +2533,43 @@
           <w:sz w:val="28"/>
           <w:szCs w:val="28"/>
         </w:rPr>
-        <w:t>LOGIN (SERVER):</w:t>
-      </w:r>
-    </w:p>
-    <w:p>
-      <w:r>
-        <w:rPr>
-          <w:sz w:val="28"/>
-          <w:szCs w:val="28"/>
-        </w:rPr>
-        <w:t>informs the client whether the login was successful or not.</w:t>
-      </w:r>
-    </w:p>
-    <w:p>
-      <w:r>
-        <w:rPr>
-          <w:sz w:val="28"/>
-          <w:szCs w:val="28"/>
-        </w:rPr>
-        <w:t>result - answers whether the login was successful or not.</w:t>
+        <w:t>TASK (CLIENT):</w:t>
+      </w:r>
+    </w:p>
+    <w:p>
+      <w:proofErr w:type="gramStart"/>
+      <w:r>
+        <w:rPr>
+          <w:sz w:val="28"/>
+          <w:szCs w:val="28"/>
+        </w:rPr>
+        <w:t>requests</w:t>
+      </w:r>
+      <w:proofErr w:type="gramEnd"/>
+      <w:r>
+        <w:rPr>
+          <w:sz w:val="28"/>
+          <w:szCs w:val="28"/>
+        </w:rPr>
+        <w:t xml:space="preserve"> the current list of tasks from the server.</w:t>
+      </w:r>
+    </w:p>
+    <w:p>
+      <w:proofErr w:type="gramStart"/>
+      <w:r>
+        <w:rPr>
+          <w:sz w:val="28"/>
+          <w:szCs w:val="28"/>
+        </w:rPr>
+        <w:t>exclude</w:t>
+      </w:r>
+      <w:proofErr w:type="gramEnd"/>
+      <w:r>
+        <w:rPr>
+          <w:sz w:val="28"/>
+          <w:szCs w:val="28"/>
+        </w:rPr>
+        <w:t xml:space="preserve"> - a list of task ids that the client already knows about but haven't finished.</w:t>
       </w:r>
     </w:p>
     <w:p/>
@@ -2561,32 +2579,131 @@
           <w:sz w:val="28"/>
           <w:szCs w:val="28"/>
         </w:rPr>
-        <w:t>TASK (CLIENT):</w:t>
-      </w:r>
-    </w:p>
-    <w:p>
-      <w:r>
-        <w:rPr>
-          <w:sz w:val="28"/>
-          <w:szCs w:val="28"/>
-        </w:rPr>
-        <w:t>requests the current list of tasks from the server.</w:t>
-      </w:r>
-    </w:p>
-    <w:p>
-      <w:r>
-        <w:rPr>
-          <w:sz w:val="28"/>
-          <w:szCs w:val="28"/>
-        </w:rPr>
-        <w:t>exclude - a list of task ids that the client already knows about but h</w:t>
-      </w:r>
-      <w:r>
-        <w:rPr>
-          <w:sz w:val="28"/>
-          <w:szCs w:val="28"/>
-        </w:rPr>
-        <w:t>aven't finished.</w:t>
+        <w:t>TASK (SERVER):</w:t>
+      </w:r>
+    </w:p>
+    <w:p>
+      <w:proofErr w:type="gramStart"/>
+      <w:r>
+        <w:rPr>
+          <w:sz w:val="28"/>
+          <w:szCs w:val="28"/>
+        </w:rPr>
+        <w:t>sends</w:t>
+      </w:r>
+      <w:proofErr w:type="gramEnd"/>
+      <w:r>
+        <w:rPr>
+          <w:sz w:val="28"/>
+          <w:szCs w:val="28"/>
+        </w:rPr>
+        <w:t xml:space="preserve"> a list of task that the client needs to do</w:t>
+      </w:r>
+    </w:p>
+    <w:p>
+      <w:proofErr w:type="gramStart"/>
+      <w:r>
+        <w:rPr>
+          <w:sz w:val="28"/>
+          <w:szCs w:val="28"/>
+        </w:rPr>
+        <w:t>task</w:t>
+      </w:r>
+      <w:proofErr w:type="gramEnd"/>
+      <w:r>
+        <w:rPr>
+          <w:sz w:val="28"/>
+          <w:szCs w:val="28"/>
+        </w:rPr>
+        <w:t xml:space="preserve"> block - because this packet can send more than one task, each task will be defined in a block where all of its parameters are present.</w:t>
+      </w:r>
+    </w:p>
+    <w:p>
+      <w:r>
+        <w:rPr>
+          <w:sz w:val="28"/>
+          <w:szCs w:val="28"/>
+        </w:rPr>
+        <w:t>&lt;Task&gt; - indicates the start of a task block.</w:t>
+      </w:r>
+    </w:p>
+    <w:p>
+      <w:r>
+        <w:rPr>
+          <w:sz w:val="28"/>
+          <w:szCs w:val="28"/>
+        </w:rPr>
+        <w:t>&lt;/Task&gt; - indicates the end of a task block.</w:t>
+      </w:r>
+    </w:p>
+    <w:p>
+      <w:proofErr w:type="gramStart"/>
+      <w:r>
+        <w:rPr>
+          <w:sz w:val="28"/>
+          <w:szCs w:val="28"/>
+        </w:rPr>
+        <w:t>id</w:t>
+      </w:r>
+      <w:proofErr w:type="gramEnd"/>
+      <w:r>
+        <w:rPr>
+          <w:sz w:val="28"/>
+          <w:szCs w:val="28"/>
+        </w:rPr>
+        <w:t xml:space="preserve"> - the id of the task used to identify the results that are sent back to the server after the task was done.</w:t>
+      </w:r>
+    </w:p>
+    <w:p>
+      <w:proofErr w:type="gramStart"/>
+      <w:r>
+        <w:rPr>
+          <w:sz w:val="28"/>
+          <w:szCs w:val="28"/>
+        </w:rPr>
+        <w:t>type</w:t>
+      </w:r>
+      <w:proofErr w:type="gramEnd"/>
+      <w:r>
+        <w:rPr>
+          <w:sz w:val="28"/>
+          <w:szCs w:val="28"/>
+        </w:rPr>
+        <w:t xml:space="preserve"> - the type of the task.</w:t>
+      </w:r>
+    </w:p>
+    <w:p>
+      <w:proofErr w:type="gramStart"/>
+      <w:r>
+        <w:rPr>
+          <w:sz w:val="28"/>
+          <w:szCs w:val="28"/>
+        </w:rPr>
+        <w:t>parameter</w:t>
+      </w:r>
+      <w:proofErr w:type="gramEnd"/>
+      <w:r>
+        <w:rPr>
+          <w:sz w:val="28"/>
+          <w:szCs w:val="28"/>
+        </w:rPr>
+        <w:t xml:space="preserve"> - used when the task needs parameters. </w:t>
+      </w:r>
+      <w:proofErr w:type="gramStart"/>
+      <w:r>
+        <w:rPr>
+          <w:sz w:val="28"/>
+          <w:szCs w:val="28"/>
+        </w:rPr>
+        <w:t>example</w:t>
+      </w:r>
+      <w:proofErr w:type="gramEnd"/>
+      <w:r>
+        <w:rPr>
+          <w:sz w:val="28"/>
+          <w:szCs w:val="28"/>
+        </w:rPr>
+        <w:t>: can provide a file address that is used by the client to request a file to download.</w:t>
       </w:r>
     </w:p>
     <w:p/>
@@ -2596,84 +2713,61 @@
           <w:sz w:val="28"/>
           <w:szCs w:val="28"/>
         </w:rPr>
-        <w:t>TASK (SERVER):</w:t>
-      </w:r>
-    </w:p>
-    <w:p>
-      <w:r>
-        <w:rPr>
-          <w:sz w:val="28"/>
-          <w:szCs w:val="28"/>
-        </w:rPr>
-        <w:t>sends a list of task that the client needs to do</w:t>
-      </w:r>
-    </w:p>
-    <w:p>
-      <w:r>
-        <w:rPr>
-          <w:sz w:val="28"/>
-          <w:szCs w:val="28"/>
-        </w:rPr>
-        <w:t>task block - because this packet can send more than one task, each task will be defined in a block where all of its parameters are present.</w:t>
-      </w:r>
-    </w:p>
-    <w:p>
-      <w:r>
-        <w:rPr>
-          <w:sz w:val="28"/>
-          <w:szCs w:val="28"/>
-        </w:rPr>
-        <w:t>&lt;Task&gt;</w:t>
-      </w:r>
-      <w:r>
-        <w:rPr>
-          <w:sz w:val="28"/>
-          <w:szCs w:val="28"/>
-        </w:rPr>
-        <w:t xml:space="preserve"> - indicates the start of a task block.</w:t>
-      </w:r>
-    </w:p>
-    <w:p>
-      <w:r>
-        <w:rPr>
-          <w:sz w:val="28"/>
-          <w:szCs w:val="28"/>
-        </w:rPr>
-        <w:t>&lt;/Task&gt; - indicates the end of a task block.</w:t>
-      </w:r>
-    </w:p>
-    <w:p>
-      <w:r>
-        <w:rPr>
-          <w:sz w:val="28"/>
-          <w:szCs w:val="28"/>
-        </w:rPr>
-        <w:t>id - the id of the task used to identify the results that are sent back to the server after the task was done.</w:t>
-      </w:r>
-    </w:p>
-    <w:p>
-      <w:r>
-        <w:rPr>
-          <w:sz w:val="28"/>
-          <w:szCs w:val="28"/>
-        </w:rPr>
-        <w:t>type - the type of the task.</w:t>
-      </w:r>
-    </w:p>
-    <w:p>
-      <w:r>
-        <w:rPr>
-          <w:sz w:val="28"/>
-          <w:szCs w:val="28"/>
-        </w:rPr>
-        <w:t xml:space="preserve">parameter - used when the task </w:t>
-      </w:r>
-      <w:r>
-        <w:rPr>
-          <w:sz w:val="28"/>
-          <w:szCs w:val="28"/>
-        </w:rPr>
-        <w:t>needs parameters. example: can provide a file address that is used by the client to request a file to download.</w:t>
+        <w:t>TASK_RESULTS (CLIENT):</w:t>
+      </w:r>
+    </w:p>
+    <w:p>
+      <w:proofErr w:type="gramStart"/>
+      <w:r>
+        <w:rPr>
+          <w:sz w:val="28"/>
+          <w:szCs w:val="28"/>
+        </w:rPr>
+        <w:t>sends</w:t>
+      </w:r>
+      <w:proofErr w:type="gramEnd"/>
+      <w:r>
+        <w:rPr>
+          <w:sz w:val="28"/>
+          <w:szCs w:val="28"/>
+        </w:rPr>
+        <w:t xml:space="preserve"> the results of the tasks that were given to the client.</w:t>
+      </w:r>
+    </w:p>
+    <w:p>
+      <w:proofErr w:type="spellStart"/>
+      <w:r>
+        <w:rPr>
+          <w:sz w:val="28"/>
+          <w:szCs w:val="28"/>
+        </w:rPr>
+        <w:t>task_id</w:t>
+      </w:r>
+      <w:proofErr w:type="spellEnd"/>
+      <w:r>
+        <w:rPr>
+          <w:sz w:val="28"/>
+          <w:szCs w:val="28"/>
+        </w:rPr>
+        <w:t xml:space="preserve"> - the id of the task.</w:t>
+      </w:r>
+    </w:p>
+    <w:p>
+      <w:proofErr w:type="gramStart"/>
+      <w:r>
+        <w:rPr>
+          <w:sz w:val="28"/>
+          <w:szCs w:val="28"/>
+        </w:rPr>
+        <w:t>output</w:t>
+      </w:r>
+      <w:proofErr w:type="gramEnd"/>
+      <w:r>
+        <w:rPr>
+          <w:sz w:val="28"/>
+          <w:szCs w:val="28"/>
+        </w:rPr>
+        <w:t xml:space="preserve"> - the results of the task or the information that it needs to return.</w:t>
       </w:r>
     </w:p>
     <w:p/>
@@ -2683,42 +2777,44 @@
           <w:sz w:val="28"/>
           <w:szCs w:val="28"/>
         </w:rPr>
-        <w:t>TASK_RESULTS (CLIENT):</w:t>
-      </w:r>
-    </w:p>
-    <w:p>
+        <w:t>NOTIFY_SESSION_ID (PROXY)</w:t>
+      </w:r>
+    </w:p>
+    <w:p>
+      <w:proofErr w:type="gramStart"/>
       <w:r>
         <w:rPr>
           <w:sz w:val="28"/>
           <w:szCs w:val="28"/>
         </w:rPr>
         <w:lastRenderedPageBreak/>
-        <w:t>sends the results of the tasks that were given to the client.</w:t>
-      </w:r>
-    </w:p>
-    <w:p>
-      <w:r>
-        <w:rPr>
-          <w:sz w:val="28"/>
-          <w:szCs w:val="28"/>
-        </w:rPr>
-        <w:t>task_id - the id of the task.</w:t>
-      </w:r>
-    </w:p>
-    <w:p>
-      <w:r>
-        <w:rPr>
-          <w:sz w:val="28"/>
-          <w:szCs w:val="28"/>
-        </w:rPr>
-        <w:t xml:space="preserve">output - the results of the </w:t>
-      </w:r>
-      <w:r>
-        <w:rPr>
-          <w:sz w:val="28"/>
-          <w:szCs w:val="28"/>
-        </w:rPr>
-        <w:t>task or the information that it needs to return.</w:t>
+        <w:t>notifies</w:t>
+      </w:r>
+      <w:proofErr w:type="gramEnd"/>
+      <w:r>
+        <w:rPr>
+          <w:sz w:val="28"/>
+          <w:szCs w:val="28"/>
+        </w:rPr>
+        <w:t xml:space="preserve"> the server of a new session id that is given to a phone by the proxy.</w:t>
+      </w:r>
+    </w:p>
+    <w:p>
+      <w:proofErr w:type="spellStart"/>
+      <w:r>
+        <w:rPr>
+          <w:sz w:val="28"/>
+          <w:szCs w:val="28"/>
+        </w:rPr>
+        <w:t>session_id</w:t>
+      </w:r>
+      <w:proofErr w:type="spellEnd"/>
+      <w:r>
+        <w:rPr>
+          <w:sz w:val="28"/>
+          <w:szCs w:val="28"/>
+        </w:rPr>
+        <w:t xml:space="preserve"> - the id of the session</w:t>
       </w:r>
     </w:p>
     <w:p/>
@@ -2728,60 +2824,59 @@
           <w:sz w:val="28"/>
           <w:szCs w:val="28"/>
         </w:rPr>
-        <w:t>NOTIFY_SESSION_ID (PROXY)</w:t>
-      </w:r>
-    </w:p>
-    <w:p>
-      <w:r>
-        <w:rPr>
-          <w:sz w:val="28"/>
-          <w:szCs w:val="28"/>
-        </w:rPr>
-        <w:t>notifies the server of a new session id that is given to a phone by the proxy.</w:t>
-      </w:r>
-    </w:p>
-    <w:p>
-      <w:r>
-        <w:rPr>
-          <w:sz w:val="28"/>
-          <w:szCs w:val="28"/>
-        </w:rPr>
-        <w:t>session_id - the id of the session</w:t>
-      </w:r>
-    </w:p>
-    <w:p/>
-    <w:p>
-      <w:r>
-        <w:rPr>
-          <w:sz w:val="28"/>
-          <w:szCs w:val="28"/>
-        </w:rPr>
-        <w:t>NOTIFY_SESSION_DISCONNECT(PROXY)</w:t>
-      </w:r>
-    </w:p>
-    <w:p>
-      <w:r>
-        <w:rPr>
-          <w:sz w:val="28"/>
-          <w:szCs w:val="28"/>
-        </w:rPr>
-        <w:t>notifies the server of a session</w:t>
-      </w:r>
-      <w:r>
-        <w:rPr>
-          <w:sz w:val="28"/>
-          <w:szCs w:val="28"/>
-        </w:rPr>
-        <w:t xml:space="preserve"> that disconnected.</w:t>
-      </w:r>
-    </w:p>
-    <w:p>
-      <w:r>
-        <w:rPr>
-          <w:sz w:val="28"/>
-          <w:szCs w:val="28"/>
-        </w:rPr>
-        <w:t>session_id - the id of the session.</w:t>
+        <w:t>NOTIFY_SESSION_</w:t>
+      </w:r>
+      <w:proofErr w:type="gramStart"/>
+      <w:r>
+        <w:rPr>
+          <w:sz w:val="28"/>
+          <w:szCs w:val="28"/>
+        </w:rPr>
+        <w:t>DISCONNECT(</w:t>
+      </w:r>
+      <w:proofErr w:type="gramEnd"/>
+      <w:r>
+        <w:rPr>
+          <w:sz w:val="28"/>
+          <w:szCs w:val="28"/>
+        </w:rPr>
+        <w:t>PROXY)</w:t>
+      </w:r>
+    </w:p>
+    <w:p>
+      <w:proofErr w:type="gramStart"/>
+      <w:r>
+        <w:rPr>
+          <w:sz w:val="28"/>
+          <w:szCs w:val="28"/>
+        </w:rPr>
+        <w:t>notifies</w:t>
+      </w:r>
+      <w:proofErr w:type="gramEnd"/>
+      <w:r>
+        <w:rPr>
+          <w:sz w:val="28"/>
+          <w:szCs w:val="28"/>
+        </w:rPr>
+        <w:t xml:space="preserve"> the server of a session that disconnected.</w:t>
+      </w:r>
+    </w:p>
+    <w:p>
+      <w:proofErr w:type="spellStart"/>
+      <w:r>
+        <w:rPr>
+          <w:sz w:val="28"/>
+          <w:szCs w:val="28"/>
+        </w:rPr>
+        <w:t>session_id</w:t>
+      </w:r>
+      <w:proofErr w:type="spellEnd"/>
+      <w:r>
+        <w:rPr>
+          <w:sz w:val="28"/>
+          <w:szCs w:val="28"/>
+        </w:rPr>
+        <w:t xml:space="preserve"> - the id of the session.</w:t>
       </w:r>
     </w:p>
     <w:p>
@@ -2853,8 +2948,17 @@
           <w:sz w:val="28"/>
           <w:szCs w:val="28"/>
         </w:rPr>
-        <w:t>123:message</w:t>
-      </w:r>
+        <w:t>123</w:t>
+      </w:r>
+      <w:proofErr w:type="gramStart"/>
+      <w:r>
+        <w:rPr>
+          <w:sz w:val="28"/>
+          <w:szCs w:val="28"/>
+        </w:rPr>
+        <w:t>:message</w:t>
+      </w:r>
+      <w:proofErr w:type="gramEnd"/>
     </w:p>
     <w:p>
       <w:pPr>
@@ -2900,231 +3004,251 @@
           <w:u w:val="single"/>
           <w:rtl/>
         </w:rPr>
-        <w:t>מבנה שמ</w:t>
-      </w:r>
-      <w:r>
-        <w:rPr>
+        <w:t>מבנה שמירת ההגדרות של האפליקציה</w:t>
+      </w:r>
+    </w:p>
+    <w:p>
+      <w:pPr>
+        <w:bidi/>
+      </w:pPr>
+      <w:r>
+        <w:rPr>
+          <w:sz w:val="28"/>
+          <w:szCs w:val="28"/>
+          <w:rtl/>
+        </w:rPr>
+        <w:t>ההגדרות של האפליקציה יישמרו במסמך טקסטואלי. ההגדרות יישמרו בצורה של מילון: כל הגדרה תשמר כמפתח וערכו. כל שורה במסמך תהיה הגדרה נפרדת. בכל שורה, המפתח הוא הטקסט עד ה-= וערכו הוא כל שאר הטקסט. שורות המתחילות ב-# הינן שורות הערה ולכן אינן נקלטות כהגדרות בתוכנה.</w:t>
+      </w:r>
+    </w:p>
+    <w:p>
+      <w:pPr>
+        <w:bidi/>
+      </w:pPr>
+      <w:r>
+        <w:rPr>
+          <w:sz w:val="28"/>
+          <w:szCs w:val="28"/>
+          <w:rtl/>
+        </w:rPr>
+        <w:t>דוגמא:</w:t>
+      </w:r>
+    </w:p>
+    <w:p>
+      <w:r>
+        <w:rPr>
+          <w:sz w:val="28"/>
+          <w:szCs w:val="28"/>
+        </w:rPr>
+        <w:t>#network</w:t>
+      </w:r>
+    </w:p>
+    <w:p>
+      <w:proofErr w:type="spellStart"/>
+      <w:r>
+        <w:rPr>
+          <w:sz w:val="28"/>
+          <w:szCs w:val="28"/>
+        </w:rPr>
+        <w:t>server_ip</w:t>
+      </w:r>
+      <w:proofErr w:type="spellEnd"/>
+      <w:r>
+        <w:rPr>
+          <w:sz w:val="28"/>
+          <w:szCs w:val="28"/>
+        </w:rPr>
+        <w:t>=133.74.20.42</w:t>
+      </w:r>
+    </w:p>
+    <w:p>
+      <w:proofErr w:type="spellStart"/>
+      <w:r>
+        <w:rPr>
+          <w:sz w:val="28"/>
+          <w:szCs w:val="28"/>
+        </w:rPr>
+        <w:t>server_port</w:t>
+      </w:r>
+      <w:proofErr w:type="spellEnd"/>
+      <w:r>
+        <w:rPr>
+          <w:sz w:val="28"/>
+          <w:szCs w:val="28"/>
+        </w:rPr>
+        <w:t>=8888</w:t>
+      </w:r>
+    </w:p>
+    <w:p>
+      <w:r>
+        <w:rPr>
+          <w:sz w:val="28"/>
+          <w:szCs w:val="28"/>
+        </w:rPr>
+        <w:t>#account</w:t>
+      </w:r>
+    </w:p>
+    <w:p>
+      <w:proofErr w:type="gramStart"/>
+      <w:r>
+        <w:rPr>
+          <w:sz w:val="28"/>
+          <w:szCs w:val="28"/>
+        </w:rPr>
+        <w:t>name=</w:t>
+      </w:r>
+      <w:proofErr w:type="gramEnd"/>
+      <w:r>
+        <w:rPr>
+          <w:sz w:val="28"/>
+          <w:szCs w:val="28"/>
+        </w:rPr>
+        <w:t>mighty</w:t>
+      </w:r>
+    </w:p>
+    <w:p>
+      <w:proofErr w:type="gramStart"/>
+      <w:r>
+        <w:rPr>
+          <w:sz w:val="28"/>
+          <w:szCs w:val="28"/>
+        </w:rPr>
+        <w:t>password=</w:t>
+      </w:r>
+      <w:proofErr w:type="gramEnd"/>
+      <w:r>
+        <w:rPr>
+          <w:sz w:val="28"/>
+          <w:szCs w:val="28"/>
+        </w:rPr>
+        <w:t>python</w:t>
+      </w:r>
+    </w:p>
+    <w:p>
+      <w:pPr>
+        <w:bidi/>
+      </w:pPr>
+      <w:r>
+        <w:rPr>
+          <w:sz w:val="28"/>
+          <w:szCs w:val="28"/>
+          <w:rtl/>
+        </w:rPr>
+        <w:t xml:space="preserve">במקרה הזה שמור שכתובת השרת היא 133.74.20.42:8888 שם המשתמש הוא </w:t>
+      </w:r>
+      <w:r>
+        <w:rPr>
+          <w:sz w:val="28"/>
+          <w:szCs w:val="28"/>
+        </w:rPr>
+        <w:t>mighty</w:t>
+      </w:r>
+      <w:r>
+        <w:rPr>
+          <w:sz w:val="28"/>
+          <w:szCs w:val="28"/>
+          <w:rtl/>
+        </w:rPr>
+        <w:t xml:space="preserve"> והסיסמא היא </w:t>
+      </w:r>
+      <w:r>
+        <w:rPr>
+          <w:sz w:val="28"/>
+          <w:szCs w:val="28"/>
+        </w:rPr>
+        <w:t>python</w:t>
+      </w:r>
+      <w:r>
+        <w:rPr>
+          <w:sz w:val="28"/>
+          <w:szCs w:val="28"/>
+          <w:rtl/>
+        </w:rPr>
+        <w:t>.</w:t>
+      </w:r>
+    </w:p>
+    <w:p>
+      <w:pPr>
+        <w:bidi/>
+      </w:pPr>
+    </w:p>
+    <w:p>
+      <w:pPr>
+        <w:bidi/>
+      </w:pPr>
+    </w:p>
+    <w:p>
+      <w:pPr>
+        <w:bidi/>
+      </w:pPr>
+    </w:p>
+    <w:p>
+      <w:pPr>
+        <w:bidi/>
+      </w:pPr>
+    </w:p>
+    <w:p>
+      <w:pPr>
+        <w:bidi/>
+      </w:pPr>
+    </w:p>
+    <w:p>
+      <w:pPr>
+        <w:bidi/>
+      </w:pPr>
+    </w:p>
+    <w:p>
+      <w:pPr>
+        <w:bidi/>
+      </w:pPr>
+    </w:p>
+    <w:p>
+      <w:pPr>
+        <w:bidi/>
+      </w:pPr>
+    </w:p>
+    <w:p>
+      <w:pPr>
+        <w:bidi/>
+      </w:pPr>
+    </w:p>
+    <w:p>
+      <w:pPr>
+        <w:bidi/>
+      </w:pPr>
+    </w:p>
+    <w:p>
+      <w:pPr>
+        <w:bidi/>
+      </w:pPr>
+    </w:p>
+    <w:p>
+      <w:pPr>
+        <w:bidi/>
+      </w:pPr>
+    </w:p>
+    <w:p>
+      <w:pPr>
+        <w:bidi/>
+      </w:pPr>
+    </w:p>
+    <w:p>
+      <w:pPr>
+        <w:bidi/>
+      </w:pPr>
+    </w:p>
+    <w:p>
+      <w:pPr>
+        <w:bidi/>
+      </w:pPr>
+      <w:r>
+        <w:rPr>
+          <w:b/>
           <w:sz w:val="28"/>
           <w:szCs w:val="28"/>
           <w:u w:val="single"/>
           <w:rtl/>
         </w:rPr>
-        <w:t>ירת ההגדרות של האפליקציה</w:t>
-      </w:r>
-    </w:p>
-    <w:p>
-      <w:pPr>
-        <w:bidi/>
-      </w:pPr>
-      <w:r>
-        <w:rPr>
-          <w:sz w:val="28"/>
-          <w:szCs w:val="28"/>
-          <w:rtl/>
-        </w:rPr>
-        <w:t xml:space="preserve">ההגדרות של האפליקציה יישמרו במסמך טקסטואלי. ההגדרות יישמרו בצורה של מילון: כל הגדרה תשמר כמפתח וערכו. כל שורה במסמך תהיה הגדרה נפרדת. בכל שורה, המפתח הוא הטקסט עד ה-= וערכו הוא כל שאר הטקסט. שורות המתחילות ב-# הינן שורות הערה ולכן </w:t>
-      </w:r>
-      <w:r>
-        <w:rPr>
-          <w:sz w:val="28"/>
-          <w:szCs w:val="28"/>
-          <w:rtl/>
-        </w:rPr>
-        <w:t>אינן נקלטות כהגדרות בתוכנה.</w:t>
-      </w:r>
-    </w:p>
-    <w:p>
-      <w:pPr>
-        <w:bidi/>
-      </w:pPr>
-      <w:r>
-        <w:rPr>
-          <w:sz w:val="28"/>
-          <w:szCs w:val="28"/>
-          <w:rtl/>
-        </w:rPr>
-        <w:t>דוגמא:</w:t>
-      </w:r>
-    </w:p>
-    <w:p>
-      <w:r>
-        <w:rPr>
-          <w:sz w:val="28"/>
-          <w:szCs w:val="28"/>
-        </w:rPr>
-        <w:t>#network</w:t>
-      </w:r>
-    </w:p>
-    <w:p>
-      <w:r>
-        <w:rPr>
-          <w:sz w:val="28"/>
-          <w:szCs w:val="28"/>
-        </w:rPr>
-        <w:t>server_ip=133.74.20.42</w:t>
-      </w:r>
-    </w:p>
-    <w:p>
-      <w:r>
-        <w:rPr>
-          <w:sz w:val="28"/>
-          <w:szCs w:val="28"/>
-        </w:rPr>
-        <w:t>server_port=8888</w:t>
-      </w:r>
-    </w:p>
-    <w:p>
-      <w:r>
-        <w:rPr>
-          <w:sz w:val="28"/>
-          <w:szCs w:val="28"/>
-        </w:rPr>
-        <w:t>#account</w:t>
-      </w:r>
-    </w:p>
-    <w:p>
-      <w:r>
-        <w:rPr>
-          <w:sz w:val="28"/>
-          <w:szCs w:val="28"/>
-        </w:rPr>
-        <w:t>name=mighty</w:t>
-      </w:r>
-    </w:p>
-    <w:p>
-      <w:r>
-        <w:rPr>
-          <w:sz w:val="28"/>
-          <w:szCs w:val="28"/>
-        </w:rPr>
-        <w:t>password=python</w:t>
-      </w:r>
-    </w:p>
-    <w:p>
-      <w:pPr>
-        <w:bidi/>
-      </w:pPr>
-      <w:r>
-        <w:rPr>
-          <w:sz w:val="28"/>
-          <w:szCs w:val="28"/>
-          <w:rtl/>
-        </w:rPr>
-        <w:t xml:space="preserve">במקרה הזה שמור שכתובת השרת היא 133.74.20.42:8888 שם המשתמש הוא </w:t>
-      </w:r>
-      <w:r>
-        <w:rPr>
-          <w:sz w:val="28"/>
-          <w:szCs w:val="28"/>
-        </w:rPr>
-        <w:t>mighty</w:t>
-      </w:r>
-      <w:r>
-        <w:rPr>
-          <w:sz w:val="28"/>
-          <w:szCs w:val="28"/>
-          <w:rtl/>
-        </w:rPr>
-        <w:t xml:space="preserve"> והסיסמא היא </w:t>
-      </w:r>
-      <w:r>
-        <w:rPr>
-          <w:sz w:val="28"/>
-          <w:szCs w:val="28"/>
-        </w:rPr>
-        <w:t>python</w:t>
-      </w:r>
-      <w:r>
-        <w:rPr>
-          <w:sz w:val="28"/>
-          <w:szCs w:val="28"/>
-          <w:rtl/>
-        </w:rPr>
-        <w:t>.</w:t>
-      </w:r>
-    </w:p>
-    <w:p>
-      <w:pPr>
-        <w:bidi/>
-      </w:pPr>
-    </w:p>
-    <w:p>
-      <w:pPr>
-        <w:bidi/>
-      </w:pPr>
-    </w:p>
-    <w:p>
-      <w:pPr>
-        <w:bidi/>
-      </w:pPr>
-    </w:p>
-    <w:p>
-      <w:pPr>
-        <w:bidi/>
-      </w:pPr>
-    </w:p>
-    <w:p>
-      <w:pPr>
-        <w:bidi/>
-      </w:pPr>
-    </w:p>
-    <w:p>
-      <w:pPr>
-        <w:bidi/>
-      </w:pPr>
-    </w:p>
-    <w:p>
-      <w:pPr>
-        <w:bidi/>
-      </w:pPr>
-    </w:p>
-    <w:p>
-      <w:pPr>
-        <w:bidi/>
-      </w:pPr>
-    </w:p>
-    <w:p>
-      <w:pPr>
-        <w:bidi/>
-      </w:pPr>
-    </w:p>
-    <w:p>
-      <w:pPr>
-        <w:bidi/>
-      </w:pPr>
-    </w:p>
-    <w:p>
-      <w:pPr>
-        <w:bidi/>
-      </w:pPr>
-    </w:p>
-    <w:p>
-      <w:pPr>
-        <w:bidi/>
-      </w:pPr>
-    </w:p>
-    <w:p>
-      <w:pPr>
-        <w:bidi/>
-      </w:pPr>
-    </w:p>
-    <w:p>
-      <w:pPr>
-        <w:bidi/>
-      </w:pPr>
-    </w:p>
-    <w:p>
-      <w:pPr>
-        <w:bidi/>
-      </w:pPr>
-      <w:r>
-        <w:rPr>
-          <w:b/>
-          <w:sz w:val="28"/>
-          <w:szCs w:val="28"/>
-          <w:u w:val="single"/>
-          <w:rtl/>
-        </w:rPr>
+        <w:lastRenderedPageBreak/>
         <w:t>ממשק המשתמש</w:t>
       </w:r>
     </w:p>
@@ -3153,15 +3277,7 @@
           <w:szCs w:val="28"/>
           <w:rtl/>
         </w:rPr>
-        <w:t xml:space="preserve"> יהיה </w:t>
-      </w:r>
-      <w:r>
-        <w:rPr>
-          <w:sz w:val="28"/>
-          <w:szCs w:val="28"/>
-          <w:rtl/>
-        </w:rPr>
-        <w:t xml:space="preserve">ממשק של </w:t>
+        <w:t xml:space="preserve"> יהיה ממשק של </w:t>
       </w:r>
       <w:r>
         <w:rPr>
@@ -3195,6 +3311,7 @@
       </w:r>
     </w:p>
     <w:p>
+      <w:proofErr w:type="spellStart"/>
       <w:r>
         <w:rPr>
           <w:sz w:val="28"/>
@@ -3202,6 +3319,7 @@
         </w:rPr>
         <w:t>login_activity</w:t>
       </w:r>
+      <w:proofErr w:type="spellEnd"/>
     </w:p>
     <w:p>
       <w:pPr>
@@ -3217,6 +3335,7 @@
       </w:r>
     </w:p>
     <w:p>
+      <w:proofErr w:type="spellStart"/>
       <w:r>
         <w:rPr>
           <w:sz w:val="28"/>
@@ -3224,6 +3343,7 @@
         </w:rPr>
         <w:t>main_activity</w:t>
       </w:r>
+      <w:proofErr w:type="spellEnd"/>
     </w:p>
     <w:p>
       <w:pPr>
@@ -3239,6 +3359,7 @@
       </w:r>
     </w:p>
     <w:p>
+      <w:proofErr w:type="spellStart"/>
       <w:r>
         <w:rPr>
           <w:sz w:val="28"/>
@@ -3246,6 +3367,7 @@
         </w:rPr>
         <w:t>settings_activity</w:t>
       </w:r>
+      <w:proofErr w:type="spellEnd"/>
     </w:p>
     <w:p>
       <w:pPr>
@@ -3261,6 +3383,7 @@
       </w:r>
     </w:p>
     <w:p>
+      <w:proofErr w:type="spellStart"/>
       <w:r>
         <w:rPr>
           <w:sz w:val="28"/>
@@ -3268,6 +3391,7 @@
         </w:rPr>
         <w:t>encrypted_containers_activity</w:t>
       </w:r>
+      <w:proofErr w:type="spellEnd"/>
     </w:p>
     <w:p>
       <w:pPr>
@@ -3289,7 +3413,7 @@
     </w:p>
     <w:p/>
     <w:sectPr>
-      <w:footerReference w:type="default" r:id="rId18"/>
+      <w:footerReference w:type="default" r:id="rId15"/>
       <w:pgSz w:w="11909" w:h="16834"/>
       <w:pgMar w:top="1440" w:right="1440" w:bottom="1440" w:left="1440" w:header="720" w:footer="720" w:gutter="0"/>
       <w:pgNumType w:start="1"/>
@@ -3300,7 +3424,7 @@
 </file>
 
 <file path=word/endnotes.xml><?xml version="1.0" encoding="utf-8"?>
-<w:endnotes xmlns:wpc="http://schemas.microsoft.com/office/word/2010/wordprocessingCanvas" xmlns:mc="http://schemas.openxmlformats.org/markup-compatibility/2006" xmlns:o="urn:schemas-microsoft-com:office:office" xmlns:r="http://schemas.openxmlformats.org/officeDocument/2006/relationships" xmlns:m="http://schemas.openxmlformats.org/officeDocument/2006/math" xmlns:v="urn:schemas-microsoft-com:vml" xmlns:wp14="http://schemas.microsoft.com/office/word/2010/wordprocessingDrawing" xmlns:wp="http://schemas.openxmlformats.org/drawingml/2006/wordprocessingDrawing" xmlns:w10="urn:schemas-microsoft-com:office:word" xmlns:w="http://schemas.openxmlformats.org/wordprocessingml/2006/main" xmlns:w14="http://schemas.microsoft.com/office/word/2010/wordml" xmlns:wpg="http://schemas.microsoft.com/office/word/2010/wordprocessingGroup" xmlns:wpi="http://schemas.microsoft.com/office/word/2010/wordprocessingInk" xmlns:wne="http://schemas.microsoft.com/office/word/2006/wordml" xmlns:wps="http://schemas.microsoft.com/office/word/2010/wordprocessingShape" mc:Ignorable="w14 wp14">
+<w:endnotes xmlns:wpc="http://schemas.microsoft.com/office/word/2010/wordprocessingCanvas" xmlns:mc="http://schemas.openxmlformats.org/markup-compatibility/2006" xmlns:o="urn:schemas-microsoft-com:office:office" xmlns:r="http://schemas.openxmlformats.org/officeDocument/2006/relationships" xmlns:m="http://schemas.openxmlformats.org/officeDocument/2006/math" xmlns:v="urn:schemas-microsoft-com:vml" xmlns:wp14="http://schemas.microsoft.com/office/word/2010/wordprocessingDrawing" xmlns:wp="http://schemas.openxmlformats.org/drawingml/2006/wordprocessingDrawing" xmlns:w10="urn:schemas-microsoft-com:office:word" xmlns:w="http://schemas.openxmlformats.org/wordprocessingml/2006/main" xmlns:w14="http://schemas.microsoft.com/office/word/2010/wordml" xmlns:w15="http://schemas.microsoft.com/office/word/2012/wordml" xmlns:wpg="http://schemas.microsoft.com/office/word/2010/wordprocessingGroup" xmlns:wpi="http://schemas.microsoft.com/office/word/2010/wordprocessingInk" xmlns:wne="http://schemas.microsoft.com/office/word/2006/wordml" xmlns:wps="http://schemas.microsoft.com/office/word/2010/wordprocessingShape" mc:Ignorable="w14 w15 wp14">
   <w:endnote w:type="separator" w:id="-1">
     <w:p>
       <w:pPr>
@@ -3325,7 +3449,7 @@
 </file>
 
 <file path=word/footer1.xml><?xml version="1.0" encoding="utf-8"?>
-<w:ftr xmlns:wpc="http://schemas.microsoft.com/office/word/2010/wordprocessingCanvas" xmlns:mc="http://schemas.openxmlformats.org/markup-compatibility/2006" xmlns:o="urn:schemas-microsoft-com:office:office" xmlns:r="http://schemas.openxmlformats.org/officeDocument/2006/relationships" xmlns:m="http://schemas.openxmlformats.org/officeDocument/2006/math" xmlns:v="urn:schemas-microsoft-com:vml" xmlns:wp14="http://schemas.microsoft.com/office/word/2010/wordprocessingDrawing" xmlns:wp="http://schemas.openxmlformats.org/drawingml/2006/wordprocessingDrawing" xmlns:w10="urn:schemas-microsoft-com:office:word" xmlns:w="http://schemas.openxmlformats.org/wordprocessingml/2006/main" xmlns:w14="http://schemas.microsoft.com/office/word/2010/wordml" xmlns:wpg="http://schemas.microsoft.com/office/word/2010/wordprocessingGroup" xmlns:wpi="http://schemas.microsoft.com/office/word/2010/wordprocessingInk" xmlns:wne="http://schemas.microsoft.com/office/word/2006/wordml" xmlns:wps="http://schemas.microsoft.com/office/word/2010/wordprocessingShape" mc:Ignorable="w14 wp14">
+<w:ftr xmlns:wpc="http://schemas.microsoft.com/office/word/2010/wordprocessingCanvas" xmlns:mc="http://schemas.openxmlformats.org/markup-compatibility/2006" xmlns:o="urn:schemas-microsoft-com:office:office" xmlns:r="http://schemas.openxmlformats.org/officeDocument/2006/relationships" xmlns:m="http://schemas.openxmlformats.org/officeDocument/2006/math" xmlns:v="urn:schemas-microsoft-com:vml" xmlns:wp14="http://schemas.microsoft.com/office/word/2010/wordprocessingDrawing" xmlns:wp="http://schemas.openxmlformats.org/drawingml/2006/wordprocessingDrawing" xmlns:w10="urn:schemas-microsoft-com:office:word" xmlns:w="http://schemas.openxmlformats.org/wordprocessingml/2006/main" xmlns:w14="http://schemas.microsoft.com/office/word/2010/wordml" xmlns:w15="http://schemas.microsoft.com/office/word/2012/wordml" xmlns:wpg="http://schemas.microsoft.com/office/word/2010/wordprocessingGroup" xmlns:wpi="http://schemas.microsoft.com/office/word/2010/wordprocessingInk" xmlns:wne="http://schemas.microsoft.com/office/word/2006/wordml" xmlns:wps="http://schemas.microsoft.com/office/word/2010/wordprocessingShape" mc:Ignorable="w14 w15 wp14">
   <w:p>
     <w:pPr>
       <w:jc w:val="center"/>
@@ -3343,7 +3467,7 @@
       <w:rPr>
         <w:noProof/>
       </w:rPr>
-      <w:t>11</w:t>
+      <w:t>13</w:t>
     </w:r>
     <w:r>
       <w:fldChar w:fldCharType="end"/>
@@ -3353,7 +3477,7 @@
 </file>
 
 <file path=word/footnotes.xml><?xml version="1.0" encoding="utf-8"?>
-<w:footnotes xmlns:wpc="http://schemas.microsoft.com/office/word/2010/wordprocessingCanvas" xmlns:mc="http://schemas.openxmlformats.org/markup-compatibility/2006" xmlns:o="urn:schemas-microsoft-com:office:office" xmlns:r="http://schemas.openxmlformats.org/officeDocument/2006/relationships" xmlns:m="http://schemas.openxmlformats.org/officeDocument/2006/math" xmlns:v="urn:schemas-microsoft-com:vml" xmlns:wp14="http://schemas.microsoft.com/office/word/2010/wordprocessingDrawing" xmlns:wp="http://schemas.openxmlformats.org/drawingml/2006/wordprocessingDrawing" xmlns:w10="urn:schemas-microsoft-com:office:word" xmlns:w="http://schemas.openxmlformats.org/wordprocessingml/2006/main" xmlns:w14="http://schemas.microsoft.com/office/word/2010/wordml" xmlns:wpg="http://schemas.microsoft.com/office/word/2010/wordprocessingGroup" xmlns:wpi="http://schemas.microsoft.com/office/word/2010/wordprocessingInk" xmlns:wne="http://schemas.microsoft.com/office/word/2006/wordml" xmlns:wps="http://schemas.microsoft.com/office/word/2010/wordprocessingShape" mc:Ignorable="w14 wp14">
+<w:footnotes xmlns:wpc="http://schemas.microsoft.com/office/word/2010/wordprocessingCanvas" xmlns:mc="http://schemas.openxmlformats.org/markup-compatibility/2006" xmlns:o="urn:schemas-microsoft-com:office:office" xmlns:r="http://schemas.openxmlformats.org/officeDocument/2006/relationships" xmlns:m="http://schemas.openxmlformats.org/officeDocument/2006/math" xmlns:v="urn:schemas-microsoft-com:vml" xmlns:wp14="http://schemas.microsoft.com/office/word/2010/wordprocessingDrawing" xmlns:wp="http://schemas.openxmlformats.org/drawingml/2006/wordprocessingDrawing" xmlns:w10="urn:schemas-microsoft-com:office:word" xmlns:w="http://schemas.openxmlformats.org/wordprocessingml/2006/main" xmlns:w14="http://schemas.microsoft.com/office/word/2010/wordml" xmlns:w15="http://schemas.microsoft.com/office/word/2012/wordml" xmlns:wpg="http://schemas.microsoft.com/office/word/2010/wordprocessingGroup" xmlns:wpi="http://schemas.microsoft.com/office/word/2010/wordprocessingInk" xmlns:wne="http://schemas.microsoft.com/office/word/2006/wordml" xmlns:wps="http://schemas.microsoft.com/office/word/2010/wordprocessingShape" mc:Ignorable="w14 w15 wp14">
   <w:footnote w:type="separator" w:id="-1">
     <w:p>
       <w:pPr>
@@ -3378,8 +3502,8 @@
 </file>
 
 <file path=word/numbering.xml><?xml version="1.0" encoding="utf-8"?>
-<w:numbering xmlns:wpc="http://schemas.microsoft.com/office/word/2010/wordprocessingCanvas" xmlns:mc="http://schemas.openxmlformats.org/markup-compatibility/2006" xmlns:o="urn:schemas-microsoft-com:office:office" xmlns:r="http://schemas.openxmlformats.org/officeDocument/2006/relationships" xmlns:m="http://schemas.openxmlformats.org/officeDocument/2006/math" xmlns:v="urn:schemas-microsoft-com:vml" xmlns:wp14="http://schemas.microsoft.com/office/word/2010/wordprocessingDrawing" xmlns:wp="http://schemas.openxmlformats.org/drawingml/2006/wordprocessingDrawing" xmlns:w10="urn:schemas-microsoft-com:office:word" xmlns:w="http://schemas.openxmlformats.org/wordprocessingml/2006/main" xmlns:w14="http://schemas.microsoft.com/office/word/2010/wordml" xmlns:wpg="http://schemas.microsoft.com/office/word/2010/wordprocessingGroup" xmlns:wpi="http://schemas.microsoft.com/office/word/2010/wordprocessingInk" xmlns:wne="http://schemas.microsoft.com/office/word/2006/wordml" xmlns:wps="http://schemas.microsoft.com/office/word/2010/wordprocessingShape" mc:Ignorable="w14 wp14">
-  <w:abstractNum w:abstractNumId="0">
+<w:numbering xmlns:wpc="http://schemas.microsoft.com/office/word/2010/wordprocessingCanvas" xmlns:mc="http://schemas.openxmlformats.org/markup-compatibility/2006" xmlns:o="urn:schemas-microsoft-com:office:office" xmlns:r="http://schemas.openxmlformats.org/officeDocument/2006/relationships" xmlns:m="http://schemas.openxmlformats.org/officeDocument/2006/math" xmlns:v="urn:schemas-microsoft-com:vml" xmlns:wp14="http://schemas.microsoft.com/office/word/2010/wordprocessingDrawing" xmlns:wp="http://schemas.openxmlformats.org/drawingml/2006/wordprocessingDrawing" xmlns:w10="urn:schemas-microsoft-com:office:word" xmlns:w="http://schemas.openxmlformats.org/wordprocessingml/2006/main" xmlns:w14="http://schemas.microsoft.com/office/word/2010/wordml" xmlns:w15="http://schemas.microsoft.com/office/word/2012/wordml" xmlns:wpg="http://schemas.microsoft.com/office/word/2010/wordprocessingGroup" xmlns:wpi="http://schemas.microsoft.com/office/word/2010/wordprocessingInk" xmlns:wne="http://schemas.microsoft.com/office/word/2006/wordml" xmlns:wps="http://schemas.microsoft.com/office/word/2010/wordprocessingShape" mc:Ignorable="w14 w15 wp14">
+  <w:abstractNum w:abstractNumId="0" w15:restartNumberingAfterBreak="0">
     <w:nsid w:val="139A3B1D"/>
     <w:multiLevelType w:val="multilevel"/>
     <w:tmpl w:val="FAD68CC4"/>
@@ -3492,7 +3616,7 @@
       </w:rPr>
     </w:lvl>
   </w:abstractNum>
-  <w:abstractNum w:abstractNumId="1">
+  <w:abstractNum w:abstractNumId="1" w15:restartNumberingAfterBreak="0">
     <w:nsid w:val="2B842C5B"/>
     <w:multiLevelType w:val="multilevel"/>
     <w:tmpl w:val="D9369D70"/>
@@ -3605,7 +3729,7 @@
       </w:rPr>
     </w:lvl>
   </w:abstractNum>
-  <w:abstractNum w:abstractNumId="2">
+  <w:abstractNum w:abstractNumId="2" w15:restartNumberingAfterBreak="0">
     <w:nsid w:val="57D85004"/>
     <w:multiLevelType w:val="multilevel"/>
     <w:tmpl w:val="CCCA06FA"/>
@@ -3718,7 +3842,7 @@
       </w:rPr>
     </w:lvl>
   </w:abstractNum>
-  <w:abstractNum w:abstractNumId="3">
+  <w:abstractNum w:abstractNumId="3" w15:restartNumberingAfterBreak="0">
     <w:nsid w:val="6A2971AF"/>
     <w:multiLevelType w:val="multilevel"/>
     <w:tmpl w:val="0C28DA32"/>
@@ -3847,7 +3971,7 @@
 </file>
 
 <file path=word/styles.xml><?xml version="1.0" encoding="utf-8"?>
-<w:styles xmlns:mc="http://schemas.openxmlformats.org/markup-compatibility/2006" xmlns:r="http://schemas.openxmlformats.org/officeDocument/2006/relationships" xmlns:w="http://schemas.openxmlformats.org/wordprocessingml/2006/main" xmlns:w14="http://schemas.microsoft.com/office/word/2010/wordml" mc:Ignorable="w14">
+<w:styles xmlns:mc="http://schemas.openxmlformats.org/markup-compatibility/2006" xmlns:r="http://schemas.openxmlformats.org/officeDocument/2006/relationships" xmlns:w="http://schemas.openxmlformats.org/wordprocessingml/2006/main" xmlns:w14="http://schemas.microsoft.com/office/word/2010/wordml" xmlns:w15="http://schemas.microsoft.com/office/word/2012/wordml" mc:Ignorable="w14 w15">
   <w:docDefaults>
     <w:rPrDefault>
       <w:rPr>
@@ -3864,152 +3988,386 @@
       </w:pPr>
     </w:pPrDefault>
   </w:docDefaults>
-  <w:latentStyles w:defLockedState="0" w:defUIPriority="99" w:defSemiHidden="1" w:defUnhideWhenUsed="1" w:defQFormat="0" w:count="267">
-    <w:lsdException w:name="Normal" w:semiHidden="0" w:uiPriority="0" w:unhideWhenUsed="0" w:qFormat="1"/>
-    <w:lsdException w:name="heading 1" w:semiHidden="0" w:uiPriority="9" w:unhideWhenUsed="0" w:qFormat="1"/>
-    <w:lsdException w:name="heading 2" w:uiPriority="9" w:qFormat="1"/>
-    <w:lsdException w:name="heading 3" w:uiPriority="9" w:qFormat="1"/>
-    <w:lsdException w:name="heading 4" w:uiPriority="9" w:qFormat="1"/>
-    <w:lsdException w:name="heading 5" w:uiPriority="9" w:qFormat="1"/>
-    <w:lsdException w:name="heading 6" w:uiPriority="9" w:qFormat="1"/>
-    <w:lsdException w:name="heading 7" w:uiPriority="9" w:qFormat="1"/>
-    <w:lsdException w:name="heading 8" w:uiPriority="9" w:qFormat="1"/>
-    <w:lsdException w:name="heading 9" w:uiPriority="9" w:qFormat="1"/>
-    <w:lsdException w:name="toc 1" w:uiPriority="39"/>
-    <w:lsdException w:name="toc 2" w:uiPriority="39"/>
-    <w:lsdException w:name="toc 3" w:uiPriority="39"/>
-    <w:lsdException w:name="toc 4" w:uiPriority="39"/>
-    <w:lsdException w:name="toc 5" w:uiPriority="39"/>
-    <w:lsdException w:name="toc 6" w:uiPriority="39"/>
-    <w:lsdException w:name="toc 7" w:uiPriority="39"/>
-    <w:lsdException w:name="toc 8" w:uiPriority="39"/>
-    <w:lsdException w:name="toc 9" w:uiPriority="39"/>
-    <w:lsdException w:name="caption" w:uiPriority="35" w:qFormat="1"/>
-    <w:lsdException w:name="Title" w:semiHidden="0" w:uiPriority="10" w:unhideWhenUsed="0" w:qFormat="1"/>
-    <w:lsdException w:name="Default Paragraph Font" w:uiPriority="1"/>
-    <w:lsdException w:name="Subtitle" w:semiHidden="0" w:uiPriority="11" w:unhideWhenUsed="0" w:qFormat="1"/>
-    <w:lsdException w:name="Strong" w:semiHidden="0" w:uiPriority="22" w:unhideWhenUsed="0" w:qFormat="1"/>
-    <w:lsdException w:name="Emphasis" w:semiHidden="0" w:uiPriority="20" w:unhideWhenUsed="0" w:qFormat="1"/>
-    <w:lsdException w:name="Table Grid" w:semiHidden="0" w:uiPriority="59" w:unhideWhenUsed="0"/>
-    <w:lsdException w:name="Placeholder Text" w:unhideWhenUsed="0"/>
-    <w:lsdException w:name="No Spacing" w:semiHidden="0" w:uiPriority="1" w:unhideWhenUsed="0" w:qFormat="1"/>
-    <w:lsdException w:name="Light Shading" w:semiHidden="0" w:uiPriority="60" w:unhideWhenUsed="0"/>
-    <w:lsdException w:name="Light List" w:semiHidden="0" w:uiPriority="61" w:unhideWhenUsed="0"/>
-    <w:lsdException w:name="Light Grid" w:semiHidden="0" w:uiPriority="62" w:unhideWhenUsed="0"/>
-    <w:lsdException w:name="Medium Shading 1" w:semiHidden="0" w:uiPriority="63" w:unhideWhenUsed="0"/>
-    <w:lsdException w:name="Medium Shading 2" w:semiHidden="0" w:uiPriority="64" w:unhideWhenUsed="0"/>
-    <w:lsdException w:name="Medium List 1" w:semiHidden="0" w:uiPriority="65" w:unhideWhenUsed="0"/>
-    <w:lsdException w:name="Medium List 2" w:semiHidden="0" w:uiPriority="66" w:unhideWhenUsed="0"/>
-    <w:lsdException w:name="Medium Grid 1" w:semiHidden="0" w:uiPriority="67" w:unhideWhenUsed="0"/>
-    <w:lsdException w:name="Medium Grid 2" w:semiHidden="0" w:uiPriority="68" w:unhideWhenUsed="0"/>
-    <w:lsdException w:name="Medium Grid 3" w:semiHidden="0" w:uiPriority="69" w:unhideWhenUsed="0"/>
-    <w:lsdException w:name="Dark List" w:semiHidden="0" w:uiPriority="70" w:unhideWhenUsed="0"/>
-    <w:lsdException w:name="Colorful Shading" w:semiHidden="0" w:uiPriority="71" w:unhideWhenUsed="0"/>
-    <w:lsdException w:name="Colorful List" w:semiHidden="0" w:uiPriority="72" w:unhideWhenUsed="0"/>
-    <w:lsdException w:name="Colorful Grid" w:semiHidden="0" w:uiPriority="73" w:unhideWhenUsed="0"/>
-    <w:lsdException w:name="Light Shading Accent 1" w:semiHidden="0" w:uiPriority="60" w:unhideWhenUsed="0"/>
-    <w:lsdException w:name="Light List Accent 1" w:semiHidden="0" w:uiPriority="61" w:unhideWhenUsed="0"/>
-    <w:lsdException w:name="Light Grid Accent 1" w:semiHidden="0" w:uiPriority="62" w:unhideWhenUsed="0"/>
-    <w:lsdException w:name="Medium Shading 1 Accent 1" w:semiHidden="0" w:uiPriority="63" w:unhideWhenUsed="0"/>
-    <w:lsdException w:name="Medium Shading 2 Accent 1" w:semiHidden="0" w:uiPriority="64" w:unhideWhenUsed="0"/>
-    <w:lsdException w:name="Medium List 1 Accent 1" w:semiHidden="0" w:uiPriority="65" w:unhideWhenUsed="0"/>
-    <w:lsdException w:name="Revision" w:unhideWhenUsed="0"/>
-    <w:lsdException w:name="List Paragraph" w:semiHidden="0" w:uiPriority="34" w:unhideWhenUsed="0" w:qFormat="1"/>
-    <w:lsdException w:name="Quote" w:semiHidden="0" w:uiPriority="29" w:unhideWhenUsed="0" w:qFormat="1"/>
-    <w:lsdException w:name="Intense Quote" w:semiHidden="0" w:uiPriority="30" w:unhideWhenUsed="0" w:qFormat="1"/>
-    <w:lsdException w:name="Medium List 2 Accent 1" w:semiHidden="0" w:uiPriority="66" w:unhideWhenUsed="0"/>
-    <w:lsdException w:name="Medium Grid 1 Accent 1" w:semiHidden="0" w:uiPriority="67" w:unhideWhenUsed="0"/>
-    <w:lsdException w:name="Medium Grid 2 Accent 1" w:semiHidden="0" w:uiPriority="68" w:unhideWhenUsed="0"/>
-    <w:lsdException w:name="Medium Grid 3 Accent 1" w:semiHidden="0" w:uiPriority="69" w:unhideWhenUsed="0"/>
-    <w:lsdException w:name="Dark List Accent 1" w:semiHidden="0" w:uiPriority="70" w:unhideWhenUsed="0"/>
-    <w:lsdException w:name="Colorful Shading Accent 1" w:semiHidden="0" w:uiPriority="71" w:unhideWhenUsed="0"/>
-    <w:lsdException w:name="Colorful List Accent 1" w:semiHidden="0" w:uiPriority="72" w:unhideWhenUsed="0"/>
-    <w:lsdException w:name="Colorful Grid Accent 1" w:semiHidden="0" w:uiPriority="73" w:unhideWhenUsed="0"/>
-    <w:lsdException w:name="Light Shading Accent 2" w:semiHidden="0" w:uiPriority="60" w:unhideWhenUsed="0"/>
-    <w:lsdException w:name="Light List Accent 2" w:semiHidden="0" w:uiPriority="61" w:unhideWhenUsed="0"/>
-    <w:lsdException w:name="Light Grid Accent 2" w:semiHidden="0" w:uiPriority="62" w:unhideWhenUsed="0"/>
-    <w:lsdException w:name="Medium Shading 1 Accent 2" w:semiHidden="0" w:uiPriority="63" w:unhideWhenUsed="0"/>
-    <w:lsdException w:name="Medium Shading 2 Accent 2" w:semiHidden="0" w:uiPriority="64" w:unhideWhenUsed="0"/>
-    <w:lsdException w:name="Medium List 1 Accent 2" w:semiHidden="0" w:uiPriority="65" w:unhideWhenUsed="0"/>
-    <w:lsdException w:name="Medium List 2 Accent 2" w:semiHidden="0" w:uiPriority="66" w:unhideWhenUsed="0"/>
-    <w:lsdException w:name="Medium Grid 1 Accent 2" w:semiHidden="0" w:uiPriority="67" w:unhideWhenUsed="0"/>
-    <w:lsdException w:name="Medium Grid 2 Accent 2" w:semiHidden="0" w:uiPriority="68" w:unhideWhenUsed="0"/>
-    <w:lsdException w:name="Medium Grid 3 Accent 2" w:semiHidden="0" w:uiPriority="69" w:unhideWhenUsed="0"/>
-    <w:lsdException w:name="Dark List Accent 2" w:semiHidden="0" w:uiPriority="70" w:unhideWhenUsed="0"/>
-    <w:lsdException w:name="Colorful Shading Accent 2" w:semiHidden="0" w:uiPriority="71" w:unhideWhenUsed="0"/>
-    <w:lsdException w:name="Colorful List Accent 2" w:semiHidden="0" w:uiPriority="72" w:unhideWhenUsed="0"/>
-    <w:lsdException w:name="Colorful Grid Accent 2" w:semiHidden="0" w:uiPriority="73" w:unhideWhenUsed="0"/>
-    <w:lsdException w:name="Light Shading Accent 3" w:semiHidden="0" w:uiPriority="60" w:unhideWhenUsed="0"/>
-    <w:lsdException w:name="Light List Accent 3" w:semiHidden="0" w:uiPriority="61" w:unhideWhenUsed="0"/>
-    <w:lsdException w:name="Light Grid Accent 3" w:semiHidden="0" w:uiPriority="62" w:unhideWhenUsed="0"/>
-    <w:lsdException w:name="Medium Shading 1 Accent 3" w:semiHidden="0" w:uiPriority="63" w:unhideWhenUsed="0"/>
-    <w:lsdException w:name="Medium Shading 2 Accent 3" w:semiHidden="0" w:uiPriority="64" w:unhideWhenUsed="0"/>
-    <w:lsdException w:name="Medium List 1 Accent 3" w:semiHidden="0" w:uiPriority="65" w:unhideWhenUsed="0"/>
-    <w:lsdException w:name="Medium List 2 Accent 3" w:semiHidden="0" w:uiPriority="66" w:unhideWhenUsed="0"/>
-    <w:lsdException w:name="Medium Grid 1 Accent 3" w:semiHidden="0" w:uiPriority="67" w:unhideWhenUsed="0"/>
-    <w:lsdException w:name="Medium Grid 2 Accent 3" w:semiHidden="0" w:uiPriority="68" w:unhideWhenUsed="0"/>
-    <w:lsdException w:name="Medium Grid 3 Accent 3" w:semiHidden="0" w:uiPriority="69" w:unhideWhenUsed="0"/>
-    <w:lsdException w:name="Dark List Accent 3" w:semiHidden="0" w:uiPriority="70" w:unhideWhenUsed="0"/>
-    <w:lsdException w:name="Colorful Shading Accent 3" w:semiHidden="0" w:uiPriority="71" w:unhideWhenUsed="0"/>
-    <w:lsdException w:name="Colorful List Accent 3" w:semiHidden="0" w:uiPriority="72" w:unhideWhenUsed="0"/>
-    <w:lsdException w:name="Colorful Grid Accent 3" w:semiHidden="0" w:uiPriority="73" w:unhideWhenUsed="0"/>
-    <w:lsdException w:name="Light Shading Accent 4" w:semiHidden="0" w:uiPriority="60" w:unhideWhenUsed="0"/>
-    <w:lsdException w:name="Light List Accent 4" w:semiHidden="0" w:uiPriority="61" w:unhideWhenUsed="0"/>
-    <w:lsdException w:name="Light Grid Accent 4" w:semiHidden="0" w:uiPriority="62" w:unhideWhenUsed="0"/>
-    <w:lsdException w:name="Medium Shading 1 Accent 4" w:semiHidden="0" w:uiPriority="63" w:unhideWhenUsed="0"/>
-    <w:lsdException w:name="Medium Shading 2 Accent 4" w:semiHidden="0" w:uiPriority="64" w:unhideWhenUsed="0"/>
-    <w:lsdException w:name="Medium List 1 Accent 4" w:semiHidden="0" w:uiPriority="65" w:unhideWhenUsed="0"/>
-    <w:lsdException w:name="Medium List 2 Accent 4" w:semiHidden="0" w:uiPriority="66" w:unhideWhenUsed="0"/>
-    <w:lsdException w:name="Medium Grid 1 Accent 4" w:semiHidden="0" w:uiPriority="67" w:unhideWhenUsed="0"/>
-    <w:lsdException w:name="Medium Grid 2 Accent 4" w:semiHidden="0" w:uiPriority="68" w:unhideWhenUsed="0"/>
-    <w:lsdException w:name="Medium Grid 3 Accent 4" w:semiHidden="0" w:uiPriority="69" w:unhideWhenUsed="0"/>
-    <w:lsdException w:name="Dark List Accent 4" w:semiHidden="0" w:uiPriority="70" w:unhideWhenUsed="0"/>
-    <w:lsdException w:name="Colorful Shading Accent 4" w:semiHidden="0" w:uiPriority="71" w:unhideWhenUsed="0"/>
-    <w:lsdException w:name="Colorful List Accent 4" w:semiHidden="0" w:uiPriority="72" w:unhideWhenUsed="0"/>
-    <w:lsdException w:name="Colorful Grid Accent 4" w:semiHidden="0" w:uiPriority="73" w:unhideWhenUsed="0"/>
-    <w:lsdException w:name="Light Shading Accent 5" w:semiHidden="0" w:uiPriority="60" w:unhideWhenUsed="0"/>
-    <w:lsdException w:name="Light List Accent 5" w:semiHidden="0" w:uiPriority="61" w:unhideWhenUsed="0"/>
-    <w:lsdException w:name="Light Grid Accent 5" w:semiHidden="0" w:uiPriority="62" w:unhideWhenUsed="0"/>
-    <w:lsdException w:name="Medium Shading 1 Accent 5" w:semiHidden="0" w:uiPriority="63" w:unhideWhenUsed="0"/>
-    <w:lsdException w:name="Medium Shading 2 Accent 5" w:semiHidden="0" w:uiPriority="64" w:unhideWhenUsed="0"/>
-    <w:lsdException w:name="Medium List 1 Accent 5" w:semiHidden="0" w:uiPriority="65" w:unhideWhenUsed="0"/>
-    <w:lsdException w:name="Medium List 2 Accent 5" w:semiHidden="0" w:uiPriority="66" w:unhideWhenUsed="0"/>
-    <w:lsdException w:name="Medium Grid 1 Accent 5" w:semiHidden="0" w:uiPriority="67" w:unhideWhenUsed="0"/>
-    <w:lsdException w:name="Medium Grid 2 Accent 5" w:semiHidden="0" w:uiPriority="68" w:unhideWhenUsed="0"/>
-    <w:lsdException w:name="Medium Grid 3 Accent 5" w:semiHidden="0" w:uiPriority="69" w:unhideWhenUsed="0"/>
-    <w:lsdException w:name="Dark List Accent 5" w:semiHidden="0" w:uiPriority="70" w:unhideWhenUsed="0"/>
-    <w:lsdException w:name="Colorful Shading Accent 5" w:semiHidden="0" w:uiPriority="71" w:unhideWhenUsed="0"/>
-    <w:lsdException w:name="Colorful List Accent 5" w:semiHidden="0" w:uiPriority="72" w:unhideWhenUsed="0"/>
-    <w:lsdException w:name="Colorful Grid Accent 5" w:semiHidden="0" w:uiPriority="73" w:unhideWhenUsed="0"/>
-    <w:lsdException w:name="Light Shading Accent 6" w:semiHidden="0" w:uiPriority="60" w:unhideWhenUsed="0"/>
-    <w:lsdException w:name="Light List Accent 6" w:semiHidden="0" w:uiPriority="61" w:unhideWhenUsed="0"/>
-    <w:lsdException w:name="Light Grid Accent 6" w:semiHidden="0" w:uiPriority="62" w:unhideWhenUsed="0"/>
-    <w:lsdException w:name="Medium Shading 1 Accent 6" w:semiHidden="0" w:uiPriority="63" w:unhideWhenUsed="0"/>
-    <w:lsdException w:name="Medium Shading 2 Accent 6" w:semiHidden="0" w:uiPriority="64" w:unhideWhenUsed="0"/>
-    <w:lsdException w:name="Medium List 1 Accent 6" w:semiHidden="0" w:uiPriority="65" w:unhideWhenUsed="0"/>
-    <w:lsdException w:name="Medium List 2 Accent 6" w:semiHidden="0" w:uiPriority="66" w:unhideWhenUsed="0"/>
-    <w:lsdException w:name="Medium Grid 1 Accent 6" w:semiHidden="0" w:uiPriority="67" w:unhideWhenUsed="0"/>
-    <w:lsdException w:name="Medium Grid 2 Accent 6" w:semiHidden="0" w:uiPriority="68" w:unhideWhenUsed="0"/>
-    <w:lsdException w:name="Medium Grid 3 Accent 6" w:semiHidden="0" w:uiPriority="69" w:unhideWhenUsed="0"/>
-    <w:lsdException w:name="Dark List Accent 6" w:semiHidden="0" w:uiPriority="70" w:unhideWhenUsed="0"/>
-    <w:lsdException w:name="Colorful Shading Accent 6" w:semiHidden="0" w:uiPriority="71" w:unhideWhenUsed="0"/>
-    <w:lsdException w:name="Colorful List Accent 6" w:semiHidden="0" w:uiPriority="72" w:unhideWhenUsed="0"/>
-    <w:lsdException w:name="Colorful Grid Accent 6" w:semiHidden="0" w:uiPriority="73" w:unhideWhenUsed="0"/>
-    <w:lsdException w:name="Subtle Emphasis" w:semiHidden="0" w:uiPriority="19" w:unhideWhenUsed="0" w:qFormat="1"/>
-    <w:lsdException w:name="Intense Emphasis" w:semiHidden="0" w:uiPriority="21" w:unhideWhenUsed="0" w:qFormat="1"/>
-    <w:lsdException w:name="Subtle Reference" w:semiHidden="0" w:uiPriority="31" w:unhideWhenUsed="0" w:qFormat="1"/>
-    <w:lsdException w:name="Intense Reference" w:semiHidden="0" w:uiPriority="32" w:unhideWhenUsed="0" w:qFormat="1"/>
-    <w:lsdException w:name="Book Title" w:semiHidden="0" w:uiPriority="33" w:unhideWhenUsed="0" w:qFormat="1"/>
-    <w:lsdException w:name="Bibliography" w:uiPriority="37"/>
-    <w:lsdException w:name="TOC Heading" w:uiPriority="39" w:qFormat="1"/>
+  <w:latentStyles w:defLockedState="0" w:defUIPriority="99" w:defSemiHidden="0" w:defUnhideWhenUsed="0" w:defQFormat="0" w:count="371">
+    <w:lsdException w:name="Normal" w:uiPriority="0" w:qFormat="1"/>
+    <w:lsdException w:name="heading 1" w:uiPriority="9" w:qFormat="1"/>
+    <w:lsdException w:name="heading 2" w:semiHidden="1" w:uiPriority="9" w:unhideWhenUsed="1" w:qFormat="1"/>
+    <w:lsdException w:name="heading 3" w:semiHidden="1" w:uiPriority="9" w:unhideWhenUsed="1" w:qFormat="1"/>
+    <w:lsdException w:name="heading 4" w:semiHidden="1" w:uiPriority="9" w:unhideWhenUsed="1" w:qFormat="1"/>
+    <w:lsdException w:name="heading 5" w:semiHidden="1" w:uiPriority="9" w:unhideWhenUsed="1" w:qFormat="1"/>
+    <w:lsdException w:name="heading 6" w:semiHidden="1" w:uiPriority="9" w:unhideWhenUsed="1" w:qFormat="1"/>
+    <w:lsdException w:name="heading 7" w:semiHidden="1" w:uiPriority="9" w:unhideWhenUsed="1" w:qFormat="1"/>
+    <w:lsdException w:name="heading 8" w:semiHidden="1" w:uiPriority="9" w:unhideWhenUsed="1" w:qFormat="1"/>
+    <w:lsdException w:name="heading 9" w:semiHidden="1" w:uiPriority="9" w:unhideWhenUsed="1" w:qFormat="1"/>
+    <w:lsdException w:name="index 1" w:semiHidden="1" w:unhideWhenUsed="1"/>
+    <w:lsdException w:name="index 2" w:semiHidden="1" w:unhideWhenUsed="1"/>
+    <w:lsdException w:name="index 3" w:semiHidden="1" w:unhideWhenUsed="1"/>
+    <w:lsdException w:name="index 4" w:semiHidden="1" w:unhideWhenUsed="1"/>
+    <w:lsdException w:name="index 5" w:semiHidden="1" w:unhideWhenUsed="1"/>
+    <w:lsdException w:name="index 6" w:semiHidden="1" w:unhideWhenUsed="1"/>
+    <w:lsdException w:name="index 7" w:semiHidden="1" w:unhideWhenUsed="1"/>
+    <w:lsdException w:name="index 8" w:semiHidden="1" w:unhideWhenUsed="1"/>
+    <w:lsdException w:name="index 9" w:semiHidden="1" w:unhideWhenUsed="1"/>
+    <w:lsdException w:name="toc 1" w:semiHidden="1" w:uiPriority="39" w:unhideWhenUsed="1"/>
+    <w:lsdException w:name="toc 2" w:semiHidden="1" w:uiPriority="39" w:unhideWhenUsed="1"/>
+    <w:lsdException w:name="toc 3" w:semiHidden="1" w:uiPriority="39" w:unhideWhenUsed="1"/>
+    <w:lsdException w:name="toc 4" w:semiHidden="1" w:uiPriority="39" w:unhideWhenUsed="1"/>
+    <w:lsdException w:name="toc 5" w:semiHidden="1" w:uiPriority="39" w:unhideWhenUsed="1"/>
+    <w:lsdException w:name="toc 6" w:semiHidden="1" w:uiPriority="39" w:unhideWhenUsed="1"/>
+    <w:lsdException w:name="toc 7" w:semiHidden="1" w:uiPriority="39" w:unhideWhenUsed="1"/>
+    <w:lsdException w:name="toc 8" w:semiHidden="1" w:uiPriority="39" w:unhideWhenUsed="1"/>
+    <w:lsdException w:name="toc 9" w:semiHidden="1" w:uiPriority="39" w:unhideWhenUsed="1"/>
+    <w:lsdException w:name="Normal Indent" w:semiHidden="1" w:unhideWhenUsed="1"/>
+    <w:lsdException w:name="footnote text" w:semiHidden="1" w:unhideWhenUsed="1"/>
+    <w:lsdException w:name="annotation text" w:semiHidden="1" w:unhideWhenUsed="1"/>
+    <w:lsdException w:name="header" w:semiHidden="1" w:unhideWhenUsed="1"/>
+    <w:lsdException w:name="footer" w:semiHidden="1" w:unhideWhenUsed="1"/>
+    <w:lsdException w:name="index heading" w:semiHidden="1" w:unhideWhenUsed="1"/>
+    <w:lsdException w:name="caption" w:semiHidden="1" w:uiPriority="35" w:unhideWhenUsed="1" w:qFormat="1"/>
+    <w:lsdException w:name="table of figures" w:semiHidden="1" w:unhideWhenUsed="1"/>
+    <w:lsdException w:name="envelope address" w:semiHidden="1" w:unhideWhenUsed="1"/>
+    <w:lsdException w:name="envelope return" w:semiHidden="1" w:unhideWhenUsed="1"/>
+    <w:lsdException w:name="footnote reference" w:semiHidden="1" w:unhideWhenUsed="1"/>
+    <w:lsdException w:name="annotation reference" w:semiHidden="1" w:unhideWhenUsed="1"/>
+    <w:lsdException w:name="line number" w:semiHidden="1" w:unhideWhenUsed="1"/>
+    <w:lsdException w:name="page number" w:semiHidden="1" w:unhideWhenUsed="1"/>
+    <w:lsdException w:name="endnote reference" w:semiHidden="1" w:unhideWhenUsed="1"/>
+    <w:lsdException w:name="endnote text" w:semiHidden="1" w:unhideWhenUsed="1"/>
+    <w:lsdException w:name="table of authorities" w:semiHidden="1" w:unhideWhenUsed="1"/>
+    <w:lsdException w:name="macro" w:semiHidden="1" w:unhideWhenUsed="1"/>
+    <w:lsdException w:name="toa heading" w:semiHidden="1" w:unhideWhenUsed="1"/>
+    <w:lsdException w:name="List" w:semiHidden="1" w:unhideWhenUsed="1"/>
+    <w:lsdException w:name="List Bullet" w:semiHidden="1" w:unhideWhenUsed="1"/>
+    <w:lsdException w:name="List Number" w:semiHidden="1" w:unhideWhenUsed="1"/>
+    <w:lsdException w:name="List 2" w:semiHidden="1" w:unhideWhenUsed="1"/>
+    <w:lsdException w:name="List 3" w:semiHidden="1" w:unhideWhenUsed="1"/>
+    <w:lsdException w:name="List 4" w:semiHidden="1" w:unhideWhenUsed="1"/>
+    <w:lsdException w:name="List 5" w:semiHidden="1" w:unhideWhenUsed="1"/>
+    <w:lsdException w:name="List Bullet 2" w:semiHidden="1" w:unhideWhenUsed="1"/>
+    <w:lsdException w:name="List Bullet 3" w:semiHidden="1" w:unhideWhenUsed="1"/>
+    <w:lsdException w:name="List Bullet 4" w:semiHidden="1" w:unhideWhenUsed="1"/>
+    <w:lsdException w:name="List Bullet 5" w:semiHidden="1" w:unhideWhenUsed="1"/>
+    <w:lsdException w:name="List Number 2" w:semiHidden="1" w:unhideWhenUsed="1"/>
+    <w:lsdException w:name="List Number 3" w:semiHidden="1" w:unhideWhenUsed="1"/>
+    <w:lsdException w:name="List Number 4" w:semiHidden="1" w:unhideWhenUsed="1"/>
+    <w:lsdException w:name="List Number 5" w:semiHidden="1" w:unhideWhenUsed="1"/>
+    <w:lsdException w:name="Title" w:uiPriority="10" w:qFormat="1"/>
+    <w:lsdException w:name="Closing" w:semiHidden="1" w:unhideWhenUsed="1"/>
+    <w:lsdException w:name="Signature" w:semiHidden="1" w:unhideWhenUsed="1"/>
+    <w:lsdException w:name="Default Paragraph Font" w:semiHidden="1" w:uiPriority="1" w:unhideWhenUsed="1"/>
+    <w:lsdException w:name="Body Text" w:semiHidden="1" w:unhideWhenUsed="1"/>
+    <w:lsdException w:name="Body Text Indent" w:semiHidden="1" w:unhideWhenUsed="1"/>
+    <w:lsdException w:name="List Continue" w:semiHidden="1" w:unhideWhenUsed="1"/>
+    <w:lsdException w:name="List Continue 2" w:semiHidden="1" w:unhideWhenUsed="1"/>
+    <w:lsdException w:name="List Continue 3" w:semiHidden="1" w:unhideWhenUsed="1"/>
+    <w:lsdException w:name="List Continue 4" w:semiHidden="1" w:unhideWhenUsed="1"/>
+    <w:lsdException w:name="List Continue 5" w:semiHidden="1" w:unhideWhenUsed="1"/>
+    <w:lsdException w:name="Message Header" w:semiHidden="1" w:unhideWhenUsed="1"/>
+    <w:lsdException w:name="Subtitle" w:uiPriority="11" w:qFormat="1"/>
+    <w:lsdException w:name="Salutation" w:semiHidden="1" w:unhideWhenUsed="1"/>
+    <w:lsdException w:name="Date" w:semiHidden="1" w:unhideWhenUsed="1"/>
+    <w:lsdException w:name="Body Text First Indent" w:semiHidden="1" w:unhideWhenUsed="1"/>
+    <w:lsdException w:name="Body Text First Indent 2" w:semiHidden="1" w:unhideWhenUsed="1"/>
+    <w:lsdException w:name="Note Heading" w:semiHidden="1" w:unhideWhenUsed="1"/>
+    <w:lsdException w:name="Body Text 2" w:semiHidden="1" w:unhideWhenUsed="1"/>
+    <w:lsdException w:name="Body Text 3" w:semiHidden="1" w:unhideWhenUsed="1"/>
+    <w:lsdException w:name="Body Text Indent 2" w:semiHidden="1" w:unhideWhenUsed="1"/>
+    <w:lsdException w:name="Body Text Indent 3" w:semiHidden="1" w:unhideWhenUsed="1"/>
+    <w:lsdException w:name="Block Text" w:semiHidden="1" w:unhideWhenUsed="1"/>
+    <w:lsdException w:name="Hyperlink" w:semiHidden="1" w:unhideWhenUsed="1"/>
+    <w:lsdException w:name="FollowedHyperlink" w:semiHidden="1" w:unhideWhenUsed="1"/>
+    <w:lsdException w:name="Strong" w:uiPriority="22" w:qFormat="1"/>
+    <w:lsdException w:name="Emphasis" w:uiPriority="20" w:qFormat="1"/>
+    <w:lsdException w:name="Document Map" w:semiHidden="1" w:unhideWhenUsed="1"/>
+    <w:lsdException w:name="Plain Text" w:semiHidden="1" w:unhideWhenUsed="1"/>
+    <w:lsdException w:name="E-mail Signature" w:semiHidden="1" w:unhideWhenUsed="1"/>
+    <w:lsdException w:name="HTML Top of Form" w:semiHidden="1" w:unhideWhenUsed="1"/>
+    <w:lsdException w:name="HTML Bottom of Form" w:semiHidden="1" w:unhideWhenUsed="1"/>
+    <w:lsdException w:name="Normal (Web)" w:semiHidden="1" w:unhideWhenUsed="1"/>
+    <w:lsdException w:name="HTML Acronym" w:semiHidden="1" w:unhideWhenUsed="1"/>
+    <w:lsdException w:name="HTML Address" w:semiHidden="1" w:unhideWhenUsed="1"/>
+    <w:lsdException w:name="HTML Cite" w:semiHidden="1" w:unhideWhenUsed="1"/>
+    <w:lsdException w:name="HTML Code" w:semiHidden="1" w:unhideWhenUsed="1"/>
+    <w:lsdException w:name="HTML Definition" w:semiHidden="1" w:unhideWhenUsed="1"/>
+    <w:lsdException w:name="HTML Keyboard" w:semiHidden="1" w:unhideWhenUsed="1"/>
+    <w:lsdException w:name="HTML Preformatted" w:semiHidden="1" w:unhideWhenUsed="1"/>
+    <w:lsdException w:name="HTML Sample" w:semiHidden="1" w:unhideWhenUsed="1"/>
+    <w:lsdException w:name="HTML Typewriter" w:semiHidden="1" w:unhideWhenUsed="1"/>
+    <w:lsdException w:name="HTML Variable" w:semiHidden="1" w:unhideWhenUsed="1"/>
+    <w:lsdException w:name="Normal Table" w:semiHidden="1" w:unhideWhenUsed="1"/>
+    <w:lsdException w:name="annotation subject" w:semiHidden="1" w:unhideWhenUsed="1"/>
+    <w:lsdException w:name="No List" w:semiHidden="1" w:unhideWhenUsed="1"/>
+    <w:lsdException w:name="Outline List 1" w:semiHidden="1" w:unhideWhenUsed="1"/>
+    <w:lsdException w:name="Outline List 2" w:semiHidden="1" w:unhideWhenUsed="1"/>
+    <w:lsdException w:name="Outline List 3" w:semiHidden="1" w:unhideWhenUsed="1"/>
+    <w:lsdException w:name="Table Simple 1" w:semiHidden="1" w:unhideWhenUsed="1"/>
+    <w:lsdException w:name="Table Simple 2" w:semiHidden="1" w:unhideWhenUsed="1"/>
+    <w:lsdException w:name="Table Simple 3" w:semiHidden="1" w:unhideWhenUsed="1"/>
+    <w:lsdException w:name="Table Classic 1" w:semiHidden="1" w:unhideWhenUsed="1"/>
+    <w:lsdException w:name="Table Classic 2" w:semiHidden="1" w:unhideWhenUsed="1"/>
+    <w:lsdException w:name="Table Classic 3" w:semiHidden="1" w:unhideWhenUsed="1"/>
+    <w:lsdException w:name="Table Classic 4" w:semiHidden="1" w:unhideWhenUsed="1"/>
+    <w:lsdException w:name="Table Colorful 1" w:semiHidden="1" w:unhideWhenUsed="1"/>
+    <w:lsdException w:name="Table Colorful 2" w:semiHidden="1" w:unhideWhenUsed="1"/>
+    <w:lsdException w:name="Table Colorful 3" w:semiHidden="1" w:unhideWhenUsed="1"/>
+    <w:lsdException w:name="Table Columns 1" w:semiHidden="1" w:unhideWhenUsed="1"/>
+    <w:lsdException w:name="Table Columns 2" w:semiHidden="1" w:unhideWhenUsed="1"/>
+    <w:lsdException w:name="Table Columns 3" w:semiHidden="1" w:unhideWhenUsed="1"/>
+    <w:lsdException w:name="Table Columns 4" w:semiHidden="1" w:unhideWhenUsed="1"/>
+    <w:lsdException w:name="Table Columns 5" w:semiHidden="1" w:unhideWhenUsed="1"/>
+    <w:lsdException w:name="Table Grid 1" w:semiHidden="1" w:unhideWhenUsed="1"/>
+    <w:lsdException w:name="Table Grid 2" w:semiHidden="1" w:unhideWhenUsed="1"/>
+    <w:lsdException w:name="Table Grid 3" w:semiHidden="1" w:unhideWhenUsed="1"/>
+    <w:lsdException w:name="Table Grid 4" w:semiHidden="1" w:unhideWhenUsed="1"/>
+    <w:lsdException w:name="Table Grid 5" w:semiHidden="1" w:unhideWhenUsed="1"/>
+    <w:lsdException w:name="Table Grid 6" w:semiHidden="1" w:unhideWhenUsed="1"/>
+    <w:lsdException w:name="Table Grid 7" w:semiHidden="1" w:unhideWhenUsed="1"/>
+    <w:lsdException w:name="Table Grid 8" w:semiHidden="1" w:unhideWhenUsed="1"/>
+    <w:lsdException w:name="Table List 1" w:semiHidden="1" w:unhideWhenUsed="1"/>
+    <w:lsdException w:name="Table List 2" w:semiHidden="1" w:unhideWhenUsed="1"/>
+    <w:lsdException w:name="Table List 3" w:semiHidden="1" w:unhideWhenUsed="1"/>
+    <w:lsdException w:name="Table List 4" w:semiHidden="1" w:unhideWhenUsed="1"/>
+    <w:lsdException w:name="Table List 5" w:semiHidden="1" w:unhideWhenUsed="1"/>
+    <w:lsdException w:name="Table List 6" w:semiHidden="1" w:unhideWhenUsed="1"/>
+    <w:lsdException w:name="Table List 7" w:semiHidden="1" w:unhideWhenUsed="1"/>
+    <w:lsdException w:name="Table List 8" w:semiHidden="1" w:unhideWhenUsed="1"/>
+    <w:lsdException w:name="Table 3D effects 1" w:semiHidden="1" w:unhideWhenUsed="1"/>
+    <w:lsdException w:name="Table 3D effects 2" w:semiHidden="1" w:unhideWhenUsed="1"/>
+    <w:lsdException w:name="Table 3D effects 3" w:semiHidden="1" w:unhideWhenUsed="1"/>
+    <w:lsdException w:name="Table Contemporary" w:semiHidden="1" w:unhideWhenUsed="1"/>
+    <w:lsdException w:name="Table Elegant" w:semiHidden="1" w:unhideWhenUsed="1"/>
+    <w:lsdException w:name="Table Professional" w:semiHidden="1" w:unhideWhenUsed="1"/>
+    <w:lsdException w:name="Table Subtle 1" w:semiHidden="1" w:unhideWhenUsed="1"/>
+    <w:lsdException w:name="Table Subtle 2" w:semiHidden="1" w:unhideWhenUsed="1"/>
+    <w:lsdException w:name="Table Web 1" w:semiHidden="1" w:unhideWhenUsed="1"/>
+    <w:lsdException w:name="Table Web 2" w:semiHidden="1" w:unhideWhenUsed="1"/>
+    <w:lsdException w:name="Table Web 3" w:semiHidden="1" w:unhideWhenUsed="1"/>
+    <w:lsdException w:name="Balloon Text" w:semiHidden="1" w:unhideWhenUsed="1"/>
+    <w:lsdException w:name="Table Grid" w:uiPriority="59"/>
+    <w:lsdException w:name="Table Theme" w:semiHidden="1" w:unhideWhenUsed="1"/>
+    <w:lsdException w:name="Placeholder Text" w:semiHidden="1"/>
+    <w:lsdException w:name="No Spacing" w:uiPriority="1" w:qFormat="1"/>
+    <w:lsdException w:name="Light Shading" w:uiPriority="60"/>
+    <w:lsdException w:name="Light List" w:uiPriority="61"/>
+    <w:lsdException w:name="Light Grid" w:uiPriority="62"/>
+    <w:lsdException w:name="Medium Shading 1" w:uiPriority="63"/>
+    <w:lsdException w:name="Medium Shading 2" w:uiPriority="64"/>
+    <w:lsdException w:name="Medium List 1" w:uiPriority="65"/>
+    <w:lsdException w:name="Medium List 2" w:uiPriority="66"/>
+    <w:lsdException w:name="Medium Grid 1" w:uiPriority="67"/>
+    <w:lsdException w:name="Medium Grid 2" w:uiPriority="68"/>
+    <w:lsdException w:name="Medium Grid 3" w:uiPriority="69"/>
+    <w:lsdException w:name="Dark List" w:uiPriority="70"/>
+    <w:lsdException w:name="Colorful Shading" w:uiPriority="71"/>
+    <w:lsdException w:name="Colorful List" w:uiPriority="72"/>
+    <w:lsdException w:name="Colorful Grid" w:uiPriority="73"/>
+    <w:lsdException w:name="Light Shading Accent 1" w:uiPriority="60"/>
+    <w:lsdException w:name="Light List Accent 1" w:uiPriority="61"/>
+    <w:lsdException w:name="Light Grid Accent 1" w:uiPriority="62"/>
+    <w:lsdException w:name="Medium Shading 1 Accent 1" w:uiPriority="63"/>
+    <w:lsdException w:name="Medium Shading 2 Accent 1" w:uiPriority="64"/>
+    <w:lsdException w:name="Medium List 1 Accent 1" w:uiPriority="65"/>
+    <w:lsdException w:name="Revision" w:semiHidden="1"/>
+    <w:lsdException w:name="List Paragraph" w:uiPriority="34" w:qFormat="1"/>
+    <w:lsdException w:name="Quote" w:uiPriority="29" w:qFormat="1"/>
+    <w:lsdException w:name="Intense Quote" w:uiPriority="30" w:qFormat="1"/>
+    <w:lsdException w:name="Medium List 2 Accent 1" w:uiPriority="66"/>
+    <w:lsdException w:name="Medium Grid 1 Accent 1" w:uiPriority="67"/>
+    <w:lsdException w:name="Medium Grid 2 Accent 1" w:uiPriority="68"/>
+    <w:lsdException w:name="Medium Grid 3 Accent 1" w:uiPriority="69"/>
+    <w:lsdException w:name="Dark List Accent 1" w:uiPriority="70"/>
+    <w:lsdException w:name="Colorful Shading Accent 1" w:uiPriority="71"/>
+    <w:lsdException w:name="Colorful List Accent 1" w:uiPriority="72"/>
+    <w:lsdException w:name="Colorful Grid Accent 1" w:uiPriority="73"/>
+    <w:lsdException w:name="Light Shading Accent 2" w:uiPriority="60"/>
+    <w:lsdException w:name="Light List Accent 2" w:uiPriority="61"/>
+    <w:lsdException w:name="Light Grid Accent 2" w:uiPriority="62"/>
+    <w:lsdException w:name="Medium Shading 1 Accent 2" w:uiPriority="63"/>
+    <w:lsdException w:name="Medium Shading 2 Accent 2" w:uiPriority="64"/>
+    <w:lsdException w:name="Medium List 1 Accent 2" w:uiPriority="65"/>
+    <w:lsdException w:name="Medium List 2 Accent 2" w:uiPriority="66"/>
+    <w:lsdException w:name="Medium Grid 1 Accent 2" w:uiPriority="67"/>
+    <w:lsdException w:name="Medium Grid 2 Accent 2" w:uiPriority="68"/>
+    <w:lsdException w:name="Medium Grid 3 Accent 2" w:uiPriority="69"/>
+    <w:lsdException w:name="Dark List Accent 2" w:uiPriority="70"/>
+    <w:lsdException w:name="Colorful Shading Accent 2" w:uiPriority="71"/>
+    <w:lsdException w:name="Colorful List Accent 2" w:uiPriority="72"/>
+    <w:lsdException w:name="Colorful Grid Accent 2" w:uiPriority="73"/>
+    <w:lsdException w:name="Light Shading Accent 3" w:uiPriority="60"/>
+    <w:lsdException w:name="Light List Accent 3" w:uiPriority="61"/>
+    <w:lsdException w:name="Light Grid Accent 3" w:uiPriority="62"/>
+    <w:lsdException w:name="Medium Shading 1 Accent 3" w:uiPriority="63"/>
+    <w:lsdException w:name="Medium Shading 2 Accent 3" w:uiPriority="64"/>
+    <w:lsdException w:name="Medium List 1 Accent 3" w:uiPriority="65"/>
+    <w:lsdException w:name="Medium List 2 Accent 3" w:uiPriority="66"/>
+    <w:lsdException w:name="Medium Grid 1 Accent 3" w:uiPriority="67"/>
+    <w:lsdException w:name="Medium Grid 2 Accent 3" w:uiPriority="68"/>
+    <w:lsdException w:name="Medium Grid 3 Accent 3" w:uiPriority="69"/>
+    <w:lsdException w:name="Dark List Accent 3" w:uiPriority="70"/>
+    <w:lsdException w:name="Colorful Shading Accent 3" w:uiPriority="71"/>
+    <w:lsdException w:name="Colorful List Accent 3" w:uiPriority="72"/>
+    <w:lsdException w:name="Colorful Grid Accent 3" w:uiPriority="73"/>
+    <w:lsdException w:name="Light Shading Accent 4" w:uiPriority="60"/>
+    <w:lsdException w:name="Light List Accent 4" w:uiPriority="61"/>
+    <w:lsdException w:name="Light Grid Accent 4" w:uiPriority="62"/>
+    <w:lsdException w:name="Medium Shading 1 Accent 4" w:uiPriority="63"/>
+    <w:lsdException w:name="Medium Shading 2 Accent 4" w:uiPriority="64"/>
+    <w:lsdException w:name="Medium List 1 Accent 4" w:uiPriority="65"/>
+    <w:lsdException w:name="Medium List 2 Accent 4" w:uiPriority="66"/>
+    <w:lsdException w:name="Medium Grid 1 Accent 4" w:uiPriority="67"/>
+    <w:lsdException w:name="Medium Grid 2 Accent 4" w:uiPriority="68"/>
+    <w:lsdException w:name="Medium Grid 3 Accent 4" w:uiPriority="69"/>
+    <w:lsdException w:name="Dark List Accent 4" w:uiPriority="70"/>
+    <w:lsdException w:name="Colorful Shading Accent 4" w:uiPriority="71"/>
+    <w:lsdException w:name="Colorful List Accent 4" w:uiPriority="72"/>
+    <w:lsdException w:name="Colorful Grid Accent 4" w:uiPriority="73"/>
+    <w:lsdException w:name="Light Shading Accent 5" w:uiPriority="60"/>
+    <w:lsdException w:name="Light List Accent 5" w:uiPriority="61"/>
+    <w:lsdException w:name="Light Grid Accent 5" w:uiPriority="62"/>
+    <w:lsdException w:name="Medium Shading 1 Accent 5" w:uiPriority="63"/>
+    <w:lsdException w:name="Medium Shading 2 Accent 5" w:uiPriority="64"/>
+    <w:lsdException w:name="Medium List 1 Accent 5" w:uiPriority="65"/>
+    <w:lsdException w:name="Medium List 2 Accent 5" w:uiPriority="66"/>
+    <w:lsdException w:name="Medium Grid 1 Accent 5" w:uiPriority="67"/>
+    <w:lsdException w:name="Medium Grid 2 Accent 5" w:uiPriority="68"/>
+    <w:lsdException w:name="Medium Grid 3 Accent 5" w:uiPriority="69"/>
+    <w:lsdException w:name="Dark List Accent 5" w:uiPriority="70"/>
+    <w:lsdException w:name="Colorful Shading Accent 5" w:uiPriority="71"/>
+    <w:lsdException w:name="Colorful List Accent 5" w:uiPriority="72"/>
+    <w:lsdException w:name="Colorful Grid Accent 5" w:uiPriority="73"/>
+    <w:lsdException w:name="Light Shading Accent 6" w:uiPriority="60"/>
+    <w:lsdException w:name="Light List Accent 6" w:uiPriority="61"/>
+    <w:lsdException w:name="Light Grid Accent 6" w:uiPriority="62"/>
+    <w:lsdException w:name="Medium Shading 1 Accent 6" w:uiPriority="63"/>
+    <w:lsdException w:name="Medium Shading 2 Accent 6" w:uiPriority="64"/>
+    <w:lsdException w:name="Medium List 1 Accent 6" w:uiPriority="65"/>
+    <w:lsdException w:name="Medium List 2 Accent 6" w:uiPriority="66"/>
+    <w:lsdException w:name="Medium Grid 1 Accent 6" w:uiPriority="67"/>
+    <w:lsdException w:name="Medium Grid 2 Accent 6" w:uiPriority="68"/>
+    <w:lsdException w:name="Medium Grid 3 Accent 6" w:uiPriority="69"/>
+    <w:lsdException w:name="Dark List Accent 6" w:uiPriority="70"/>
+    <w:lsdException w:name="Colorful Shading Accent 6" w:uiPriority="71"/>
+    <w:lsdException w:name="Colorful List Accent 6" w:uiPriority="72"/>
+    <w:lsdException w:name="Colorful Grid Accent 6" w:uiPriority="73"/>
+    <w:lsdException w:name="Subtle Emphasis" w:uiPriority="19" w:qFormat="1"/>
+    <w:lsdException w:name="Intense Emphasis" w:uiPriority="21" w:qFormat="1"/>
+    <w:lsdException w:name="Subtle Reference" w:uiPriority="31" w:qFormat="1"/>
+    <w:lsdException w:name="Intense Reference" w:uiPriority="32" w:qFormat="1"/>
+    <w:lsdException w:name="Book Title" w:uiPriority="33" w:qFormat="1"/>
+    <w:lsdException w:name="Bibliography" w:semiHidden="1" w:uiPriority="37" w:unhideWhenUsed="1"/>
+    <w:lsdException w:name="TOC Heading" w:semiHidden="1" w:uiPriority="39" w:unhideWhenUsed="1" w:qFormat="1"/>
+    <w:lsdException w:name="Plain Table 1" w:uiPriority="41"/>
+    <w:lsdException w:name="Plain Table 2" w:uiPriority="42"/>
+    <w:lsdException w:name="Plain Table 3" w:uiPriority="43"/>
+    <w:lsdException w:name="Plain Table 4" w:uiPriority="44"/>
+    <w:lsdException w:name="Plain Table 5" w:uiPriority="45"/>
+    <w:lsdException w:name="Grid Table Light" w:uiPriority="40"/>
+    <w:lsdException w:name="Grid Table 1 Light" w:uiPriority="46"/>
+    <w:lsdException w:name="Grid Table 2" w:uiPriority="47"/>
+    <w:lsdException w:name="Grid Table 3" w:uiPriority="48"/>
+    <w:lsdException w:name="Grid Table 4" w:uiPriority="49"/>
+    <w:lsdException w:name="Grid Table 5 Dark" w:uiPriority="50"/>
+    <w:lsdException w:name="Grid Table 6 Colorful" w:uiPriority="51"/>
+    <w:lsdException w:name="Grid Table 7 Colorful" w:uiPriority="52"/>
+    <w:lsdException w:name="Grid Table 1 Light Accent 1" w:uiPriority="46"/>
+    <w:lsdException w:name="Grid Table 2 Accent 1" w:uiPriority="47"/>
+    <w:lsdException w:name="Grid Table 3 Accent 1" w:uiPriority="48"/>
+    <w:lsdException w:name="Grid Table 4 Accent 1" w:uiPriority="49"/>
+    <w:lsdException w:name="Grid Table 5 Dark Accent 1" w:uiPriority="50"/>
+    <w:lsdException w:name="Grid Table 6 Colorful Accent 1" w:uiPriority="51"/>
+    <w:lsdException w:name="Grid Table 7 Colorful Accent 1" w:uiPriority="52"/>
+    <w:lsdException w:name="Grid Table 1 Light Accent 2" w:uiPriority="46"/>
+    <w:lsdException w:name="Grid Table 2 Accent 2" w:uiPriority="47"/>
+    <w:lsdException w:name="Grid Table 3 Accent 2" w:uiPriority="48"/>
+    <w:lsdException w:name="Grid Table 4 Accent 2" w:uiPriority="49"/>
+    <w:lsdException w:name="Grid Table 5 Dark Accent 2" w:uiPriority="50"/>
+    <w:lsdException w:name="Grid Table 6 Colorful Accent 2" w:uiPriority="51"/>
+    <w:lsdException w:name="Grid Table 7 Colorful Accent 2" w:uiPriority="52"/>
+    <w:lsdException w:name="Grid Table 1 Light Accent 3" w:uiPriority="46"/>
+    <w:lsdException w:name="Grid Table 2 Accent 3" w:uiPriority="47"/>
+    <w:lsdException w:name="Grid Table 3 Accent 3" w:uiPriority="48"/>
+    <w:lsdException w:name="Grid Table 4 Accent 3" w:uiPriority="49"/>
+    <w:lsdException w:name="Grid Table 5 Dark Accent 3" w:uiPriority="50"/>
+    <w:lsdException w:name="Grid Table 6 Colorful Accent 3" w:uiPriority="51"/>
+    <w:lsdException w:name="Grid Table 7 Colorful Accent 3" w:uiPriority="52"/>
+    <w:lsdException w:name="Grid Table 1 Light Accent 4" w:uiPriority="46"/>
+    <w:lsdException w:name="Grid Table 2 Accent 4" w:uiPriority="47"/>
+    <w:lsdException w:name="Grid Table 3 Accent 4" w:uiPriority="48"/>
+    <w:lsdException w:name="Grid Table 4 Accent 4" w:uiPriority="49"/>
+    <w:lsdException w:name="Grid Table 5 Dark Accent 4" w:uiPriority="50"/>
+    <w:lsdException w:name="Grid Table 6 Colorful Accent 4" w:uiPriority="51"/>
+    <w:lsdException w:name="Grid Table 7 Colorful Accent 4" w:uiPriority="52"/>
+    <w:lsdException w:name="Grid Table 1 Light Accent 5" w:uiPriority="46"/>
+    <w:lsdException w:name="Grid Table 2 Accent 5" w:uiPriority="47"/>
+    <w:lsdException w:name="Grid Table 3 Accent 5" w:uiPriority="48"/>
+    <w:lsdException w:name="Grid Table 4 Accent 5" w:uiPriority="49"/>
+    <w:lsdException w:name="Grid Table 5 Dark Accent 5" w:uiPriority="50"/>
+    <w:lsdException w:name="Grid Table 6 Colorful Accent 5" w:uiPriority="51"/>
+    <w:lsdException w:name="Grid Table 7 Colorful Accent 5" w:uiPriority="52"/>
+    <w:lsdException w:name="Grid Table 1 Light Accent 6" w:uiPriority="46"/>
+    <w:lsdException w:name="Grid Table 2 Accent 6" w:uiPriority="47"/>
+    <w:lsdException w:name="Grid Table 3 Accent 6" w:uiPriority="48"/>
+    <w:lsdException w:name="Grid Table 4 Accent 6" w:uiPriority="49"/>
+    <w:lsdException w:name="Grid Table 5 Dark Accent 6" w:uiPriority="50"/>
+    <w:lsdException w:name="Grid Table 6 Colorful Accent 6" w:uiPriority="51"/>
+    <w:lsdException w:name="Grid Table 7 Colorful Accent 6" w:uiPriority="52"/>
+    <w:lsdException w:name="List Table 1 Light" w:uiPriority="46"/>
+    <w:lsdException w:name="List Table 2" w:uiPriority="47"/>
+    <w:lsdException w:name="List Table 3" w:uiPriority="48"/>
+    <w:lsdException w:name="List Table 4" w:uiPriority="49"/>
+    <w:lsdException w:name="List Table 5 Dark" w:uiPriority="50"/>
+    <w:lsdException w:name="List Table 6 Colorful" w:uiPriority="51"/>
+    <w:lsdException w:name="List Table 7 Colorful" w:uiPriority="52"/>
+    <w:lsdException w:name="List Table 1 Light Accent 1" w:uiPriority="46"/>
+    <w:lsdException w:name="List Table 2 Accent 1" w:uiPriority="47"/>
+    <w:lsdException w:name="List Table 3 Accent 1" w:uiPriority="48"/>
+    <w:lsdException w:name="List Table 4 Accent 1" w:uiPriority="49"/>
+    <w:lsdException w:name="List Table 5 Dark Accent 1" w:uiPriority="50"/>
+    <w:lsdException w:name="List Table 6 Colorful Accent 1" w:uiPriority="51"/>
+    <w:lsdException w:name="List Table 7 Colorful Accent 1" w:uiPriority="52"/>
+    <w:lsdException w:name="List Table 1 Light Accent 2" w:uiPriority="46"/>
+    <w:lsdException w:name="List Table 2 Accent 2" w:uiPriority="47"/>
+    <w:lsdException w:name="List Table 3 Accent 2" w:uiPriority="48"/>
+    <w:lsdException w:name="List Table 4 Accent 2" w:uiPriority="49"/>
+    <w:lsdException w:name="List Table 5 Dark Accent 2" w:uiPriority="50"/>
+    <w:lsdException w:name="List Table 6 Colorful Accent 2" w:uiPriority="51"/>
+    <w:lsdException w:name="List Table 7 Colorful Accent 2" w:uiPriority="52"/>
+    <w:lsdException w:name="List Table 1 Light Accent 3" w:uiPriority="46"/>
+    <w:lsdException w:name="List Table 2 Accent 3" w:uiPriority="47"/>
+    <w:lsdException w:name="List Table 3 Accent 3" w:uiPriority="48"/>
+    <w:lsdException w:name="List Table 4 Accent 3" w:uiPriority="49"/>
+    <w:lsdException w:name="List Table 5 Dark Accent 3" w:uiPriority="50"/>
+    <w:lsdException w:name="List Table 6 Colorful Accent 3" w:uiPriority="51"/>
+    <w:lsdException w:name="List Table 7 Colorful Accent 3" w:uiPriority="52"/>
+    <w:lsdException w:name="List Table 1 Light Accent 4" w:uiPriority="46"/>
+    <w:lsdException w:name="List Table 2 Accent 4" w:uiPriority="47"/>
+    <w:lsdException w:name="List Table 3 Accent 4" w:uiPriority="48"/>
+    <w:lsdException w:name="List Table 4 Accent 4" w:uiPriority="49"/>
+    <w:lsdException w:name="List Table 5 Dark Accent 4" w:uiPriority="50"/>
+    <w:lsdException w:name="List Table 6 Colorful Accent 4" w:uiPriority="51"/>
+    <w:lsdException w:name="List Table 7 Colorful Accent 4" w:uiPriority="52"/>
+    <w:lsdException w:name="List Table 1 Light Accent 5" w:uiPriority="46"/>
+    <w:lsdException w:name="List Table 2 Accent 5" w:uiPriority="47"/>
+    <w:lsdException w:name="List Table 3 Accent 5" w:uiPriority="48"/>
+    <w:lsdException w:name="List Table 4 Accent 5" w:uiPriority="49"/>
+    <w:lsdException w:name="List Table 5 Dark Accent 5" w:uiPriority="50"/>
+    <w:lsdException w:name="List Table 6 Colorful Accent 5" w:uiPriority="51"/>
+    <w:lsdException w:name="List Table 7 Colorful Accent 5" w:uiPriority="52"/>
+    <w:lsdException w:name="List Table 1 Light Accent 6" w:uiPriority="46"/>
+    <w:lsdException w:name="List Table 2 Accent 6" w:uiPriority="47"/>
+    <w:lsdException w:name="List Table 3 Accent 6" w:uiPriority="48"/>
+    <w:lsdException w:name="List Table 4 Accent 6" w:uiPriority="49"/>
+    <w:lsdException w:name="List Table 5 Dark Accent 6" w:uiPriority="50"/>
+    <w:lsdException w:name="List Table 6 Colorful Accent 6" w:uiPriority="51"/>
+    <w:lsdException w:name="List Table 7 Colorful Accent 6" w:uiPriority="52"/>
   </w:latentStyles>
-  <w:style w:type="paragraph" w:default="1" w:styleId="a">
+  <w:style w:type="paragraph" w:default="1" w:styleId="Normal">
     <w:name w:val="Normal"/>
   </w:style>
-  <w:style w:type="paragraph" w:styleId="1">
+  <w:style w:type="paragraph" w:styleId="Heading1">
     <w:name w:val="heading 1"/>
-    <w:basedOn w:val="a"/>
-    <w:next w:val="a"/>
+    <w:basedOn w:val="Normal"/>
+    <w:next w:val="Normal"/>
     <w:pPr>
       <w:keepNext/>
       <w:keepLines/>
@@ -4022,10 +4380,10 @@
       <w:szCs w:val="40"/>
     </w:rPr>
   </w:style>
-  <w:style w:type="paragraph" w:styleId="2">
+  <w:style w:type="paragraph" w:styleId="Heading2">
     <w:name w:val="heading 2"/>
-    <w:basedOn w:val="a"/>
-    <w:next w:val="a"/>
+    <w:basedOn w:val="Normal"/>
+    <w:next w:val="Normal"/>
     <w:pPr>
       <w:keepNext/>
       <w:keepLines/>
@@ -4038,10 +4396,10 @@
       <w:szCs w:val="32"/>
     </w:rPr>
   </w:style>
-  <w:style w:type="paragraph" w:styleId="3">
+  <w:style w:type="paragraph" w:styleId="Heading3">
     <w:name w:val="heading 3"/>
-    <w:basedOn w:val="a"/>
-    <w:next w:val="a"/>
+    <w:basedOn w:val="Normal"/>
+    <w:next w:val="Normal"/>
     <w:pPr>
       <w:keepNext/>
       <w:keepLines/>
@@ -4055,10 +4413,10 @@
       <w:szCs w:val="28"/>
     </w:rPr>
   </w:style>
-  <w:style w:type="paragraph" w:styleId="4">
+  <w:style w:type="paragraph" w:styleId="Heading4">
     <w:name w:val="heading 4"/>
-    <w:basedOn w:val="a"/>
-    <w:next w:val="a"/>
+    <w:basedOn w:val="Normal"/>
+    <w:next w:val="Normal"/>
     <w:pPr>
       <w:keepNext/>
       <w:keepLines/>
@@ -4072,10 +4430,10 @@
       <w:szCs w:val="24"/>
     </w:rPr>
   </w:style>
-  <w:style w:type="paragraph" w:styleId="5">
+  <w:style w:type="paragraph" w:styleId="Heading5">
     <w:name w:val="heading 5"/>
-    <w:basedOn w:val="a"/>
-    <w:next w:val="a"/>
+    <w:basedOn w:val="Normal"/>
+    <w:next w:val="Normal"/>
     <w:pPr>
       <w:keepNext/>
       <w:keepLines/>
@@ -4087,10 +4445,10 @@
       <w:color w:val="666666"/>
     </w:rPr>
   </w:style>
-  <w:style w:type="paragraph" w:styleId="6">
+  <w:style w:type="paragraph" w:styleId="Heading6">
     <w:name w:val="heading 6"/>
-    <w:basedOn w:val="a"/>
-    <w:next w:val="a"/>
+    <w:basedOn w:val="Normal"/>
+    <w:next w:val="Normal"/>
     <w:pPr>
       <w:keepNext/>
       <w:keepLines/>
@@ -4103,13 +4461,13 @@
       <w:color w:val="666666"/>
     </w:rPr>
   </w:style>
-  <w:style w:type="character" w:default="1" w:styleId="a0">
+  <w:style w:type="character" w:default="1" w:styleId="DefaultParagraphFont">
     <w:name w:val="Default Paragraph Font"/>
     <w:uiPriority w:val="1"/>
     <w:semiHidden/>
     <w:unhideWhenUsed/>
   </w:style>
-  <w:style w:type="table" w:default="1" w:styleId="a1">
+  <w:style w:type="table" w:default="1" w:styleId="TableNormal">
     <w:name w:val="Normal Table"/>
     <w:uiPriority w:val="99"/>
     <w:semiHidden/>
@@ -4124,14 +4482,14 @@
       </w:tblCellMar>
     </w:tblPr>
   </w:style>
-  <w:style w:type="numbering" w:default="1" w:styleId="a2">
+  <w:style w:type="numbering" w:default="1" w:styleId="NoList">
     <w:name w:val="No List"/>
     <w:uiPriority w:val="99"/>
     <w:semiHidden/>
     <w:unhideWhenUsed/>
   </w:style>
-  <w:style w:type="table" w:customStyle="1" w:styleId="TableNormal">
-    <w:name w:val="Table Normal"/>
+  <w:style w:type="table" w:customStyle="1" w:styleId="TableNormal1">
+    <w:name w:val="Table Normal1"/>
     <w:tblPr>
       <w:tblCellMar>
         <w:top w:w="0" w:type="dxa"/>
@@ -4141,10 +4499,10 @@
       </w:tblCellMar>
     </w:tblPr>
   </w:style>
-  <w:style w:type="paragraph" w:styleId="a3">
+  <w:style w:type="paragraph" w:styleId="Title">
     <w:name w:val="Title"/>
-    <w:basedOn w:val="a"/>
-    <w:next w:val="a"/>
+    <w:basedOn w:val="Normal"/>
+    <w:next w:val="Normal"/>
     <w:pPr>
       <w:keepNext/>
       <w:keepLines/>
@@ -4156,10 +4514,10 @@
       <w:szCs w:val="52"/>
     </w:rPr>
   </w:style>
-  <w:style w:type="paragraph" w:styleId="a4">
+  <w:style w:type="paragraph" w:styleId="Subtitle">
     <w:name w:val="Subtitle"/>
-    <w:basedOn w:val="a"/>
-    <w:next w:val="a"/>
+    <w:basedOn w:val="Normal"/>
+    <w:next w:val="Normal"/>
     <w:pPr>
       <w:keepNext/>
       <w:keepLines/>
@@ -4172,23 +4530,17 @@
       <w:szCs w:val="30"/>
     </w:rPr>
   </w:style>
-  <w:style w:type="table" w:customStyle="1" w:styleId="a5">
-    <w:basedOn w:val="TableNormal"/>
+  <w:style w:type="table" w:customStyle="1" w:styleId="a">
+    <w:basedOn w:val="TableNormal1"/>
     <w:tblPr>
       <w:tblStyleRowBandSize w:val="1"/>
       <w:tblStyleColBandSize w:val="1"/>
-      <w:tblCellMar>
-        <w:top w:w="0" w:type="dxa"/>
-        <w:left w:w="0" w:type="dxa"/>
-        <w:bottom w:w="0" w:type="dxa"/>
-        <w:right w:w="0" w:type="dxa"/>
-      </w:tblCellMar>
     </w:tblPr>
   </w:style>
-  <w:style w:type="paragraph" w:styleId="a6">
+  <w:style w:type="paragraph" w:styleId="BalloonText">
     <w:name w:val="Balloon Text"/>
-    <w:basedOn w:val="a"/>
-    <w:link w:val="a7"/>
+    <w:basedOn w:val="Normal"/>
+    <w:link w:val="BalloonTextChar"/>
     <w:uiPriority w:val="99"/>
     <w:semiHidden/>
     <w:unhideWhenUsed/>
@@ -4202,382 +4554,10 @@
       <w:szCs w:val="16"/>
     </w:rPr>
   </w:style>
-  <w:style w:type="character" w:customStyle="1" w:styleId="a7">
-    <w:name w:val="טקסט בלונים תו"/>
-    <w:basedOn w:val="a0"/>
-    <w:link w:val="a6"/>
-    <w:uiPriority w:val="99"/>
-    <w:semiHidden/>
-    <w:rsid w:val="002E570E"/>
-    <w:rPr>
-      <w:rFonts w:ascii="Tahoma" w:hAnsi="Tahoma" w:cs="Tahoma"/>
-      <w:sz w:val="16"/>
-      <w:szCs w:val="16"/>
-    </w:rPr>
-  </w:style>
-</w:styles>
-</file>
-
-<file path=word/stylesWithEffects.xml><?xml version="1.0" encoding="utf-8"?>
-<w:styles xmlns:wpc="http://schemas.microsoft.com/office/word/2010/wordprocessingCanvas" xmlns:mc="http://schemas.openxmlformats.org/markup-compatibility/2006" xmlns:o="urn:schemas-microsoft-com:office:office" xmlns:r="http://schemas.openxmlformats.org/officeDocument/2006/relationships" xmlns:m="http://schemas.openxmlformats.org/officeDocument/2006/math" xmlns:v="urn:schemas-microsoft-com:vml" xmlns:wp14="http://schemas.microsoft.com/office/word/2010/wordprocessingDrawing" xmlns:wp="http://schemas.openxmlformats.org/drawingml/2006/wordprocessingDrawing" xmlns:w10="urn:schemas-microsoft-com:office:word" xmlns:w="http://schemas.openxmlformats.org/wordprocessingml/2006/main" xmlns:w14="http://schemas.microsoft.com/office/word/2010/wordml" xmlns:wpg="http://schemas.microsoft.com/office/word/2010/wordprocessingGroup" xmlns:wpi="http://schemas.microsoft.com/office/word/2010/wordprocessingInk" xmlns:wne="http://schemas.microsoft.com/office/word/2006/wordml" xmlns:wps="http://schemas.microsoft.com/office/word/2010/wordprocessingShape" mc:Ignorable="w14 wp14">
-  <w:docDefaults>
-    <w:rPrDefault>
-      <w:rPr>
-        <w:rFonts w:ascii="Arial" w:eastAsia="Arial" w:hAnsi="Arial" w:cs="Arial"/>
-        <w:color w:val="000000"/>
-        <w:sz w:val="22"/>
-        <w:szCs w:val="22"/>
-        <w:lang w:val="en-US" w:eastAsia="en-US" w:bidi="he-IL"/>
-      </w:rPr>
-    </w:rPrDefault>
-    <w:pPrDefault>
-      <w:pPr>
-        <w:spacing w:line="276" w:lineRule="auto"/>
-      </w:pPr>
-    </w:pPrDefault>
-  </w:docDefaults>
-  <w:latentStyles w:defLockedState="0" w:defUIPriority="99" w:defSemiHidden="1" w:defUnhideWhenUsed="1" w:defQFormat="0" w:count="267">
-    <w:lsdException w:name="Normal" w:semiHidden="0" w:uiPriority="0" w:unhideWhenUsed="0" w:qFormat="1"/>
-    <w:lsdException w:name="heading 1" w:semiHidden="0" w:uiPriority="9" w:unhideWhenUsed="0" w:qFormat="1"/>
-    <w:lsdException w:name="heading 2" w:uiPriority="9" w:qFormat="1"/>
-    <w:lsdException w:name="heading 3" w:uiPriority="9" w:qFormat="1"/>
-    <w:lsdException w:name="heading 4" w:uiPriority="9" w:qFormat="1"/>
-    <w:lsdException w:name="heading 5" w:uiPriority="9" w:qFormat="1"/>
-    <w:lsdException w:name="heading 6" w:uiPriority="9" w:qFormat="1"/>
-    <w:lsdException w:name="heading 7" w:uiPriority="9" w:qFormat="1"/>
-    <w:lsdException w:name="heading 8" w:uiPriority="9" w:qFormat="1"/>
-    <w:lsdException w:name="heading 9" w:uiPriority="9" w:qFormat="1"/>
-    <w:lsdException w:name="toc 1" w:uiPriority="39"/>
-    <w:lsdException w:name="toc 2" w:uiPriority="39"/>
-    <w:lsdException w:name="toc 3" w:uiPriority="39"/>
-    <w:lsdException w:name="toc 4" w:uiPriority="39"/>
-    <w:lsdException w:name="toc 5" w:uiPriority="39"/>
-    <w:lsdException w:name="toc 6" w:uiPriority="39"/>
-    <w:lsdException w:name="toc 7" w:uiPriority="39"/>
-    <w:lsdException w:name="toc 8" w:uiPriority="39"/>
-    <w:lsdException w:name="toc 9" w:uiPriority="39"/>
-    <w:lsdException w:name="caption" w:uiPriority="35" w:qFormat="1"/>
-    <w:lsdException w:name="Title" w:semiHidden="0" w:uiPriority="10" w:unhideWhenUsed="0" w:qFormat="1"/>
-    <w:lsdException w:name="Default Paragraph Font" w:uiPriority="1"/>
-    <w:lsdException w:name="Subtitle" w:semiHidden="0" w:uiPriority="11" w:unhideWhenUsed="0" w:qFormat="1"/>
-    <w:lsdException w:name="Strong" w:semiHidden="0" w:uiPriority="22" w:unhideWhenUsed="0" w:qFormat="1"/>
-    <w:lsdException w:name="Emphasis" w:semiHidden="0" w:uiPriority="20" w:unhideWhenUsed="0" w:qFormat="1"/>
-    <w:lsdException w:name="Table Grid" w:semiHidden="0" w:uiPriority="59" w:unhideWhenUsed="0"/>
-    <w:lsdException w:name="Placeholder Text" w:unhideWhenUsed="0"/>
-    <w:lsdException w:name="No Spacing" w:semiHidden="0" w:uiPriority="1" w:unhideWhenUsed="0" w:qFormat="1"/>
-    <w:lsdException w:name="Light Shading" w:semiHidden="0" w:uiPriority="60" w:unhideWhenUsed="0"/>
-    <w:lsdException w:name="Light List" w:semiHidden="0" w:uiPriority="61" w:unhideWhenUsed="0"/>
-    <w:lsdException w:name="Light Grid" w:semiHidden="0" w:uiPriority="62" w:unhideWhenUsed="0"/>
-    <w:lsdException w:name="Medium Shading 1" w:semiHidden="0" w:uiPriority="63" w:unhideWhenUsed="0"/>
-    <w:lsdException w:name="Medium Shading 2" w:semiHidden="0" w:uiPriority="64" w:unhideWhenUsed="0"/>
-    <w:lsdException w:name="Medium List 1" w:semiHidden="0" w:uiPriority="65" w:unhideWhenUsed="0"/>
-    <w:lsdException w:name="Medium List 2" w:semiHidden="0" w:uiPriority="66" w:unhideWhenUsed="0"/>
-    <w:lsdException w:name="Medium Grid 1" w:semiHidden="0" w:uiPriority="67" w:unhideWhenUsed="0"/>
-    <w:lsdException w:name="Medium Grid 2" w:semiHidden="0" w:uiPriority="68" w:unhideWhenUsed="0"/>
-    <w:lsdException w:name="Medium Grid 3" w:semiHidden="0" w:uiPriority="69" w:unhideWhenUsed="0"/>
-    <w:lsdException w:name="Dark List" w:semiHidden="0" w:uiPriority="70" w:unhideWhenUsed="0"/>
-    <w:lsdException w:name="Colorful Shading" w:semiHidden="0" w:uiPriority="71" w:unhideWhenUsed="0"/>
-    <w:lsdException w:name="Colorful List" w:semiHidden="0" w:uiPriority="72" w:unhideWhenUsed="0"/>
-    <w:lsdException w:name="Colorful Grid" w:semiHidden="0" w:uiPriority="73" w:unhideWhenUsed="0"/>
-    <w:lsdException w:name="Light Shading Accent 1" w:semiHidden="0" w:uiPriority="60" w:unhideWhenUsed="0"/>
-    <w:lsdException w:name="Light List Accent 1" w:semiHidden="0" w:uiPriority="61" w:unhideWhenUsed="0"/>
-    <w:lsdException w:name="Light Grid Accent 1" w:semiHidden="0" w:uiPriority="62" w:unhideWhenUsed="0"/>
-    <w:lsdException w:name="Medium Shading 1 Accent 1" w:semiHidden="0" w:uiPriority="63" w:unhideWhenUsed="0"/>
-    <w:lsdException w:name="Medium Shading 2 Accent 1" w:semiHidden="0" w:uiPriority="64" w:unhideWhenUsed="0"/>
-    <w:lsdException w:name="Medium List 1 Accent 1" w:semiHidden="0" w:uiPriority="65" w:unhideWhenUsed="0"/>
-    <w:lsdException w:name="Revision" w:unhideWhenUsed="0"/>
-    <w:lsdException w:name="List Paragraph" w:semiHidden="0" w:uiPriority="34" w:unhideWhenUsed="0" w:qFormat="1"/>
-    <w:lsdException w:name="Quote" w:semiHidden="0" w:uiPriority="29" w:unhideWhenUsed="0" w:qFormat="1"/>
-    <w:lsdException w:name="Intense Quote" w:semiHidden="0" w:uiPriority="30" w:unhideWhenUsed="0" w:qFormat="1"/>
-    <w:lsdException w:name="Medium List 2 Accent 1" w:semiHidden="0" w:uiPriority="66" w:unhideWhenUsed="0"/>
-    <w:lsdException w:name="Medium Grid 1 Accent 1" w:semiHidden="0" w:uiPriority="67" w:unhideWhenUsed="0"/>
-    <w:lsdException w:name="Medium Grid 2 Accent 1" w:semiHidden="0" w:uiPriority="68" w:unhideWhenUsed="0"/>
-    <w:lsdException w:name="Medium Grid 3 Accent 1" w:semiHidden="0" w:uiPriority="69" w:unhideWhenUsed="0"/>
-    <w:lsdException w:name="Dark List Accent 1" w:semiHidden="0" w:uiPriority="70" w:unhideWhenUsed="0"/>
-    <w:lsdException w:name="Colorful Shading Accent 1" w:semiHidden="0" w:uiPriority="71" w:unhideWhenUsed="0"/>
-    <w:lsdException w:name="Colorful List Accent 1" w:semiHidden="0" w:uiPriority="72" w:unhideWhenUsed="0"/>
-    <w:lsdException w:name="Colorful Grid Accent 1" w:semiHidden="0" w:uiPriority="73" w:unhideWhenUsed="0"/>
-    <w:lsdException w:name="Light Shading Accent 2" w:semiHidden="0" w:uiPriority="60" w:unhideWhenUsed="0"/>
-    <w:lsdException w:name="Light List Accent 2" w:semiHidden="0" w:uiPriority="61" w:unhideWhenUsed="0"/>
-    <w:lsdException w:name="Light Grid Accent 2" w:semiHidden="0" w:uiPriority="62" w:unhideWhenUsed="0"/>
-    <w:lsdException w:name="Medium Shading 1 Accent 2" w:semiHidden="0" w:uiPriority="63" w:unhideWhenUsed="0"/>
-    <w:lsdException w:name="Medium Shading 2 Accent 2" w:semiHidden="0" w:uiPriority="64" w:unhideWhenUsed="0"/>
-    <w:lsdException w:name="Medium List 1 Accent 2" w:semiHidden="0" w:uiPriority="65" w:unhideWhenUsed="0"/>
-    <w:lsdException w:name="Medium List 2 Accent 2" w:semiHidden="0" w:uiPriority="66" w:unhideWhenUsed="0"/>
-    <w:lsdException w:name="Medium Grid 1 Accent 2" w:semiHidden="0" w:uiPriority="67" w:unhideWhenUsed="0"/>
-    <w:lsdException w:name="Medium Grid 2 Accent 2" w:semiHidden="0" w:uiPriority="68" w:unhideWhenUsed="0"/>
-    <w:lsdException w:name="Medium Grid 3 Accent 2" w:semiHidden="0" w:uiPriority="69" w:unhideWhenUsed="0"/>
-    <w:lsdException w:name="Dark List Accent 2" w:semiHidden="0" w:uiPriority="70" w:unhideWhenUsed="0"/>
-    <w:lsdException w:name="Colorful Shading Accent 2" w:semiHidden="0" w:uiPriority="71" w:unhideWhenUsed="0"/>
-    <w:lsdException w:name="Colorful List Accent 2" w:semiHidden="0" w:uiPriority="72" w:unhideWhenUsed="0"/>
-    <w:lsdException w:name="Colorful Grid Accent 2" w:semiHidden="0" w:uiPriority="73" w:unhideWhenUsed="0"/>
-    <w:lsdException w:name="Light Shading Accent 3" w:semiHidden="0" w:uiPriority="60" w:unhideWhenUsed="0"/>
-    <w:lsdException w:name="Light List Accent 3" w:semiHidden="0" w:uiPriority="61" w:unhideWhenUsed="0"/>
-    <w:lsdException w:name="Light Grid Accent 3" w:semiHidden="0" w:uiPriority="62" w:unhideWhenUsed="0"/>
-    <w:lsdException w:name="Medium Shading 1 Accent 3" w:semiHidden="0" w:uiPriority="63" w:unhideWhenUsed="0"/>
-    <w:lsdException w:name="Medium Shading 2 Accent 3" w:semiHidden="0" w:uiPriority="64" w:unhideWhenUsed="0"/>
-    <w:lsdException w:name="Medium List 1 Accent 3" w:semiHidden="0" w:uiPriority="65" w:unhideWhenUsed="0"/>
-    <w:lsdException w:name="Medium List 2 Accent 3" w:semiHidden="0" w:uiPriority="66" w:unhideWhenUsed="0"/>
-    <w:lsdException w:name="Medium Grid 1 Accent 3" w:semiHidden="0" w:uiPriority="67" w:unhideWhenUsed="0"/>
-    <w:lsdException w:name="Medium Grid 2 Accent 3" w:semiHidden="0" w:uiPriority="68" w:unhideWhenUsed="0"/>
-    <w:lsdException w:name="Medium Grid 3 Accent 3" w:semiHidden="0" w:uiPriority="69" w:unhideWhenUsed="0"/>
-    <w:lsdException w:name="Dark List Accent 3" w:semiHidden="0" w:uiPriority="70" w:unhideWhenUsed="0"/>
-    <w:lsdException w:name="Colorful Shading Accent 3" w:semiHidden="0" w:uiPriority="71" w:unhideWhenUsed="0"/>
-    <w:lsdException w:name="Colorful List Accent 3" w:semiHidden="0" w:uiPriority="72" w:unhideWhenUsed="0"/>
-    <w:lsdException w:name="Colorful Grid Accent 3" w:semiHidden="0" w:uiPriority="73" w:unhideWhenUsed="0"/>
-    <w:lsdException w:name="Light Shading Accent 4" w:semiHidden="0" w:uiPriority="60" w:unhideWhenUsed="0"/>
-    <w:lsdException w:name="Light List Accent 4" w:semiHidden="0" w:uiPriority="61" w:unhideWhenUsed="0"/>
-    <w:lsdException w:name="Light Grid Accent 4" w:semiHidden="0" w:uiPriority="62" w:unhideWhenUsed="0"/>
-    <w:lsdException w:name="Medium Shading 1 Accent 4" w:semiHidden="0" w:uiPriority="63" w:unhideWhenUsed="0"/>
-    <w:lsdException w:name="Medium Shading 2 Accent 4" w:semiHidden="0" w:uiPriority="64" w:unhideWhenUsed="0"/>
-    <w:lsdException w:name="Medium List 1 Accent 4" w:semiHidden="0" w:uiPriority="65" w:unhideWhenUsed="0"/>
-    <w:lsdException w:name="Medium List 2 Accent 4" w:semiHidden="0" w:uiPriority="66" w:unhideWhenUsed="0"/>
-    <w:lsdException w:name="Medium Grid 1 Accent 4" w:semiHidden="0" w:uiPriority="67" w:unhideWhenUsed="0"/>
-    <w:lsdException w:name="Medium Grid 2 Accent 4" w:semiHidden="0" w:uiPriority="68" w:unhideWhenUsed="0"/>
-    <w:lsdException w:name="Medium Grid 3 Accent 4" w:semiHidden="0" w:uiPriority="69" w:unhideWhenUsed="0"/>
-    <w:lsdException w:name="Dark List Accent 4" w:semiHidden="0" w:uiPriority="70" w:unhideWhenUsed="0"/>
-    <w:lsdException w:name="Colorful Shading Accent 4" w:semiHidden="0" w:uiPriority="71" w:unhideWhenUsed="0"/>
-    <w:lsdException w:name="Colorful List Accent 4" w:semiHidden="0" w:uiPriority="72" w:unhideWhenUsed="0"/>
-    <w:lsdException w:name="Colorful Grid Accent 4" w:semiHidden="0" w:uiPriority="73" w:unhideWhenUsed="0"/>
-    <w:lsdException w:name="Light Shading Accent 5" w:semiHidden="0" w:uiPriority="60" w:unhideWhenUsed="0"/>
-    <w:lsdException w:name="Light List Accent 5" w:semiHidden="0" w:uiPriority="61" w:unhideWhenUsed="0"/>
-    <w:lsdException w:name="Light Grid Accent 5" w:semiHidden="0" w:uiPriority="62" w:unhideWhenUsed="0"/>
-    <w:lsdException w:name="Medium Shading 1 Accent 5" w:semiHidden="0" w:uiPriority="63" w:unhideWhenUsed="0"/>
-    <w:lsdException w:name="Medium Shading 2 Accent 5" w:semiHidden="0" w:uiPriority="64" w:unhideWhenUsed="0"/>
-    <w:lsdException w:name="Medium List 1 Accent 5" w:semiHidden="0" w:uiPriority="65" w:unhideWhenUsed="0"/>
-    <w:lsdException w:name="Medium List 2 Accent 5" w:semiHidden="0" w:uiPriority="66" w:unhideWhenUsed="0"/>
-    <w:lsdException w:name="Medium Grid 1 Accent 5" w:semiHidden="0" w:uiPriority="67" w:unhideWhenUsed="0"/>
-    <w:lsdException w:name="Medium Grid 2 Accent 5" w:semiHidden="0" w:uiPriority="68" w:unhideWhenUsed="0"/>
-    <w:lsdException w:name="Medium Grid 3 Accent 5" w:semiHidden="0" w:uiPriority="69" w:unhideWhenUsed="0"/>
-    <w:lsdException w:name="Dark List Accent 5" w:semiHidden="0" w:uiPriority="70" w:unhideWhenUsed="0"/>
-    <w:lsdException w:name="Colorful Shading Accent 5" w:semiHidden="0" w:uiPriority="71" w:unhideWhenUsed="0"/>
-    <w:lsdException w:name="Colorful List Accent 5" w:semiHidden="0" w:uiPriority="72" w:unhideWhenUsed="0"/>
-    <w:lsdException w:name="Colorful Grid Accent 5" w:semiHidden="0" w:uiPriority="73" w:unhideWhenUsed="0"/>
-    <w:lsdException w:name="Light Shading Accent 6" w:semiHidden="0" w:uiPriority="60" w:unhideWhenUsed="0"/>
-    <w:lsdException w:name="Light List Accent 6" w:semiHidden="0" w:uiPriority="61" w:unhideWhenUsed="0"/>
-    <w:lsdException w:name="Light Grid Accent 6" w:semiHidden="0" w:uiPriority="62" w:unhideWhenUsed="0"/>
-    <w:lsdException w:name="Medium Shading 1 Accent 6" w:semiHidden="0" w:uiPriority="63" w:unhideWhenUsed="0"/>
-    <w:lsdException w:name="Medium Shading 2 Accent 6" w:semiHidden="0" w:uiPriority="64" w:unhideWhenUsed="0"/>
-    <w:lsdException w:name="Medium List 1 Accent 6" w:semiHidden="0" w:uiPriority="65" w:unhideWhenUsed="0"/>
-    <w:lsdException w:name="Medium List 2 Accent 6" w:semiHidden="0" w:uiPriority="66" w:unhideWhenUsed="0"/>
-    <w:lsdException w:name="Medium Grid 1 Accent 6" w:semiHidden="0" w:uiPriority="67" w:unhideWhenUsed="0"/>
-    <w:lsdException w:name="Medium Grid 2 Accent 6" w:semiHidden="0" w:uiPriority="68" w:unhideWhenUsed="0"/>
-    <w:lsdException w:name="Medium Grid 3 Accent 6" w:semiHidden="0" w:uiPriority="69" w:unhideWhenUsed="0"/>
-    <w:lsdException w:name="Dark List Accent 6" w:semiHidden="0" w:uiPriority="70" w:unhideWhenUsed="0"/>
-    <w:lsdException w:name="Colorful Shading Accent 6" w:semiHidden="0" w:uiPriority="71" w:unhideWhenUsed="0"/>
-    <w:lsdException w:name="Colorful List Accent 6" w:semiHidden="0" w:uiPriority="72" w:unhideWhenUsed="0"/>
-    <w:lsdException w:name="Colorful Grid Accent 6" w:semiHidden="0" w:uiPriority="73" w:unhideWhenUsed="0"/>
-    <w:lsdException w:name="Subtle Emphasis" w:semiHidden="0" w:uiPriority="19" w:unhideWhenUsed="0" w:qFormat="1"/>
-    <w:lsdException w:name="Intense Emphasis" w:semiHidden="0" w:uiPriority="21" w:unhideWhenUsed="0" w:qFormat="1"/>
-    <w:lsdException w:name="Subtle Reference" w:semiHidden="0" w:uiPriority="31" w:unhideWhenUsed="0" w:qFormat="1"/>
-    <w:lsdException w:name="Intense Reference" w:semiHidden="0" w:uiPriority="32" w:unhideWhenUsed="0" w:qFormat="1"/>
-    <w:lsdException w:name="Book Title" w:semiHidden="0" w:uiPriority="33" w:unhideWhenUsed="0" w:qFormat="1"/>
-    <w:lsdException w:name="Bibliography" w:uiPriority="37"/>
-    <w:lsdException w:name="TOC Heading" w:uiPriority="39" w:qFormat="1"/>
-  </w:latentStyles>
-  <w:style w:type="paragraph" w:default="1" w:styleId="a">
-    <w:name w:val="Normal"/>
-  </w:style>
-  <w:style w:type="paragraph" w:styleId="1">
-    <w:name w:val="heading 1"/>
-    <w:basedOn w:val="a"/>
-    <w:next w:val="a"/>
-    <w:pPr>
-      <w:keepNext/>
-      <w:keepLines/>
-      <w:spacing w:before="400" w:after="120"/>
-      <w:contextualSpacing/>
-      <w:outlineLvl w:val="0"/>
-    </w:pPr>
-    <w:rPr>
-      <w:sz w:val="40"/>
-      <w:szCs w:val="40"/>
-    </w:rPr>
-  </w:style>
-  <w:style w:type="paragraph" w:styleId="2">
-    <w:name w:val="heading 2"/>
-    <w:basedOn w:val="a"/>
-    <w:next w:val="a"/>
-    <w:pPr>
-      <w:keepNext/>
-      <w:keepLines/>
-      <w:spacing w:before="360" w:after="120"/>
-      <w:contextualSpacing/>
-      <w:outlineLvl w:val="1"/>
-    </w:pPr>
-    <w:rPr>
-      <w:sz w:val="32"/>
-      <w:szCs w:val="32"/>
-    </w:rPr>
-  </w:style>
-  <w:style w:type="paragraph" w:styleId="3">
-    <w:name w:val="heading 3"/>
-    <w:basedOn w:val="a"/>
-    <w:next w:val="a"/>
-    <w:pPr>
-      <w:keepNext/>
-      <w:keepLines/>
-      <w:spacing w:before="320" w:after="80"/>
-      <w:contextualSpacing/>
-      <w:outlineLvl w:val="2"/>
-    </w:pPr>
-    <w:rPr>
-      <w:color w:val="434343"/>
-      <w:sz w:val="28"/>
-      <w:szCs w:val="28"/>
-    </w:rPr>
-  </w:style>
-  <w:style w:type="paragraph" w:styleId="4">
-    <w:name w:val="heading 4"/>
-    <w:basedOn w:val="a"/>
-    <w:next w:val="a"/>
-    <w:pPr>
-      <w:keepNext/>
-      <w:keepLines/>
-      <w:spacing w:before="280" w:after="80"/>
-      <w:contextualSpacing/>
-      <w:outlineLvl w:val="3"/>
-    </w:pPr>
-    <w:rPr>
-      <w:color w:val="666666"/>
-      <w:sz w:val="24"/>
-      <w:szCs w:val="24"/>
-    </w:rPr>
-  </w:style>
-  <w:style w:type="paragraph" w:styleId="5">
-    <w:name w:val="heading 5"/>
-    <w:basedOn w:val="a"/>
-    <w:next w:val="a"/>
-    <w:pPr>
-      <w:keepNext/>
-      <w:keepLines/>
-      <w:spacing w:before="240" w:after="80"/>
-      <w:contextualSpacing/>
-      <w:outlineLvl w:val="4"/>
-    </w:pPr>
-    <w:rPr>
-      <w:color w:val="666666"/>
-    </w:rPr>
-  </w:style>
-  <w:style w:type="paragraph" w:styleId="6">
-    <w:name w:val="heading 6"/>
-    <w:basedOn w:val="a"/>
-    <w:next w:val="a"/>
-    <w:pPr>
-      <w:keepNext/>
-      <w:keepLines/>
-      <w:spacing w:before="240" w:after="80"/>
-      <w:contextualSpacing/>
-      <w:outlineLvl w:val="5"/>
-    </w:pPr>
-    <w:rPr>
-      <w:i/>
-      <w:color w:val="666666"/>
-    </w:rPr>
-  </w:style>
-  <w:style w:type="character" w:default="1" w:styleId="a0">
-    <w:name w:val="Default Paragraph Font"/>
-    <w:uiPriority w:val="1"/>
-    <w:semiHidden/>
-    <w:unhideWhenUsed/>
-  </w:style>
-  <w:style w:type="table" w:default="1" w:styleId="a1">
-    <w:name w:val="Normal Table"/>
-    <w:uiPriority w:val="99"/>
-    <w:semiHidden/>
-    <w:unhideWhenUsed/>
-    <w:tblPr>
-      <w:tblInd w:w="0" w:type="dxa"/>
-      <w:tblCellMar>
-        <w:top w:w="0" w:type="dxa"/>
-        <w:left w:w="108" w:type="dxa"/>
-        <w:bottom w:w="0" w:type="dxa"/>
-        <w:right w:w="108" w:type="dxa"/>
-      </w:tblCellMar>
-    </w:tblPr>
-  </w:style>
-  <w:style w:type="numbering" w:default="1" w:styleId="a2">
-    <w:name w:val="No List"/>
-    <w:uiPriority w:val="99"/>
-    <w:semiHidden/>
-    <w:unhideWhenUsed/>
-  </w:style>
-  <w:style w:type="table" w:customStyle="1" w:styleId="TableNormal">
-    <w:name w:val="Table Normal"/>
-    <w:tblPr>
-      <w:tblCellMar>
-        <w:top w:w="0" w:type="dxa"/>
-        <w:left w:w="0" w:type="dxa"/>
-        <w:bottom w:w="0" w:type="dxa"/>
-        <w:right w:w="0" w:type="dxa"/>
-      </w:tblCellMar>
-    </w:tblPr>
-  </w:style>
-  <w:style w:type="paragraph" w:styleId="a3">
-    <w:name w:val="Title"/>
-    <w:basedOn w:val="a"/>
-    <w:next w:val="a"/>
-    <w:pPr>
-      <w:keepNext/>
-      <w:keepLines/>
-      <w:spacing w:after="60"/>
-      <w:contextualSpacing/>
-    </w:pPr>
-    <w:rPr>
-      <w:sz w:val="52"/>
-      <w:szCs w:val="52"/>
-    </w:rPr>
-  </w:style>
-  <w:style w:type="paragraph" w:styleId="a4">
-    <w:name w:val="Subtitle"/>
-    <w:basedOn w:val="a"/>
-    <w:next w:val="a"/>
-    <w:pPr>
-      <w:keepNext/>
-      <w:keepLines/>
-      <w:spacing w:after="320"/>
-      <w:contextualSpacing/>
-    </w:pPr>
-    <w:rPr>
-      <w:color w:val="666666"/>
-      <w:sz w:val="30"/>
-      <w:szCs w:val="30"/>
-    </w:rPr>
-  </w:style>
-  <w:style w:type="table" w:customStyle="1" w:styleId="a5">
-    <w:basedOn w:val="TableNormal"/>
-    <w:tblPr>
-      <w:tblStyleRowBandSize w:val="1"/>
-      <w:tblStyleColBandSize w:val="1"/>
-      <w:tblCellMar>
-        <w:top w:w="0" w:type="dxa"/>
-        <w:left w:w="0" w:type="dxa"/>
-        <w:bottom w:w="0" w:type="dxa"/>
-        <w:right w:w="0" w:type="dxa"/>
-      </w:tblCellMar>
-    </w:tblPr>
-  </w:style>
-  <w:style w:type="paragraph" w:styleId="a6">
-    <w:name w:val="Balloon Text"/>
-    <w:basedOn w:val="a"/>
-    <w:link w:val="a7"/>
-    <w:uiPriority w:val="99"/>
-    <w:semiHidden/>
-    <w:unhideWhenUsed/>
-    <w:rsid w:val="002E570E"/>
-    <w:pPr>
-      <w:spacing w:line="240" w:lineRule="auto"/>
-    </w:pPr>
-    <w:rPr>
-      <w:rFonts w:ascii="Tahoma" w:hAnsi="Tahoma" w:cs="Tahoma"/>
-      <w:sz w:val="16"/>
-      <w:szCs w:val="16"/>
-    </w:rPr>
-  </w:style>
-  <w:style w:type="character" w:customStyle="1" w:styleId="a7">
-    <w:name w:val="טקסט בלונים תו"/>
-    <w:basedOn w:val="a0"/>
-    <w:link w:val="a6"/>
+  <w:style w:type="character" w:customStyle="1" w:styleId="BalloonTextChar">
+    <w:name w:val="Balloon Text Char"/>
+    <w:basedOn w:val="DefaultParagraphFont"/>
+    <w:link w:val="BalloonText"/>
     <w:uiPriority w:val="99"/>
     <w:semiHidden/>
     <w:rsid w:val="002E570E"/>

</xml_diff>

<commit_message>
made some tweaks to the documents and added code to the main server
</commit_message>
<xml_diff>
--- a/Documents/מסמך עיצוב פרוייקט.docx
+++ b/Documents/מסמך עיצוב פרוייקט.docx
@@ -7,7 +7,6 @@
       <w:pPr>
         <w:jc w:val="center"/>
       </w:pPr>
-      <w:proofErr w:type="spellStart"/>
       <w:r>
         <w:rPr>
           <w:sz w:val="60"/>
@@ -16,7 +15,6 @@
         </w:rPr>
         <w:t>RDroid</w:t>
       </w:r>
-      <w:proofErr w:type="spellEnd"/>
     </w:p>
     <w:p>
       <w:pPr>
@@ -549,7 +547,6 @@
         </w:rPr>
         <w:t xml:space="preserve">מטרת המסמך הזה היא תכנון מקדים של הפרוייקט </w:t>
       </w:r>
-      <w:proofErr w:type="spellStart"/>
       <w:r>
         <w:rPr>
           <w:sz w:val="28"/>
@@ -557,7 +554,6 @@
         </w:rPr>
         <w:t>RDroid</w:t>
       </w:r>
-      <w:proofErr w:type="spellEnd"/>
       <w:r>
         <w:rPr>
           <w:sz w:val="28"/>
@@ -606,7 +602,6 @@
         <w:bidi/>
         <w:spacing w:after="120"/>
       </w:pPr>
-      <w:proofErr w:type="spellStart"/>
       <w:r>
         <w:rPr>
           <w:sz w:val="28"/>
@@ -614,7 +609,6 @@
         </w:rPr>
         <w:t>RDroid</w:t>
       </w:r>
-      <w:proofErr w:type="spellEnd"/>
       <w:r>
         <w:rPr>
           <w:sz w:val="28"/>
@@ -879,36 +873,17 @@
         </w:rPr>
         <w:t xml:space="preserve">יניב - </w:t>
       </w:r>
-      <w:r>
-        <w:fldChar w:fldCharType="begin"/>
-      </w:r>
-      <w:r>
-        <w:instrText xml:space="preserve"> HYPERLINK "https://docs.google.com/docume</w:instrText>
-      </w:r>
-      <w:r>
-        <w:instrText xml:space="preserve">nt/d/1V75tLstmSVEeeHeCAWPcI-QEpd6rMnnqJ3jDzwsxxso/edit?usp=sharing" \h </w:instrText>
-      </w:r>
-      <w:r>
-        <w:fldChar w:fldCharType="separate"/>
-      </w:r>
-      <w:r>
-        <w:rPr>
-          <w:color w:val="1155CC"/>
-          <w:sz w:val="28"/>
-          <w:szCs w:val="28"/>
-          <w:u w:val="single"/>
-        </w:rPr>
-        <w:t>https://docs.google.com/document/d/1V75tLstmSVEeeHeCAWPcI-QEpd6rMnnqJ3jDzwsxxso/edit?usp=sharing</w:t>
-      </w:r>
-      <w:r>
-        <w:rPr>
-          <w:color w:val="1155CC"/>
-          <w:sz w:val="28"/>
-          <w:szCs w:val="28"/>
-          <w:u w:val="single"/>
-        </w:rPr>
-        <w:fldChar w:fldCharType="end"/>
-      </w:r>
+      <w:hyperlink r:id="rId9">
+        <w:r>
+          <w:rPr>
+            <w:color w:val="1155CC"/>
+            <w:sz w:val="28"/>
+            <w:szCs w:val="28"/>
+            <w:u w:val="single"/>
+          </w:rPr>
+          <w:t>https://docs.google.com/document/d/1V75tLstmSVEeeHeCAWPcI-QEpd6rMnnqJ3jDzwsxxso/edit?usp=sharing</w:t>
+        </w:r>
+      </w:hyperlink>
     </w:p>
     <w:p>
       <w:pPr>
@@ -922,36 +897,17 @@
         </w:rPr>
         <w:t xml:space="preserve">יובל - </w:t>
       </w:r>
-      <w:r>
-        <w:fldChar w:fldCharType="begin"/>
-      </w:r>
-      <w:r>
-        <w:instrText xml:space="preserve"> HYPERLINK "https://docs.google.com/document/d/1Ta4LLAR_R8x6pwXa6LORB3QdExOFo6</w:instrText>
-      </w:r>
-      <w:r>
-        <w:instrText xml:space="preserve">VaOf-che4mHGs/edit?usp=sharing" \h </w:instrText>
-      </w:r>
-      <w:r>
-        <w:fldChar w:fldCharType="separate"/>
-      </w:r>
-      <w:r>
-        <w:rPr>
-          <w:color w:val="1155CC"/>
-          <w:sz w:val="28"/>
-          <w:szCs w:val="28"/>
-          <w:u w:val="single"/>
-        </w:rPr>
-        <w:t>https://docs.google.com/document/d/1Ta4LLAR_R8x6pwXa6LORB3QdExOFo6VaOf-che4mHGs/edit?usp=sharing</w:t>
-      </w:r>
-      <w:r>
-        <w:rPr>
-          <w:color w:val="1155CC"/>
-          <w:sz w:val="28"/>
-          <w:szCs w:val="28"/>
-          <w:u w:val="single"/>
-        </w:rPr>
-        <w:fldChar w:fldCharType="end"/>
-      </w:r>
+      <w:hyperlink r:id="rId10">
+        <w:r>
+          <w:rPr>
+            <w:color w:val="1155CC"/>
+            <w:sz w:val="28"/>
+            <w:szCs w:val="28"/>
+            <w:u w:val="single"/>
+          </w:rPr>
+          <w:t>https://docs.google.com/document/d/1Ta4LLAR_R8x6pwXa6LORB3QdExOFo6VaOf-che4mHGs/edit?usp=sharing</w:t>
+        </w:r>
+      </w:hyperlink>
     </w:p>
     <w:p>
       <w:pPr>
@@ -1472,7 +1428,7 @@
                     <pic:cNvPicPr preferRelativeResize="0"/>
                   </pic:nvPicPr>
                   <pic:blipFill>
-                    <a:blip r:embed="rId9"/>
+                    <a:blip r:embed="rId11"/>
                     <a:srcRect/>
                     <a:stretch>
                       <a:fillRect/>
@@ -1538,7 +1494,7 @@
                     <pic:cNvPicPr preferRelativeResize="0"/>
                   </pic:nvPicPr>
                   <pic:blipFill>
-                    <a:blip r:embed="rId10"/>
+                    <a:blip r:embed="rId12"/>
                     <a:srcRect/>
                     <a:stretch>
                       <a:fillRect/>
@@ -1618,7 +1574,6 @@
         </w:rPr>
         <w:t xml:space="preserve"> ו- </w:t>
       </w:r>
-      <w:proofErr w:type="spellStart"/>
       <w:r>
         <w:rPr>
           <w:sz w:val="28"/>
@@ -1626,7 +1581,6 @@
         </w:rPr>
         <w:t>ActivityManager</w:t>
       </w:r>
-      <w:proofErr w:type="spellEnd"/>
       <w:r>
         <w:rPr>
           <w:sz w:val="28"/>
@@ -1906,7 +1860,7 @@
                     <pic:cNvPicPr preferRelativeResize="0"/>
                   </pic:nvPicPr>
                   <pic:blipFill>
-                    <a:blip r:embed="rId11"/>
+                    <a:blip r:embed="rId13"/>
                     <a:srcRect/>
                     <a:stretch>
                       <a:fillRect/>
@@ -1954,7 +1908,7 @@
                     <pic:cNvPicPr preferRelativeResize="0"/>
                   </pic:nvPicPr>
                   <pic:blipFill>
-                    <a:blip r:embed="rId12"/>
+                    <a:blip r:embed="rId14"/>
                     <a:srcRect/>
                     <a:stretch>
                       <a:fillRect/>
@@ -1994,7 +1948,7 @@
                     <pic:cNvPicPr preferRelativeResize="0"/>
                   </pic:nvPicPr>
                   <pic:blipFill>
-                    <a:blip r:embed="rId13"/>
+                    <a:blip r:embed="rId15"/>
                     <a:srcRect/>
                     <a:stretch>
                       <a:fillRect/>
@@ -2035,7 +1989,7 @@
                     <pic:cNvPicPr preferRelativeResize="0"/>
                   </pic:nvPicPr>
                   <pic:blipFill>
-                    <a:blip r:embed="rId14"/>
+                    <a:blip r:embed="rId16"/>
                     <a:srcRect/>
                     <a:stretch>
                       <a:fillRect/>
@@ -2086,21 +2040,12 @@
       </w:r>
     </w:p>
     <w:p>
-      <w:proofErr w:type="spellStart"/>
-      <w:r>
-        <w:rPr>
-          <w:sz w:val="28"/>
-          <w:szCs w:val="28"/>
-        </w:rPr>
-        <w:t>Rdroid</w:t>
-      </w:r>
-      <w:proofErr w:type="spellEnd"/>
-      <w:r>
-        <w:rPr>
-          <w:sz w:val="28"/>
-          <w:szCs w:val="28"/>
-        </w:rPr>
-        <w:t xml:space="preserve"> CLIENT</w:t>
+      <w:r>
+        <w:rPr>
+          <w:sz w:val="28"/>
+          <w:szCs w:val="28"/>
+        </w:rPr>
+        <w:t>Rdroid CLIENT</w:t>
       </w:r>
     </w:p>
     <w:p>
@@ -2117,21 +2062,12 @@
       </w:r>
     </w:p>
     <w:p>
-      <w:proofErr w:type="spellStart"/>
-      <w:r>
-        <w:rPr>
-          <w:sz w:val="28"/>
-          <w:szCs w:val="28"/>
-        </w:rPr>
-        <w:t>Rdroid</w:t>
-      </w:r>
-      <w:proofErr w:type="spellEnd"/>
-      <w:r>
-        <w:rPr>
-          <w:sz w:val="28"/>
-          <w:szCs w:val="28"/>
-        </w:rPr>
-        <w:t xml:space="preserve"> PROXY</w:t>
+      <w:r>
+        <w:rPr>
+          <w:sz w:val="28"/>
+          <w:szCs w:val="28"/>
+        </w:rPr>
+        <w:t>Rdroid PROXY</w:t>
       </w:r>
     </w:p>
     <w:p>
@@ -2148,21 +2084,12 @@
       </w:r>
     </w:p>
     <w:p>
-      <w:proofErr w:type="spellStart"/>
-      <w:r>
-        <w:rPr>
-          <w:sz w:val="28"/>
-          <w:szCs w:val="28"/>
-        </w:rPr>
-        <w:t>Rdroid</w:t>
-      </w:r>
-      <w:proofErr w:type="spellEnd"/>
-      <w:r>
-        <w:rPr>
-          <w:sz w:val="28"/>
-          <w:szCs w:val="28"/>
-        </w:rPr>
-        <w:t xml:space="preserve"> SERVER</w:t>
+      <w:r>
+        <w:rPr>
+          <w:sz w:val="28"/>
+          <w:szCs w:val="28"/>
+        </w:rPr>
+        <w:t>Rdroid SERVER</w:t>
       </w:r>
     </w:p>
     <w:p>
@@ -2223,6 +2150,294 @@
       </w:r>
     </w:p>
     <w:p>
+      <w:r>
+        <w:rPr>
+          <w:sz w:val="28"/>
+          <w:szCs w:val="28"/>
+        </w:rPr>
+        <w:t>LOGIN</w:t>
+      </w:r>
+    </w:p>
+    <w:p>
+      <w:r>
+        <w:rPr>
+          <w:sz w:val="28"/>
+          <w:szCs w:val="28"/>
+        </w:rPr>
+        <w:t>TASK</w:t>
+      </w:r>
+    </w:p>
+    <w:p>
+      <w:r>
+        <w:rPr>
+          <w:sz w:val="28"/>
+          <w:szCs w:val="28"/>
+        </w:rPr>
+        <w:t>TASK_RESULTS</w:t>
+      </w:r>
+    </w:p>
+    <w:p>
+      <w:r>
+        <w:rPr>
+          <w:sz w:val="28"/>
+          <w:szCs w:val="28"/>
+        </w:rPr>
+        <w:t>NOTIFY_SESSION_ID</w:t>
+      </w:r>
+    </w:p>
+    <w:p>
+      <w:r>
+        <w:rPr>
+          <w:sz w:val="28"/>
+          <w:szCs w:val="28"/>
+        </w:rPr>
+        <w:t>NOTIFY_SESSION_DISCONNECT</w:t>
+      </w:r>
+    </w:p>
+    <w:p>
+      <w:pPr>
+        <w:bidi/>
+      </w:pPr>
+      <w:r>
+        <w:rPr>
+          <w:sz w:val="28"/>
+          <w:szCs w:val="28"/>
+          <w:rtl/>
+        </w:rPr>
+        <w:t>בשורה השלישית והלאה של הפקטה מצויינים הפרמטרים של הפעולה-</w:t>
+      </w:r>
+    </w:p>
+    <w:p>
+      <w:pPr>
+        <w:bidi/>
+      </w:pPr>
+      <w:r>
+        <w:rPr>
+          <w:sz w:val="28"/>
+          <w:szCs w:val="28"/>
+          <w:rtl/>
+        </w:rPr>
+        <w:t xml:space="preserve">דוגמא של שורה שלישית ורביעית של פקטת </w:t>
+      </w:r>
+      <w:r>
+        <w:rPr>
+          <w:sz w:val="28"/>
+          <w:szCs w:val="28"/>
+        </w:rPr>
+        <w:t>LOGIN</w:t>
+      </w:r>
+      <w:r>
+        <w:rPr>
+          <w:sz w:val="28"/>
+          <w:szCs w:val="28"/>
+          <w:rtl/>
+        </w:rPr>
+        <w:t xml:space="preserve"> של הלקוח:</w:t>
+      </w:r>
+    </w:p>
+    <w:p>
+      <w:r>
+        <w:rPr>
+          <w:sz w:val="28"/>
+          <w:szCs w:val="28"/>
+        </w:rPr>
+        <w:t>email</w:t>
+      </w:r>
+      <w:r>
+        <w:rPr>
+          <w:sz w:val="28"/>
+          <w:szCs w:val="28"/>
+        </w:rPr>
+        <w:t>:mighty</w:t>
+      </w:r>
+    </w:p>
+    <w:p>
+      <w:r>
+        <w:rPr>
+          <w:sz w:val="28"/>
+          <w:szCs w:val="28"/>
+        </w:rPr>
+        <w:lastRenderedPageBreak/>
+        <w:t>password:python</w:t>
+      </w:r>
+    </w:p>
+    <w:p>
+      <w:pPr>
+        <w:bidi/>
+      </w:pPr>
+      <w:r>
+        <w:rPr>
+          <w:sz w:val="28"/>
+          <w:szCs w:val="28"/>
+          <w:rtl/>
+        </w:rPr>
+        <w:t>פרמטרים של פעולות:</w:t>
+      </w:r>
+    </w:p>
+    <w:p>
+      <w:r>
+        <w:rPr>
+          <w:sz w:val="28"/>
+          <w:szCs w:val="28"/>
+        </w:rPr>
+        <w:t>DOWNLOAD (CLIENT):</w:t>
+      </w:r>
+    </w:p>
+    <w:p>
+      <w:r>
+        <w:rPr>
+          <w:sz w:val="28"/>
+          <w:szCs w:val="28"/>
+        </w:rPr>
+        <w:t>requests a file to download from the server.</w:t>
+      </w:r>
+    </w:p>
+    <w:p>
+      <w:r>
+        <w:rPr>
+          <w:sz w:val="28"/>
+          <w:szCs w:val="28"/>
+        </w:rPr>
+        <w:t>location - the location of the requested file.</w:t>
+      </w:r>
+    </w:p>
+    <w:p/>
+    <w:p>
+      <w:r>
+        <w:rPr>
+          <w:sz w:val="28"/>
+          <w:szCs w:val="28"/>
+        </w:rPr>
+        <w:t>LOGIN (CLIENT):</w:t>
+      </w:r>
+    </w:p>
+    <w:p>
+      <w:r>
+        <w:rPr>
+          <w:sz w:val="28"/>
+          <w:szCs w:val="28"/>
+        </w:rPr>
+        <w:t>logins into the server.</w:t>
+      </w:r>
+    </w:p>
+    <w:p>
+      <w:r>
+        <w:rPr>
+          <w:sz w:val="28"/>
+          <w:szCs w:val="28"/>
+        </w:rPr>
+        <w:t>username - the username of the client</w:t>
+      </w:r>
+    </w:p>
+    <w:p>
+      <w:r>
+        <w:rPr>
+          <w:sz w:val="28"/>
+          <w:szCs w:val="28"/>
+        </w:rPr>
+        <w:t>password - the password of the client</w:t>
+      </w:r>
+    </w:p>
+    <w:p/>
+    <w:p>
+      <w:r>
+        <w:rPr>
+          <w:sz w:val="28"/>
+          <w:szCs w:val="28"/>
+        </w:rPr>
+        <w:t>LOGIN (SERVER):</w:t>
+      </w:r>
+    </w:p>
+    <w:p>
+      <w:r>
+        <w:rPr>
+          <w:sz w:val="28"/>
+          <w:szCs w:val="28"/>
+        </w:rPr>
+        <w:t>informs the client whether the login was successful or not.</w:t>
+      </w:r>
+    </w:p>
+    <w:p>
+      <w:r>
+        <w:rPr>
+          <w:sz w:val="28"/>
+          <w:szCs w:val="28"/>
+        </w:rPr>
+        <w:t>result - answers whether the login was successful or not.</w:t>
+      </w:r>
+    </w:p>
+    <w:p/>
+    <w:p>
+      <w:r>
+        <w:rPr>
+          <w:sz w:val="28"/>
+          <w:szCs w:val="28"/>
+        </w:rPr>
+        <w:t>TASK (SERVER):</w:t>
+      </w:r>
+    </w:p>
+    <w:p>
+      <w:r>
+        <w:rPr>
+          <w:sz w:val="28"/>
+          <w:szCs w:val="28"/>
+        </w:rPr>
+        <w:t>sends a list of task that the client needs to do</w:t>
+      </w:r>
+    </w:p>
+    <w:p>
+      <w:r>
+        <w:rPr>
+          <w:sz w:val="28"/>
+          <w:szCs w:val="28"/>
+        </w:rPr>
+        <w:t>task block - because this packet can send more than one task, each task will be defined in a block where all of its parameters are present.</w:t>
+      </w:r>
+    </w:p>
+    <w:p>
+      <w:r>
+        <w:rPr>
+          <w:sz w:val="28"/>
+          <w:szCs w:val="28"/>
+        </w:rPr>
+        <w:t>&lt;Task&gt; - indicates the start of a task block.</w:t>
+      </w:r>
+    </w:p>
+    <w:p>
+      <w:r>
+        <w:rPr>
+          <w:sz w:val="28"/>
+          <w:szCs w:val="28"/>
+        </w:rPr>
+        <w:t>&lt;/Task&gt; - indicates the end of a task block.</w:t>
+      </w:r>
+    </w:p>
+    <w:p>
+      <w:r>
+        <w:rPr>
+          <w:sz w:val="28"/>
+          <w:szCs w:val="28"/>
+        </w:rPr>
+        <w:t>id - the id of the task used to identify the results that are sent back to the server after the task was done.</w:t>
+      </w:r>
+    </w:p>
+    <w:p>
+      <w:r>
+        <w:rPr>
+          <w:sz w:val="28"/>
+          <w:szCs w:val="28"/>
+        </w:rPr>
+        <w:t>type - the type of the task.</w:t>
+      </w:r>
+    </w:p>
+    <w:p>
+      <w:r>
+        <w:rPr>
+          <w:sz w:val="28"/>
+          <w:szCs w:val="28"/>
+        </w:rPr>
+        <w:t>parameter - used when the task needs parameters. e</w:t>
+      </w:r>
       <w:bookmarkStart w:id="0" w:name="_GoBack"/>
       <w:bookmarkEnd w:id="0"/>
       <w:r>
@@ -2230,104 +2445,314 @@
           <w:sz w:val="28"/>
           <w:szCs w:val="28"/>
         </w:rPr>
-        <w:t>LOGIN</w:t>
-      </w:r>
-    </w:p>
-    <w:p>
-      <w:r>
-        <w:rPr>
-          <w:sz w:val="28"/>
-          <w:szCs w:val="28"/>
-        </w:rPr>
-        <w:t>TASK</w:t>
-      </w:r>
-    </w:p>
-    <w:p>
-      <w:r>
-        <w:rPr>
-          <w:sz w:val="28"/>
-          <w:szCs w:val="28"/>
-        </w:rPr>
-        <w:t>TASK_RESULTS</w:t>
-      </w:r>
-    </w:p>
-    <w:p>
-      <w:r>
-        <w:rPr>
-          <w:sz w:val="28"/>
-          <w:szCs w:val="28"/>
-        </w:rPr>
-        <w:t>NOTIFY_SESSION_ID</w:t>
-      </w:r>
-    </w:p>
-    <w:p>
-      <w:r>
-        <w:rPr>
-          <w:sz w:val="28"/>
-          <w:szCs w:val="28"/>
-        </w:rPr>
-        <w:t>NOTIFY_SESSION_DISCONNECT</w:t>
-      </w:r>
-    </w:p>
-    <w:p>
-      <w:pPr>
-        <w:bidi/>
-      </w:pPr>
-      <w:r>
-        <w:rPr>
-          <w:sz w:val="28"/>
-          <w:szCs w:val="28"/>
-          <w:rtl/>
-        </w:rPr>
-        <w:t>בשורה השלישית והלאה של הפקטה מצויינים הפרמטרים של הפעולה-</w:t>
-      </w:r>
-    </w:p>
-    <w:p>
-      <w:pPr>
-        <w:bidi/>
-      </w:pPr>
-      <w:r>
-        <w:rPr>
-          <w:sz w:val="28"/>
-          <w:szCs w:val="28"/>
-          <w:rtl/>
-        </w:rPr>
-        <w:t xml:space="preserve">דוגמא של שורה שלישית ורביעית של פקטת </w:t>
-      </w:r>
-      <w:r>
-        <w:rPr>
-          <w:sz w:val="28"/>
-          <w:szCs w:val="28"/>
-        </w:rPr>
-        <w:t>LOGIN</w:t>
-      </w:r>
-      <w:r>
-        <w:rPr>
-          <w:sz w:val="28"/>
-          <w:szCs w:val="28"/>
-          <w:rtl/>
-        </w:rPr>
-        <w:t xml:space="preserve"> של הלקוח:</w:t>
-      </w:r>
-    </w:p>
-    <w:p>
-      <w:proofErr w:type="spellStart"/>
-      <w:proofErr w:type="gramStart"/>
-      <w:r>
-        <w:rPr>
-          <w:sz w:val="28"/>
-          <w:szCs w:val="28"/>
-        </w:rPr>
-        <w:t>email</w:t>
-      </w:r>
-      <w:r>
-        <w:rPr>
-          <w:sz w:val="28"/>
-          <w:szCs w:val="28"/>
-        </w:rPr>
-        <w:t>:</w:t>
-      </w:r>
-      <w:proofErr w:type="gramEnd"/>
+        <w:t>xample: can provide a file address that is used by the client to request a file to download.</w:t>
+      </w:r>
+    </w:p>
+    <w:p/>
+    <w:p>
+      <w:r>
+        <w:rPr>
+          <w:sz w:val="28"/>
+          <w:szCs w:val="28"/>
+        </w:rPr>
+        <w:t>TASK_RESULTS (CLIENT):</w:t>
+      </w:r>
+    </w:p>
+    <w:p>
+      <w:r>
+        <w:rPr>
+          <w:sz w:val="28"/>
+          <w:szCs w:val="28"/>
+        </w:rPr>
+        <w:t>sends the results of the tasks that were given to the client.</w:t>
+      </w:r>
+    </w:p>
+    <w:p>
+      <w:r>
+        <w:rPr>
+          <w:sz w:val="28"/>
+          <w:szCs w:val="28"/>
+        </w:rPr>
+        <w:t>task_id - the id of the task.</w:t>
+      </w:r>
+    </w:p>
+    <w:p>
+      <w:r>
+        <w:rPr>
+          <w:sz w:val="28"/>
+          <w:szCs w:val="28"/>
+        </w:rPr>
+        <w:t>output - the results of the task or the information that it needs to return.</w:t>
+      </w:r>
+    </w:p>
+    <w:p/>
+    <w:p>
+      <w:r>
+        <w:rPr>
+          <w:sz w:val="28"/>
+          <w:szCs w:val="28"/>
+        </w:rPr>
+        <w:t>NOTIFY_SESSION_ID (PROXY)</w:t>
+      </w:r>
+    </w:p>
+    <w:p>
+      <w:r>
+        <w:rPr>
+          <w:sz w:val="28"/>
+          <w:szCs w:val="28"/>
+        </w:rPr>
+        <w:t>notifies the server of a new session id that is given to a phone by the proxy.</w:t>
+      </w:r>
+    </w:p>
+    <w:p>
+      <w:r>
+        <w:rPr>
+          <w:sz w:val="28"/>
+          <w:szCs w:val="28"/>
+        </w:rPr>
+        <w:t>session_id - the id of the session</w:t>
+      </w:r>
+    </w:p>
+    <w:p/>
+    <w:p>
+      <w:r>
+        <w:rPr>
+          <w:sz w:val="28"/>
+          <w:szCs w:val="28"/>
+        </w:rPr>
+        <w:t>NOTIFY_SESSION_DISCONNECT(PROXY)</w:t>
+      </w:r>
+    </w:p>
+    <w:p>
+      <w:r>
+        <w:rPr>
+          <w:sz w:val="28"/>
+          <w:szCs w:val="28"/>
+        </w:rPr>
+        <w:lastRenderedPageBreak/>
+        <w:t>notifies the server of a session that disconnected.</w:t>
+      </w:r>
+    </w:p>
+    <w:p>
+      <w:r>
+        <w:rPr>
+          <w:sz w:val="28"/>
+          <w:szCs w:val="28"/>
+        </w:rPr>
+        <w:t>session_id - the id of the session.</w:t>
+      </w:r>
+    </w:p>
+    <w:p>
+      <w:pPr>
+        <w:bidi/>
+      </w:pPr>
+    </w:p>
+    <w:p>
+      <w:pPr>
+        <w:bidi/>
+      </w:pPr>
+      <w:r>
+        <w:rPr>
+          <w:sz w:val="28"/>
+          <w:szCs w:val="28"/>
+          <w:rtl/>
+        </w:rPr>
+        <w:t>בנוסף, במעבר בין השרת הראשי לשרת הפרוקסי ובין שרת הפרוקסי לשרת הראשי כל פקטה תקבל בתחילתה את ה-</w:t>
+      </w:r>
+      <w:r>
+        <w:rPr>
+          <w:sz w:val="28"/>
+          <w:szCs w:val="28"/>
+        </w:rPr>
+        <w:t>id</w:t>
+      </w:r>
+      <w:r>
+        <w:rPr>
+          <w:sz w:val="28"/>
+          <w:szCs w:val="28"/>
+          <w:rtl/>
+        </w:rPr>
+        <w:t xml:space="preserve"> של ה-</w:t>
+      </w:r>
+      <w:r>
+        <w:rPr>
+          <w:sz w:val="28"/>
+          <w:szCs w:val="28"/>
+        </w:rPr>
+        <w:t>session</w:t>
+      </w:r>
+      <w:r>
+        <w:rPr>
+          <w:sz w:val="28"/>
+          <w:szCs w:val="28"/>
+          <w:rtl/>
+        </w:rPr>
+        <w:t>. לדוגמא (</w:t>
+      </w:r>
+      <w:r>
+        <w:rPr>
+          <w:sz w:val="28"/>
+          <w:szCs w:val="28"/>
+        </w:rPr>
+        <w:t>id</w:t>
+      </w:r>
+      <w:r>
+        <w:rPr>
+          <w:sz w:val="28"/>
+          <w:szCs w:val="28"/>
+          <w:rtl/>
+        </w:rPr>
+        <w:t>=123):</w:t>
+      </w:r>
+    </w:p>
+    <w:p>
+      <w:r>
+        <w:rPr>
+          <w:sz w:val="28"/>
+          <w:szCs w:val="28"/>
+        </w:rPr>
+        <w:t>123:message</w:t>
+      </w:r>
+    </w:p>
+    <w:p>
+      <w:pPr>
+        <w:bidi/>
+      </w:pPr>
+      <w:r>
+        <w:rPr>
+          <w:sz w:val="28"/>
+          <w:szCs w:val="28"/>
+          <w:rtl/>
+        </w:rPr>
+        <w:t>הנקודותיים מסמלות את סוף ה-</w:t>
+      </w:r>
+      <w:r>
+        <w:rPr>
+          <w:sz w:val="28"/>
+          <w:szCs w:val="28"/>
+        </w:rPr>
+        <w:t>id</w:t>
+      </w:r>
+      <w:r>
+        <w:rPr>
+          <w:sz w:val="28"/>
+          <w:szCs w:val="28"/>
+          <w:rtl/>
+        </w:rPr>
+        <w:t xml:space="preserve"> ותחילת ההודעה עצמה.</w:t>
+      </w:r>
+    </w:p>
+    <w:p>
+      <w:pPr>
+        <w:bidi/>
+      </w:pPr>
+    </w:p>
+    <w:p>
+      <w:pPr>
+        <w:bidi/>
+      </w:pPr>
+      <w:r>
+        <w:rPr>
+          <w:sz w:val="28"/>
+          <w:szCs w:val="28"/>
+          <w:u w:val="single"/>
+          <w:rtl/>
+        </w:rPr>
+        <w:t>מבנה שמירת ההגדרות של האפליקציה</w:t>
+      </w:r>
+    </w:p>
+    <w:p>
+      <w:pPr>
+        <w:bidi/>
+      </w:pPr>
+      <w:r>
+        <w:rPr>
+          <w:sz w:val="28"/>
+          <w:szCs w:val="28"/>
+          <w:rtl/>
+        </w:rPr>
+        <w:t>ההגדרות של האפליקציה יישמרו במסמך טקסטואלי. ההגדרות יישמרו בצורה של מילון: כל הגדרה תשמר כמפתח וערכו. כל שורה במסמך תהיה הגדרה נפרדת. בכל שורה, המפתח הוא הטקסט עד ה-= וערכו הוא כל שאר הטקסט. שורות המתחילות ב-# הינן שורות הערה ולכן אינן נקלטות כהגדרות בתוכנה.</w:t>
+      </w:r>
+    </w:p>
+    <w:p>
+      <w:pPr>
+        <w:bidi/>
+      </w:pPr>
+      <w:r>
+        <w:rPr>
+          <w:sz w:val="28"/>
+          <w:szCs w:val="28"/>
+          <w:rtl/>
+        </w:rPr>
+        <w:t>דוגמא:</w:t>
+      </w:r>
+    </w:p>
+    <w:p>
+      <w:r>
+        <w:rPr>
+          <w:sz w:val="28"/>
+          <w:szCs w:val="28"/>
+        </w:rPr>
+        <w:t>#network</w:t>
+      </w:r>
+    </w:p>
+    <w:p>
+      <w:r>
+        <w:rPr>
+          <w:sz w:val="28"/>
+          <w:szCs w:val="28"/>
+        </w:rPr>
+        <w:t>server_ip=133.74.20.42</w:t>
+      </w:r>
+    </w:p>
+    <w:p>
+      <w:r>
+        <w:rPr>
+          <w:sz w:val="28"/>
+          <w:szCs w:val="28"/>
+        </w:rPr>
+        <w:t>server_port=8888</w:t>
+      </w:r>
+    </w:p>
+    <w:p>
+      <w:r>
+        <w:rPr>
+          <w:sz w:val="28"/>
+          <w:szCs w:val="28"/>
+        </w:rPr>
+        <w:t>#account</w:t>
+      </w:r>
+    </w:p>
+    <w:p>
+      <w:r>
+        <w:rPr>
+          <w:sz w:val="28"/>
+          <w:szCs w:val="28"/>
+        </w:rPr>
+        <w:t>name=mighty</w:t>
+      </w:r>
+    </w:p>
+    <w:p>
+      <w:r>
+        <w:rPr>
+          <w:sz w:val="28"/>
+          <w:szCs w:val="28"/>
+        </w:rPr>
+        <w:t>password=python</w:t>
+      </w:r>
+    </w:p>
+    <w:p>
+      <w:pPr>
+        <w:bidi/>
+      </w:pPr>
+      <w:r>
+        <w:rPr>
+          <w:sz w:val="28"/>
+          <w:szCs w:val="28"/>
+          <w:rtl/>
+        </w:rPr>
+        <w:t xml:space="preserve">במקרה הזה שמור שכתובת השרת היא 133.74.20.42:8888 שם המשתמש הוא </w:t>
+      </w:r>
       <w:r>
         <w:rPr>
           <w:sz w:val="28"/>
@@ -2335,1015 +2760,204 @@
         </w:rPr>
         <w:t>mighty</w:t>
       </w:r>
-      <w:proofErr w:type="spellEnd"/>
-    </w:p>
-    <w:p>
-      <w:proofErr w:type="spellStart"/>
-      <w:proofErr w:type="gramStart"/>
+      <w:r>
+        <w:rPr>
+          <w:sz w:val="28"/>
+          <w:szCs w:val="28"/>
+          <w:rtl/>
+        </w:rPr>
+        <w:t xml:space="preserve"> והסיסמא היא </w:t>
+      </w:r>
+      <w:r>
+        <w:rPr>
+          <w:sz w:val="28"/>
+          <w:szCs w:val="28"/>
+        </w:rPr>
+        <w:t>python</w:t>
+      </w:r>
+      <w:r>
+        <w:rPr>
+          <w:sz w:val="28"/>
+          <w:szCs w:val="28"/>
+          <w:rtl/>
+        </w:rPr>
+        <w:t>.</w:t>
+      </w:r>
+    </w:p>
+    <w:p>
+      <w:pPr>
+        <w:bidi/>
+      </w:pPr>
+    </w:p>
+    <w:p>
+      <w:pPr>
+        <w:bidi/>
+      </w:pPr>
+    </w:p>
+    <w:p>
+      <w:pPr>
+        <w:bidi/>
+      </w:pPr>
+    </w:p>
+    <w:p>
+      <w:pPr>
+        <w:bidi/>
+      </w:pPr>
+    </w:p>
+    <w:p>
+      <w:pPr>
+        <w:bidi/>
+      </w:pPr>
+    </w:p>
+    <w:p>
+      <w:pPr>
+        <w:bidi/>
+      </w:pPr>
+    </w:p>
+    <w:p>
+      <w:pPr>
+        <w:bidi/>
+      </w:pPr>
+    </w:p>
+    <w:p>
+      <w:pPr>
+        <w:bidi/>
+      </w:pPr>
+    </w:p>
+    <w:p>
+      <w:pPr>
+        <w:bidi/>
+      </w:pPr>
+    </w:p>
+    <w:p>
+      <w:pPr>
+        <w:bidi/>
+      </w:pPr>
+    </w:p>
+    <w:p>
+      <w:pPr>
+        <w:bidi/>
+      </w:pPr>
+    </w:p>
+    <w:p>
+      <w:pPr>
+        <w:bidi/>
+      </w:pPr>
+    </w:p>
+    <w:p>
+      <w:pPr>
+        <w:bidi/>
+      </w:pPr>
+    </w:p>
+    <w:p>
+      <w:pPr>
+        <w:bidi/>
+      </w:pPr>
+    </w:p>
+    <w:p>
+      <w:pPr>
+        <w:bidi/>
+      </w:pPr>
+      <w:r>
+        <w:rPr>
+          <w:b/>
+          <w:sz w:val="28"/>
+          <w:szCs w:val="28"/>
+          <w:u w:val="single"/>
+          <w:rtl/>
+        </w:rPr>
+        <w:t>ממשק המשתמש</w:t>
+      </w:r>
+    </w:p>
+    <w:p>
+      <w:pPr>
+        <w:bidi/>
+      </w:pPr>
+      <w:r>
+        <w:rPr>
+          <w:sz w:val="28"/>
+          <w:szCs w:val="28"/>
+          <w:rtl/>
+        </w:rPr>
+        <w:t>לשרת ה-</w:t>
+      </w:r>
+      <w:r>
+        <w:rPr>
+          <w:sz w:val="28"/>
+          <w:szCs w:val="28"/>
+        </w:rPr>
+        <w:t>proxy</w:t>
+      </w:r>
+      <w:r>
+        <w:rPr>
+          <w:sz w:val="28"/>
+          <w:szCs w:val="28"/>
+          <w:rtl/>
+        </w:rPr>
+        <w:t xml:space="preserve"> יהיה ממשק של </w:t>
+      </w:r>
+      <w:r>
+        <w:rPr>
+          <w:sz w:val="28"/>
+          <w:szCs w:val="28"/>
+        </w:rPr>
+        <w:t>console</w:t>
+      </w:r>
+      <w:r>
+        <w:rPr>
+          <w:sz w:val="28"/>
+          <w:szCs w:val="28"/>
+          <w:rtl/>
+        </w:rPr>
+        <w:t xml:space="preserve"> ולכן לא אפרט עליו. לאפליקציה יש 4 פעילויות (המקביל ל-</w:t>
+      </w:r>
+      <w:r>
+        <w:rPr>
+          <w:sz w:val="28"/>
+          <w:szCs w:val="28"/>
+        </w:rPr>
+        <w:t>forms</w:t>
+      </w:r>
+      <w:r>
+        <w:rPr>
+          <w:sz w:val="28"/>
+          <w:szCs w:val="28"/>
+          <w:rtl/>
+        </w:rPr>
+        <w:t xml:space="preserve"> באנדרואיד):</w:t>
+      </w:r>
+    </w:p>
+    <w:p>
+      <w:r>
+        <w:rPr>
+          <w:sz w:val="28"/>
+          <w:szCs w:val="28"/>
+        </w:rPr>
+        <w:t>login_activity</w:t>
+      </w:r>
+    </w:p>
+    <w:p>
+      <w:pPr>
+        <w:bidi/>
+      </w:pPr>
+      <w:r>
+        <w:rPr>
+          <w:sz w:val="28"/>
+          <w:szCs w:val="28"/>
+          <w:rtl/>
+        </w:rPr>
+        <w:t>האחראית על התחברות לשרת עם המשתמש</w:t>
+      </w:r>
+    </w:p>
+    <w:p>
       <w:r>
         <w:rPr>
           <w:sz w:val="28"/>
           <w:szCs w:val="28"/>
         </w:rPr>
         <w:lastRenderedPageBreak/>
-        <w:t>password:</w:t>
-      </w:r>
-      <w:proofErr w:type="gramEnd"/>
-      <w:r>
-        <w:rPr>
-          <w:sz w:val="28"/>
-          <w:szCs w:val="28"/>
-        </w:rPr>
-        <w:t>python</w:t>
-      </w:r>
-      <w:proofErr w:type="spellEnd"/>
-    </w:p>
-    <w:p>
-      <w:pPr>
-        <w:bidi/>
-      </w:pPr>
-      <w:r>
-        <w:rPr>
-          <w:sz w:val="28"/>
-          <w:szCs w:val="28"/>
-          <w:rtl/>
-        </w:rPr>
-        <w:t>פרמטרים של פעולות:</w:t>
-      </w:r>
-    </w:p>
-    <w:p>
-      <w:r>
-        <w:rPr>
-          <w:sz w:val="28"/>
-          <w:szCs w:val="28"/>
-        </w:rPr>
-        <w:t>DOWNLOAD (CLIENT):</w:t>
-      </w:r>
-    </w:p>
-    <w:p>
-      <w:proofErr w:type="gramStart"/>
-      <w:r>
-        <w:rPr>
-          <w:sz w:val="28"/>
-          <w:szCs w:val="28"/>
-        </w:rPr>
-        <w:t>requests</w:t>
-      </w:r>
-      <w:proofErr w:type="gramEnd"/>
-      <w:r>
-        <w:rPr>
-          <w:sz w:val="28"/>
-          <w:szCs w:val="28"/>
-        </w:rPr>
-        <w:t xml:space="preserve"> a file to download from the server.</w:t>
-      </w:r>
-    </w:p>
-    <w:p>
-      <w:proofErr w:type="gramStart"/>
-      <w:r>
-        <w:rPr>
-          <w:sz w:val="28"/>
-          <w:szCs w:val="28"/>
-        </w:rPr>
-        <w:t>location</w:t>
-      </w:r>
-      <w:proofErr w:type="gramEnd"/>
-      <w:r>
-        <w:rPr>
-          <w:sz w:val="28"/>
-          <w:szCs w:val="28"/>
-        </w:rPr>
-        <w:t xml:space="preserve"> - the location of the requested file.</w:t>
-      </w:r>
-    </w:p>
-    <w:p/>
-    <w:p>
-      <w:r>
-        <w:rPr>
-          <w:sz w:val="28"/>
-          <w:szCs w:val="28"/>
-        </w:rPr>
-        <w:t>LOGIN (CLIENT):</w:t>
-      </w:r>
-    </w:p>
-    <w:p>
-      <w:proofErr w:type="gramStart"/>
-      <w:r>
-        <w:rPr>
-          <w:sz w:val="28"/>
-          <w:szCs w:val="28"/>
-        </w:rPr>
-        <w:t>logins</w:t>
-      </w:r>
-      <w:proofErr w:type="gramEnd"/>
-      <w:r>
-        <w:rPr>
-          <w:sz w:val="28"/>
-          <w:szCs w:val="28"/>
-        </w:rPr>
-        <w:t xml:space="preserve"> into the server.</w:t>
-      </w:r>
-    </w:p>
-    <w:p>
-      <w:proofErr w:type="gramStart"/>
-      <w:r>
-        <w:rPr>
-          <w:sz w:val="28"/>
-          <w:szCs w:val="28"/>
-        </w:rPr>
-        <w:t>username</w:t>
-      </w:r>
-      <w:proofErr w:type="gramEnd"/>
-      <w:r>
-        <w:rPr>
-          <w:sz w:val="28"/>
-          <w:szCs w:val="28"/>
-        </w:rPr>
-        <w:t xml:space="preserve"> - the username of the client</w:t>
-      </w:r>
-    </w:p>
-    <w:p>
-      <w:proofErr w:type="gramStart"/>
-      <w:r>
-        <w:rPr>
-          <w:sz w:val="28"/>
-          <w:szCs w:val="28"/>
-        </w:rPr>
-        <w:t>password</w:t>
-      </w:r>
-      <w:proofErr w:type="gramEnd"/>
-      <w:r>
-        <w:rPr>
-          <w:sz w:val="28"/>
-          <w:szCs w:val="28"/>
-        </w:rPr>
-        <w:t xml:space="preserve"> - the password of the client</w:t>
-      </w:r>
-    </w:p>
-    <w:p/>
-    <w:p>
-      <w:r>
-        <w:rPr>
-          <w:sz w:val="28"/>
-          <w:szCs w:val="28"/>
-        </w:rPr>
-        <w:t>LOGIN (SERVER):</w:t>
-      </w:r>
-    </w:p>
-    <w:p>
-      <w:proofErr w:type="gramStart"/>
-      <w:r>
-        <w:rPr>
-          <w:sz w:val="28"/>
-          <w:szCs w:val="28"/>
-        </w:rPr>
-        <w:t>informs</w:t>
-      </w:r>
-      <w:proofErr w:type="gramEnd"/>
-      <w:r>
-        <w:rPr>
-          <w:sz w:val="28"/>
-          <w:szCs w:val="28"/>
-        </w:rPr>
-        <w:t xml:space="preserve"> the client whether the login was successful or not.</w:t>
-      </w:r>
-    </w:p>
-    <w:p>
-      <w:proofErr w:type="gramStart"/>
-      <w:r>
-        <w:rPr>
-          <w:sz w:val="28"/>
-          <w:szCs w:val="28"/>
-        </w:rPr>
-        <w:t>result</w:t>
-      </w:r>
-      <w:proofErr w:type="gramEnd"/>
-      <w:r>
-        <w:rPr>
-          <w:sz w:val="28"/>
-          <w:szCs w:val="28"/>
-        </w:rPr>
-        <w:t xml:space="preserve"> - answers whether the login was successful or not.</w:t>
-      </w:r>
-    </w:p>
-    <w:p/>
-    <w:p>
-      <w:r>
-        <w:rPr>
-          <w:sz w:val="28"/>
-          <w:szCs w:val="28"/>
-        </w:rPr>
-        <w:t>TASK (CLIENT):</w:t>
-      </w:r>
-    </w:p>
-    <w:p>
-      <w:proofErr w:type="gramStart"/>
-      <w:r>
-        <w:rPr>
-          <w:sz w:val="28"/>
-          <w:szCs w:val="28"/>
-        </w:rPr>
-        <w:t>requests</w:t>
-      </w:r>
-      <w:proofErr w:type="gramEnd"/>
-      <w:r>
-        <w:rPr>
-          <w:sz w:val="28"/>
-          <w:szCs w:val="28"/>
-        </w:rPr>
-        <w:t xml:space="preserve"> the current list of tasks from the server.</w:t>
-      </w:r>
-    </w:p>
-    <w:p>
-      <w:proofErr w:type="gramStart"/>
-      <w:r>
-        <w:rPr>
-          <w:sz w:val="28"/>
-          <w:szCs w:val="28"/>
-        </w:rPr>
-        <w:t>exclude</w:t>
-      </w:r>
-      <w:proofErr w:type="gramEnd"/>
-      <w:r>
-        <w:rPr>
-          <w:sz w:val="28"/>
-          <w:szCs w:val="28"/>
-        </w:rPr>
-        <w:t xml:space="preserve"> - a list of task ids that the client already knows about but haven't finished.</w:t>
-      </w:r>
-    </w:p>
-    <w:p/>
-    <w:p>
-      <w:r>
-        <w:rPr>
-          <w:sz w:val="28"/>
-          <w:szCs w:val="28"/>
-        </w:rPr>
-        <w:t>TASK (SERVER):</w:t>
-      </w:r>
-    </w:p>
-    <w:p>
-      <w:proofErr w:type="gramStart"/>
-      <w:r>
-        <w:rPr>
-          <w:sz w:val="28"/>
-          <w:szCs w:val="28"/>
-        </w:rPr>
-        <w:t>sends</w:t>
-      </w:r>
-      <w:proofErr w:type="gramEnd"/>
-      <w:r>
-        <w:rPr>
-          <w:sz w:val="28"/>
-          <w:szCs w:val="28"/>
-        </w:rPr>
-        <w:t xml:space="preserve"> a list of task that the client needs to do</w:t>
-      </w:r>
-    </w:p>
-    <w:p>
-      <w:proofErr w:type="gramStart"/>
-      <w:r>
-        <w:rPr>
-          <w:sz w:val="28"/>
-          <w:szCs w:val="28"/>
-        </w:rPr>
-        <w:t>task</w:t>
-      </w:r>
-      <w:proofErr w:type="gramEnd"/>
-      <w:r>
-        <w:rPr>
-          <w:sz w:val="28"/>
-          <w:szCs w:val="28"/>
-        </w:rPr>
-        <w:t xml:space="preserve"> block - because this packet can send more than one task, each task will be defined in a block where all of its parameters are present.</w:t>
-      </w:r>
-    </w:p>
-    <w:p>
-      <w:r>
-        <w:rPr>
-          <w:sz w:val="28"/>
-          <w:szCs w:val="28"/>
-        </w:rPr>
-        <w:t>&lt;Task&gt; - indicates the start of a task block.</w:t>
-      </w:r>
-    </w:p>
-    <w:p>
-      <w:r>
-        <w:rPr>
-          <w:sz w:val="28"/>
-          <w:szCs w:val="28"/>
-        </w:rPr>
-        <w:t>&lt;/Task&gt; - indicates the end of a task block.</w:t>
-      </w:r>
-    </w:p>
-    <w:p>
-      <w:proofErr w:type="gramStart"/>
-      <w:r>
-        <w:rPr>
-          <w:sz w:val="28"/>
-          <w:szCs w:val="28"/>
-        </w:rPr>
-        <w:t>id</w:t>
-      </w:r>
-      <w:proofErr w:type="gramEnd"/>
-      <w:r>
-        <w:rPr>
-          <w:sz w:val="28"/>
-          <w:szCs w:val="28"/>
-        </w:rPr>
-        <w:t xml:space="preserve"> - the id of the task used to identify the results that are sent back to the server after the task was done.</w:t>
-      </w:r>
-    </w:p>
-    <w:p>
-      <w:proofErr w:type="gramStart"/>
-      <w:r>
-        <w:rPr>
-          <w:sz w:val="28"/>
-          <w:szCs w:val="28"/>
-        </w:rPr>
-        <w:t>type</w:t>
-      </w:r>
-      <w:proofErr w:type="gramEnd"/>
-      <w:r>
-        <w:rPr>
-          <w:sz w:val="28"/>
-          <w:szCs w:val="28"/>
-        </w:rPr>
-        <w:t xml:space="preserve"> - the type of the task.</w:t>
-      </w:r>
-    </w:p>
-    <w:p>
-      <w:proofErr w:type="gramStart"/>
-      <w:r>
-        <w:rPr>
-          <w:sz w:val="28"/>
-          <w:szCs w:val="28"/>
-        </w:rPr>
-        <w:t>parameter</w:t>
-      </w:r>
-      <w:proofErr w:type="gramEnd"/>
-      <w:r>
-        <w:rPr>
-          <w:sz w:val="28"/>
-          <w:szCs w:val="28"/>
-        </w:rPr>
-        <w:t xml:space="preserve"> - used when the task needs parameters. </w:t>
-      </w:r>
-      <w:proofErr w:type="gramStart"/>
-      <w:r>
-        <w:rPr>
-          <w:sz w:val="28"/>
-          <w:szCs w:val="28"/>
-        </w:rPr>
-        <w:t>example</w:t>
-      </w:r>
-      <w:proofErr w:type="gramEnd"/>
-      <w:r>
-        <w:rPr>
-          <w:sz w:val="28"/>
-          <w:szCs w:val="28"/>
-        </w:rPr>
-        <w:t>: can provide a file address that is used by the client to request a file to download.</w:t>
-      </w:r>
-    </w:p>
-    <w:p/>
-    <w:p>
-      <w:r>
-        <w:rPr>
-          <w:sz w:val="28"/>
-          <w:szCs w:val="28"/>
-        </w:rPr>
-        <w:t>TASK_RESULTS (CLIENT):</w:t>
-      </w:r>
-    </w:p>
-    <w:p>
-      <w:proofErr w:type="gramStart"/>
-      <w:r>
-        <w:rPr>
-          <w:sz w:val="28"/>
-          <w:szCs w:val="28"/>
-        </w:rPr>
-        <w:t>sends</w:t>
-      </w:r>
-      <w:proofErr w:type="gramEnd"/>
-      <w:r>
-        <w:rPr>
-          <w:sz w:val="28"/>
-          <w:szCs w:val="28"/>
-        </w:rPr>
-        <w:t xml:space="preserve"> the results of the tasks that were given to the client.</w:t>
-      </w:r>
-    </w:p>
-    <w:p>
-      <w:proofErr w:type="spellStart"/>
-      <w:r>
-        <w:rPr>
-          <w:sz w:val="28"/>
-          <w:szCs w:val="28"/>
-        </w:rPr>
-        <w:t>task_id</w:t>
-      </w:r>
-      <w:proofErr w:type="spellEnd"/>
-      <w:r>
-        <w:rPr>
-          <w:sz w:val="28"/>
-          <w:szCs w:val="28"/>
-        </w:rPr>
-        <w:t xml:space="preserve"> - the id of the task.</w:t>
-      </w:r>
-    </w:p>
-    <w:p>
-      <w:proofErr w:type="gramStart"/>
-      <w:r>
-        <w:rPr>
-          <w:sz w:val="28"/>
-          <w:szCs w:val="28"/>
-        </w:rPr>
-        <w:t>output</w:t>
-      </w:r>
-      <w:proofErr w:type="gramEnd"/>
-      <w:r>
-        <w:rPr>
-          <w:sz w:val="28"/>
-          <w:szCs w:val="28"/>
-        </w:rPr>
-        <w:t xml:space="preserve"> - the results of the task or the information that it needs to return.</w:t>
-      </w:r>
-    </w:p>
-    <w:p/>
-    <w:p>
-      <w:r>
-        <w:rPr>
-          <w:sz w:val="28"/>
-          <w:szCs w:val="28"/>
-        </w:rPr>
-        <w:t>NOTIFY_SESSION_ID (PROXY)</w:t>
-      </w:r>
-    </w:p>
-    <w:p>
-      <w:proofErr w:type="gramStart"/>
-      <w:r>
-        <w:rPr>
-          <w:sz w:val="28"/>
-          <w:szCs w:val="28"/>
-        </w:rPr>
-        <w:lastRenderedPageBreak/>
-        <w:t>notifies</w:t>
-      </w:r>
-      <w:proofErr w:type="gramEnd"/>
-      <w:r>
-        <w:rPr>
-          <w:sz w:val="28"/>
-          <w:szCs w:val="28"/>
-        </w:rPr>
-        <w:t xml:space="preserve"> the server of a new session id that is given to a phone by the proxy.</w:t>
-      </w:r>
-    </w:p>
-    <w:p>
-      <w:proofErr w:type="spellStart"/>
-      <w:r>
-        <w:rPr>
-          <w:sz w:val="28"/>
-          <w:szCs w:val="28"/>
-        </w:rPr>
-        <w:t>session_id</w:t>
-      </w:r>
-      <w:proofErr w:type="spellEnd"/>
-      <w:r>
-        <w:rPr>
-          <w:sz w:val="28"/>
-          <w:szCs w:val="28"/>
-        </w:rPr>
-        <w:t xml:space="preserve"> - the id of the session</w:t>
-      </w:r>
-    </w:p>
-    <w:p/>
-    <w:p>
-      <w:r>
-        <w:rPr>
-          <w:sz w:val="28"/>
-          <w:szCs w:val="28"/>
-        </w:rPr>
-        <w:t>NOTIFY_SESSION_</w:t>
-      </w:r>
-      <w:proofErr w:type="gramStart"/>
-      <w:r>
-        <w:rPr>
-          <w:sz w:val="28"/>
-          <w:szCs w:val="28"/>
-        </w:rPr>
-        <w:t>DISCONNECT(</w:t>
-      </w:r>
-      <w:proofErr w:type="gramEnd"/>
-      <w:r>
-        <w:rPr>
-          <w:sz w:val="28"/>
-          <w:szCs w:val="28"/>
-        </w:rPr>
-        <w:t>PROXY)</w:t>
-      </w:r>
-    </w:p>
-    <w:p>
-      <w:proofErr w:type="gramStart"/>
-      <w:r>
-        <w:rPr>
-          <w:sz w:val="28"/>
-          <w:szCs w:val="28"/>
-        </w:rPr>
-        <w:t>notifies</w:t>
-      </w:r>
-      <w:proofErr w:type="gramEnd"/>
-      <w:r>
-        <w:rPr>
-          <w:sz w:val="28"/>
-          <w:szCs w:val="28"/>
-        </w:rPr>
-        <w:t xml:space="preserve"> the server of a session that disconnected.</w:t>
-      </w:r>
-    </w:p>
-    <w:p>
-      <w:proofErr w:type="spellStart"/>
-      <w:r>
-        <w:rPr>
-          <w:sz w:val="28"/>
-          <w:szCs w:val="28"/>
-        </w:rPr>
-        <w:t>session_id</w:t>
-      </w:r>
-      <w:proofErr w:type="spellEnd"/>
-      <w:r>
-        <w:rPr>
-          <w:sz w:val="28"/>
-          <w:szCs w:val="28"/>
-        </w:rPr>
-        <w:t xml:space="preserve"> - the id of the session.</w:t>
-      </w:r>
-    </w:p>
-    <w:p>
-      <w:pPr>
-        <w:bidi/>
-      </w:pPr>
-    </w:p>
-    <w:p>
-      <w:pPr>
-        <w:bidi/>
-      </w:pPr>
-      <w:r>
-        <w:rPr>
-          <w:sz w:val="28"/>
-          <w:szCs w:val="28"/>
-          <w:rtl/>
-        </w:rPr>
-        <w:t>בנוסף, במעבר בין השרת הראשי לשרת הפרוקסי ובין שרת הפרוקסי לשרת הראשי כל פקטה תקבל בתחילתה את ה-</w:t>
-      </w:r>
-      <w:r>
-        <w:rPr>
-          <w:sz w:val="28"/>
-          <w:szCs w:val="28"/>
-        </w:rPr>
-        <w:t>id</w:t>
-      </w:r>
-      <w:r>
-        <w:rPr>
-          <w:sz w:val="28"/>
-          <w:szCs w:val="28"/>
-          <w:rtl/>
-        </w:rPr>
-        <w:t xml:space="preserve"> של ה-</w:t>
-      </w:r>
-      <w:r>
-        <w:rPr>
-          <w:sz w:val="28"/>
-          <w:szCs w:val="28"/>
-        </w:rPr>
-        <w:t>session</w:t>
-      </w:r>
-      <w:r>
-        <w:rPr>
-          <w:sz w:val="28"/>
-          <w:szCs w:val="28"/>
-          <w:rtl/>
-        </w:rPr>
-        <w:t>. לדוגמא (</w:t>
-      </w:r>
-      <w:r>
-        <w:rPr>
-          <w:sz w:val="28"/>
-          <w:szCs w:val="28"/>
-        </w:rPr>
-        <w:t>id</w:t>
-      </w:r>
-      <w:r>
-        <w:rPr>
-          <w:sz w:val="28"/>
-          <w:szCs w:val="28"/>
-          <w:rtl/>
-        </w:rPr>
-        <w:t>=123):</w:t>
-      </w:r>
-    </w:p>
-    <w:p>
-      <w:r>
-        <w:rPr>
-          <w:sz w:val="28"/>
-          <w:szCs w:val="28"/>
-        </w:rPr>
-        <w:t>123</w:t>
-      </w:r>
-      <w:proofErr w:type="gramStart"/>
-      <w:r>
-        <w:rPr>
-          <w:sz w:val="28"/>
-          <w:szCs w:val="28"/>
-        </w:rPr>
-        <w:t>:message</w:t>
-      </w:r>
-      <w:proofErr w:type="gramEnd"/>
-    </w:p>
-    <w:p>
-      <w:pPr>
-        <w:bidi/>
-      </w:pPr>
-      <w:r>
-        <w:rPr>
-          <w:sz w:val="28"/>
-          <w:szCs w:val="28"/>
-          <w:rtl/>
-        </w:rPr>
-        <w:t>הנקודותיים מסמלות את סוף ה-</w:t>
-      </w:r>
-      <w:r>
-        <w:rPr>
-          <w:sz w:val="28"/>
-          <w:szCs w:val="28"/>
-        </w:rPr>
-        <w:t>id</w:t>
-      </w:r>
-      <w:r>
-        <w:rPr>
-          <w:sz w:val="28"/>
-          <w:szCs w:val="28"/>
-          <w:rtl/>
-        </w:rPr>
-        <w:t xml:space="preserve"> ותחילת ההודעה עצמה.</w:t>
-      </w:r>
-    </w:p>
-    <w:p>
-      <w:pPr>
-        <w:bidi/>
-      </w:pPr>
-    </w:p>
-    <w:p>
-      <w:pPr>
-        <w:bidi/>
-      </w:pPr>
-      <w:r>
-        <w:rPr>
-          <w:sz w:val="28"/>
-          <w:szCs w:val="28"/>
-          <w:u w:val="single"/>
-          <w:rtl/>
-        </w:rPr>
-        <w:t>מבנה שמירת ההגדרות של האפליקציה</w:t>
-      </w:r>
-    </w:p>
-    <w:p>
-      <w:pPr>
-        <w:bidi/>
-      </w:pPr>
-      <w:r>
-        <w:rPr>
-          <w:sz w:val="28"/>
-          <w:szCs w:val="28"/>
-          <w:rtl/>
-        </w:rPr>
-        <w:t>ההגדרות של האפליקציה יישמרו במסמך טקסטואלי. ההגדרות יישמרו בצורה של מילון: כל הגדרה תשמר כמפתח וערכו. כל שורה במסמך תהיה הגדרה נפרדת. בכל שורה, המפתח הוא הטקסט עד ה-= וערכו הוא כל שאר הטקסט. שורות המתחילות ב-# הינן שורות הערה ולכן אינן נקלטות כהגדרות בתוכנה.</w:t>
-      </w:r>
-    </w:p>
-    <w:p>
-      <w:pPr>
-        <w:bidi/>
-      </w:pPr>
-      <w:r>
-        <w:rPr>
-          <w:sz w:val="28"/>
-          <w:szCs w:val="28"/>
-          <w:rtl/>
-        </w:rPr>
-        <w:t>דוגמא:</w:t>
-      </w:r>
-    </w:p>
-    <w:p>
-      <w:r>
-        <w:rPr>
-          <w:sz w:val="28"/>
-          <w:szCs w:val="28"/>
-        </w:rPr>
-        <w:t>#network</w:t>
-      </w:r>
-    </w:p>
-    <w:p>
-      <w:proofErr w:type="spellStart"/>
-      <w:r>
-        <w:rPr>
-          <w:sz w:val="28"/>
-          <w:szCs w:val="28"/>
-        </w:rPr>
-        <w:t>server_ip</w:t>
-      </w:r>
-      <w:proofErr w:type="spellEnd"/>
-      <w:r>
-        <w:rPr>
-          <w:sz w:val="28"/>
-          <w:szCs w:val="28"/>
-        </w:rPr>
-        <w:t>=133.74.20.42</w:t>
-      </w:r>
-    </w:p>
-    <w:p>
-      <w:proofErr w:type="spellStart"/>
-      <w:r>
-        <w:rPr>
-          <w:sz w:val="28"/>
-          <w:szCs w:val="28"/>
-        </w:rPr>
-        <w:t>server_port</w:t>
-      </w:r>
-      <w:proofErr w:type="spellEnd"/>
-      <w:r>
-        <w:rPr>
-          <w:sz w:val="28"/>
-          <w:szCs w:val="28"/>
-        </w:rPr>
-        <w:t>=8888</w:t>
-      </w:r>
-    </w:p>
-    <w:p>
-      <w:r>
-        <w:rPr>
-          <w:sz w:val="28"/>
-          <w:szCs w:val="28"/>
-        </w:rPr>
-        <w:t>#account</w:t>
-      </w:r>
-    </w:p>
-    <w:p>
-      <w:proofErr w:type="gramStart"/>
-      <w:r>
-        <w:rPr>
-          <w:sz w:val="28"/>
-          <w:szCs w:val="28"/>
-        </w:rPr>
-        <w:t>name=</w:t>
-      </w:r>
-      <w:proofErr w:type="gramEnd"/>
-      <w:r>
-        <w:rPr>
-          <w:sz w:val="28"/>
-          <w:szCs w:val="28"/>
-        </w:rPr>
-        <w:t>mighty</w:t>
-      </w:r>
-    </w:p>
-    <w:p>
-      <w:proofErr w:type="gramStart"/>
-      <w:r>
-        <w:rPr>
-          <w:sz w:val="28"/>
-          <w:szCs w:val="28"/>
-        </w:rPr>
-        <w:t>password=</w:t>
-      </w:r>
-      <w:proofErr w:type="gramEnd"/>
-      <w:r>
-        <w:rPr>
-          <w:sz w:val="28"/>
-          <w:szCs w:val="28"/>
-        </w:rPr>
-        <w:t>python</w:t>
-      </w:r>
-    </w:p>
-    <w:p>
-      <w:pPr>
-        <w:bidi/>
-      </w:pPr>
-      <w:r>
-        <w:rPr>
-          <w:sz w:val="28"/>
-          <w:szCs w:val="28"/>
-          <w:rtl/>
-        </w:rPr>
-        <w:t xml:space="preserve">במקרה הזה שמור שכתובת השרת היא 133.74.20.42:8888 שם המשתמש הוא </w:t>
-      </w:r>
-      <w:r>
-        <w:rPr>
-          <w:sz w:val="28"/>
-          <w:szCs w:val="28"/>
-        </w:rPr>
-        <w:t>mighty</w:t>
-      </w:r>
-      <w:r>
-        <w:rPr>
-          <w:sz w:val="28"/>
-          <w:szCs w:val="28"/>
-          <w:rtl/>
-        </w:rPr>
-        <w:t xml:space="preserve"> והסיסמא היא </w:t>
-      </w:r>
-      <w:r>
-        <w:rPr>
-          <w:sz w:val="28"/>
-          <w:szCs w:val="28"/>
-        </w:rPr>
-        <w:t>python</w:t>
-      </w:r>
-      <w:r>
-        <w:rPr>
-          <w:sz w:val="28"/>
-          <w:szCs w:val="28"/>
-          <w:rtl/>
-        </w:rPr>
-        <w:t>.</w:t>
-      </w:r>
-    </w:p>
-    <w:p>
-      <w:pPr>
-        <w:bidi/>
-      </w:pPr>
-    </w:p>
-    <w:p>
-      <w:pPr>
-        <w:bidi/>
-      </w:pPr>
-    </w:p>
-    <w:p>
-      <w:pPr>
-        <w:bidi/>
-      </w:pPr>
-    </w:p>
-    <w:p>
-      <w:pPr>
-        <w:bidi/>
-      </w:pPr>
-    </w:p>
-    <w:p>
-      <w:pPr>
-        <w:bidi/>
-      </w:pPr>
-    </w:p>
-    <w:p>
-      <w:pPr>
-        <w:bidi/>
-      </w:pPr>
-    </w:p>
-    <w:p>
-      <w:pPr>
-        <w:bidi/>
-      </w:pPr>
-    </w:p>
-    <w:p>
-      <w:pPr>
-        <w:bidi/>
-      </w:pPr>
-    </w:p>
-    <w:p>
-      <w:pPr>
-        <w:bidi/>
-      </w:pPr>
-    </w:p>
-    <w:p>
-      <w:pPr>
-        <w:bidi/>
-      </w:pPr>
-    </w:p>
-    <w:p>
-      <w:pPr>
-        <w:bidi/>
-      </w:pPr>
-    </w:p>
-    <w:p>
-      <w:pPr>
-        <w:bidi/>
-      </w:pPr>
-    </w:p>
-    <w:p>
-      <w:pPr>
-        <w:bidi/>
-      </w:pPr>
-    </w:p>
-    <w:p>
-      <w:pPr>
-        <w:bidi/>
-      </w:pPr>
-    </w:p>
-    <w:p>
-      <w:pPr>
-        <w:bidi/>
-      </w:pPr>
-      <w:r>
-        <w:rPr>
-          <w:b/>
-          <w:sz w:val="28"/>
-          <w:szCs w:val="28"/>
-          <w:u w:val="single"/>
-          <w:rtl/>
-        </w:rPr>
-        <w:lastRenderedPageBreak/>
-        <w:t>ממשק המשתמש</w:t>
-      </w:r>
-    </w:p>
-    <w:p>
-      <w:pPr>
-        <w:bidi/>
-      </w:pPr>
-      <w:r>
-        <w:rPr>
-          <w:sz w:val="28"/>
-          <w:szCs w:val="28"/>
-          <w:rtl/>
-        </w:rPr>
-        <w:t>לשרת ה-</w:t>
-      </w:r>
-      <w:r>
-        <w:rPr>
-          <w:sz w:val="28"/>
-          <w:szCs w:val="28"/>
-        </w:rPr>
-        <w:t>proxy</w:t>
-      </w:r>
-      <w:r>
-        <w:rPr>
-          <w:sz w:val="28"/>
-          <w:szCs w:val="28"/>
-          <w:rtl/>
-        </w:rPr>
-        <w:t xml:space="preserve"> יהיה ממשק של </w:t>
-      </w:r>
-      <w:r>
-        <w:rPr>
-          <w:sz w:val="28"/>
-          <w:szCs w:val="28"/>
-        </w:rPr>
-        <w:t>console</w:t>
-      </w:r>
-      <w:r>
-        <w:rPr>
-          <w:sz w:val="28"/>
-          <w:szCs w:val="28"/>
-          <w:rtl/>
-        </w:rPr>
-        <w:t xml:space="preserve"> ולכן לא אפרט עליו. לאפליקציה יש 4 פעילויות (המקביל ל-</w:t>
-      </w:r>
-      <w:r>
-        <w:rPr>
-          <w:sz w:val="28"/>
-          <w:szCs w:val="28"/>
-        </w:rPr>
-        <w:t>forms</w:t>
-      </w:r>
-      <w:r>
-        <w:rPr>
-          <w:sz w:val="28"/>
-          <w:szCs w:val="28"/>
-          <w:rtl/>
-        </w:rPr>
-        <w:t xml:space="preserve"> באנדרואיד):</w:t>
-      </w:r>
-    </w:p>
-    <w:p>
-      <w:proofErr w:type="spellStart"/>
-      <w:r>
-        <w:rPr>
-          <w:sz w:val="28"/>
-          <w:szCs w:val="28"/>
-        </w:rPr>
-        <w:t>login_activity</w:t>
-      </w:r>
-      <w:proofErr w:type="spellEnd"/>
-    </w:p>
-    <w:p>
-      <w:pPr>
-        <w:bidi/>
-      </w:pPr>
-      <w:r>
-        <w:rPr>
-          <w:sz w:val="28"/>
-          <w:szCs w:val="28"/>
-          <w:rtl/>
-        </w:rPr>
-        <w:t>האחראית על התחברות לשרת עם המשתמש</w:t>
-      </w:r>
-    </w:p>
-    <w:p>
-      <w:proofErr w:type="spellStart"/>
-      <w:r>
-        <w:rPr>
-          <w:sz w:val="28"/>
-          <w:szCs w:val="28"/>
-        </w:rPr>
         <w:t>main_activity</w:t>
       </w:r>
-      <w:proofErr w:type="spellEnd"/>
     </w:p>
     <w:p>
       <w:pPr>
@@ -3359,7 +2973,6 @@
       </w:r>
     </w:p>
     <w:p>
-      <w:proofErr w:type="spellStart"/>
       <w:r>
         <w:rPr>
           <w:sz w:val="28"/>
@@ -3367,7 +2980,6 @@
         </w:rPr>
         <w:t>settings_activity</w:t>
       </w:r>
-      <w:proofErr w:type="spellEnd"/>
     </w:p>
     <w:p>
       <w:pPr>
@@ -3383,7 +2995,6 @@
       </w:r>
     </w:p>
     <w:p>
-      <w:proofErr w:type="spellStart"/>
       <w:r>
         <w:rPr>
           <w:sz w:val="28"/>
@@ -3391,7 +3002,6 @@
         </w:rPr>
         <w:t>encrypted_containers_activity</w:t>
       </w:r>
-      <w:proofErr w:type="spellEnd"/>
     </w:p>
     <w:p>
       <w:pPr>
@@ -3413,7 +3023,7 @@
     </w:p>
     <w:p/>
     <w:sectPr>
-      <w:footerReference w:type="default" r:id="rId15"/>
+      <w:footerReference w:type="default" r:id="rId17"/>
       <w:pgSz w:w="11909" w:h="16834"/>
       <w:pgMar w:top="1440" w:right="1440" w:bottom="1440" w:left="1440" w:header="720" w:footer="720" w:gutter="0"/>
       <w:pgNumType w:start="1"/>
@@ -3467,7 +3077,7 @@
       <w:rPr>
         <w:noProof/>
       </w:rPr>
-      <w:t>13</w:t>
+      <w:t>11</w:t>
     </w:r>
     <w:r>
       <w:fldChar w:fldCharType="end"/>

</xml_diff>

<commit_message>
added support for all message sizes and fixed a bit. buggy
</commit_message>
<xml_diff>
--- a/Documents/מסמך עיצוב פרוייקט.docx
+++ b/Documents/מסמך עיצוב פרוייקט.docx
@@ -2436,449 +2436,543 @@
           <w:sz w:val="28"/>
           <w:szCs w:val="28"/>
         </w:rPr>
-        <w:t>parameter - used when the task needs parameters. e</w:t>
+        <w:t>parameter - used when the task needs parameters. example: can provide a file address that is used by the client to request a file to download.</w:t>
+      </w:r>
+    </w:p>
+    <w:p/>
+    <w:p>
+      <w:r>
+        <w:rPr>
+          <w:sz w:val="28"/>
+          <w:szCs w:val="28"/>
+        </w:rPr>
+        <w:t>TASK_RESULTS (CLIENT):</w:t>
+      </w:r>
+    </w:p>
+    <w:p>
+      <w:r>
+        <w:rPr>
+          <w:sz w:val="28"/>
+          <w:szCs w:val="28"/>
+        </w:rPr>
+        <w:t>sends the results of the tasks that were given to the client.</w:t>
+      </w:r>
+    </w:p>
+    <w:p>
+      <w:r>
+        <w:rPr>
+          <w:sz w:val="28"/>
+          <w:szCs w:val="28"/>
+        </w:rPr>
+        <w:t>task_id - the id of the task.</w:t>
+      </w:r>
+    </w:p>
+    <w:p>
+      <w:r>
+        <w:rPr>
+          <w:sz w:val="28"/>
+          <w:szCs w:val="28"/>
+        </w:rPr>
+        <w:t>output - the results of the task or the information that it needs to return.</w:t>
+      </w:r>
+    </w:p>
+    <w:p/>
+    <w:p>
+      <w:r>
+        <w:rPr>
+          <w:sz w:val="28"/>
+          <w:szCs w:val="28"/>
+        </w:rPr>
+        <w:t>NOTIFY_SESSION_ID (PROXY)</w:t>
+      </w:r>
+    </w:p>
+    <w:p>
+      <w:r>
+        <w:rPr>
+          <w:sz w:val="28"/>
+          <w:szCs w:val="28"/>
+        </w:rPr>
+        <w:t>notifies the server of a new session id that is given to a phone by the proxy.</w:t>
+      </w:r>
+    </w:p>
+    <w:p>
+      <w:r>
+        <w:rPr>
+          <w:sz w:val="28"/>
+          <w:szCs w:val="28"/>
+        </w:rPr>
+        <w:t>session_id - the id of the session</w:t>
+      </w:r>
+    </w:p>
+    <w:p/>
+    <w:p>
+      <w:r>
+        <w:rPr>
+          <w:sz w:val="28"/>
+          <w:szCs w:val="28"/>
+        </w:rPr>
+        <w:t>NOTIFY_SESSION_DISCONNECT(PROXY)</w:t>
+      </w:r>
+    </w:p>
+    <w:p>
+      <w:r>
+        <w:rPr>
+          <w:sz w:val="28"/>
+          <w:szCs w:val="28"/>
+        </w:rPr>
+        <w:lastRenderedPageBreak/>
+        <w:t>notifies the server of a session that disconnected.</w:t>
+      </w:r>
+    </w:p>
+    <w:p>
+      <w:r>
+        <w:rPr>
+          <w:sz w:val="28"/>
+          <w:szCs w:val="28"/>
+        </w:rPr>
+        <w:t>session_id - the id of the session.</w:t>
+      </w:r>
+    </w:p>
+    <w:p>
+      <w:pPr>
+        <w:bidi/>
+        <w:rPr>
+          <w:sz w:val="28"/>
+          <w:szCs w:val="28"/>
+          <w:rtl/>
+        </w:rPr>
+      </w:pPr>
+      <w:r>
+        <w:rPr>
+          <w:sz w:val="28"/>
+          <w:szCs w:val="28"/>
+          <w:rtl/>
+        </w:rPr>
+        <w:t>כל</w:t>
+      </w:r>
+      <w:r>
+        <w:rPr>
+          <w:rFonts w:hint="cs"/>
+          <w:sz w:val="28"/>
+          <w:szCs w:val="28"/>
+          <w:rtl/>
+        </w:rPr>
+        <w:t xml:space="preserve"> הפקטות מתחילות במספר המייצג את אורך הפקטה (ללא המספר) ואחריו </w:t>
+      </w:r>
+      <w:r>
+        <w:rPr>
+          <w:sz w:val="28"/>
+          <w:szCs w:val="28"/>
+        </w:rPr>
+        <w:t>\n</w:t>
+      </w:r>
+      <w:r>
+        <w:rPr>
+          <w:rFonts w:hint="cs"/>
+          <w:sz w:val="28"/>
+          <w:szCs w:val="28"/>
+          <w:rtl/>
+        </w:rPr>
+        <w:t xml:space="preserve"> (שגם לא נכלל בספירה).</w:t>
+      </w:r>
+      <w:r>
+        <w:rPr>
+          <w:sz w:val="28"/>
+          <w:szCs w:val="28"/>
+        </w:rPr>
+        <w:t xml:space="preserve"> </w:t>
+      </w:r>
+    </w:p>
+    <w:p>
+      <w:pPr>
+        <w:bidi/>
+        <w:rPr>
+          <w:rFonts w:hint="cs"/>
+          <w:rtl/>
+        </w:rPr>
+      </w:pPr>
+      <w:r>
+        <w:rPr>
+          <w:rFonts w:hint="cs"/>
+          <w:sz w:val="28"/>
+          <w:szCs w:val="28"/>
+          <w:rtl/>
+        </w:rPr>
+        <w:t>כל הפקטה חוץ מהחלק שכותב את אורכה מומרת ל-</w:t>
+      </w:r>
+      <w:r>
+        <w:rPr>
+          <w:sz w:val="28"/>
+          <w:szCs w:val="28"/>
+        </w:rPr>
+        <w:t>Base64</w:t>
+      </w:r>
+      <w:r>
+        <w:rPr>
+          <w:rFonts w:hint="cs"/>
+          <w:sz w:val="28"/>
+          <w:szCs w:val="28"/>
+          <w:rtl/>
+        </w:rPr>
+        <w:t xml:space="preserve"> ובמידה ומסודרת הצפנה אז היא גם מוצפנת לפני ההמרה ל-</w:t>
+      </w:r>
+      <w:r>
+        <w:rPr>
+          <w:sz w:val="28"/>
+          <w:szCs w:val="28"/>
+        </w:rPr>
+        <w:t>Base64</w:t>
+      </w:r>
+      <w:r>
+        <w:rPr>
+          <w:rFonts w:hint="cs"/>
+          <w:sz w:val="28"/>
+          <w:szCs w:val="28"/>
+          <w:rtl/>
+        </w:rPr>
+        <w:t>.</w:t>
       </w:r>
       <w:bookmarkStart w:id="0" w:name="_GoBack"/>
       <w:bookmarkEnd w:id="0"/>
-      <w:r>
-        <w:rPr>
-          <w:sz w:val="28"/>
-          <w:szCs w:val="28"/>
-        </w:rPr>
-        <w:t>xample: can provide a file address that is used by the client to request a file to download.</w:t>
-      </w:r>
-    </w:p>
-    <w:p/>
-    <w:p>
-      <w:r>
-        <w:rPr>
-          <w:sz w:val="28"/>
-          <w:szCs w:val="28"/>
-        </w:rPr>
-        <w:t>TASK_RESULTS (CLIENT):</w:t>
-      </w:r>
-    </w:p>
-    <w:p>
-      <w:r>
-        <w:rPr>
-          <w:sz w:val="28"/>
-          <w:szCs w:val="28"/>
-        </w:rPr>
-        <w:t>sends the results of the tasks that were given to the client.</w:t>
-      </w:r>
-    </w:p>
-    <w:p>
-      <w:r>
-        <w:rPr>
-          <w:sz w:val="28"/>
-          <w:szCs w:val="28"/>
-        </w:rPr>
-        <w:t>task_id - the id of the task.</w:t>
-      </w:r>
-    </w:p>
-    <w:p>
-      <w:r>
-        <w:rPr>
-          <w:sz w:val="28"/>
-          <w:szCs w:val="28"/>
-        </w:rPr>
-        <w:t>output - the results of the task or the information that it needs to return.</w:t>
-      </w:r>
-    </w:p>
-    <w:p/>
-    <w:p>
-      <w:r>
-        <w:rPr>
-          <w:sz w:val="28"/>
-          <w:szCs w:val="28"/>
-        </w:rPr>
-        <w:t>NOTIFY_SESSION_ID (PROXY)</w:t>
-      </w:r>
-    </w:p>
-    <w:p>
-      <w:r>
-        <w:rPr>
-          <w:sz w:val="28"/>
-          <w:szCs w:val="28"/>
-        </w:rPr>
-        <w:t>notifies the server of a new session id that is given to a phone by the proxy.</w:t>
-      </w:r>
-    </w:p>
-    <w:p>
-      <w:r>
-        <w:rPr>
-          <w:sz w:val="28"/>
-          <w:szCs w:val="28"/>
-        </w:rPr>
-        <w:t>session_id - the id of the session</w:t>
-      </w:r>
-    </w:p>
-    <w:p/>
-    <w:p>
-      <w:r>
-        <w:rPr>
-          <w:sz w:val="28"/>
-          <w:szCs w:val="28"/>
-        </w:rPr>
-        <w:t>NOTIFY_SESSION_DISCONNECT(PROXY)</w:t>
-      </w:r>
-    </w:p>
-    <w:p>
-      <w:r>
-        <w:rPr>
-          <w:sz w:val="28"/>
-          <w:szCs w:val="28"/>
+    </w:p>
+    <w:p>
+      <w:pPr>
+        <w:bidi/>
+      </w:pPr>
+    </w:p>
+    <w:p>
+      <w:pPr>
+        <w:bidi/>
+      </w:pPr>
+      <w:r>
+        <w:rPr>
+          <w:sz w:val="28"/>
+          <w:szCs w:val="28"/>
+          <w:rtl/>
+        </w:rPr>
+        <w:t>בנוסף, במעבר בין השרת הראשי לשרת הפרוקסי ובין שרת הפרוקסי לשרת הראשי כל פקטה תקבל בתחילתה את ה-</w:t>
+      </w:r>
+      <w:r>
+        <w:rPr>
+          <w:sz w:val="28"/>
+          <w:szCs w:val="28"/>
+        </w:rPr>
+        <w:t>id</w:t>
+      </w:r>
+      <w:r>
+        <w:rPr>
+          <w:sz w:val="28"/>
+          <w:szCs w:val="28"/>
+          <w:rtl/>
+        </w:rPr>
+        <w:t xml:space="preserve"> של ה-</w:t>
+      </w:r>
+      <w:r>
+        <w:rPr>
+          <w:sz w:val="28"/>
+          <w:szCs w:val="28"/>
+        </w:rPr>
+        <w:t>session</w:t>
+      </w:r>
+      <w:r>
+        <w:rPr>
+          <w:sz w:val="28"/>
+          <w:szCs w:val="28"/>
+          <w:rtl/>
+        </w:rPr>
+        <w:t>. לדוגמא (</w:t>
+      </w:r>
+      <w:r>
+        <w:rPr>
+          <w:sz w:val="28"/>
+          <w:szCs w:val="28"/>
+        </w:rPr>
+        <w:t>id</w:t>
+      </w:r>
+      <w:r>
+        <w:rPr>
+          <w:sz w:val="28"/>
+          <w:szCs w:val="28"/>
+          <w:rtl/>
+        </w:rPr>
+        <w:t>=123):</w:t>
+      </w:r>
+    </w:p>
+    <w:p>
+      <w:r>
+        <w:rPr>
+          <w:sz w:val="28"/>
+          <w:szCs w:val="28"/>
+        </w:rPr>
+        <w:t>123:message</w:t>
+      </w:r>
+    </w:p>
+    <w:p>
+      <w:pPr>
+        <w:bidi/>
+      </w:pPr>
+      <w:r>
+        <w:rPr>
+          <w:sz w:val="28"/>
+          <w:szCs w:val="28"/>
+          <w:rtl/>
+        </w:rPr>
+        <w:t>הנקודותיים מסמלות את סוף ה-</w:t>
+      </w:r>
+      <w:r>
+        <w:rPr>
+          <w:sz w:val="28"/>
+          <w:szCs w:val="28"/>
+        </w:rPr>
+        <w:t>id</w:t>
+      </w:r>
+      <w:r>
+        <w:rPr>
+          <w:sz w:val="28"/>
+          <w:szCs w:val="28"/>
+          <w:rtl/>
+        </w:rPr>
+        <w:t xml:space="preserve"> ותחילת ההודעה עצמה.</w:t>
+      </w:r>
+    </w:p>
+    <w:p>
+      <w:pPr>
+        <w:bidi/>
+      </w:pPr>
+    </w:p>
+    <w:p>
+      <w:pPr>
+        <w:bidi/>
+      </w:pPr>
+      <w:r>
+        <w:rPr>
+          <w:sz w:val="28"/>
+          <w:szCs w:val="28"/>
+          <w:u w:val="single"/>
+          <w:rtl/>
+        </w:rPr>
+        <w:t>מבנה שמירת ההגדרות של האפליקציה</w:t>
+      </w:r>
+    </w:p>
+    <w:p>
+      <w:pPr>
+        <w:bidi/>
+      </w:pPr>
+      <w:r>
+        <w:rPr>
+          <w:sz w:val="28"/>
+          <w:szCs w:val="28"/>
+          <w:rtl/>
+        </w:rPr>
+        <w:t>ההגדרות של האפליקציה יישמרו במסמך טקסטואלי. ההגדרות יישמרו בצורה של מילון: כל הגדרה תשמר כמפתח וערכו. כל שורה במסמך תהיה הגדרה נפרדת. בכל שורה, המפתח הוא הטקסט עד ה-= וערכו הוא כל שאר הטקסט. שורות המתחילות ב-# הינן שורות הערה ולכן אינן נקלטות כהגדרות בתוכנה.</w:t>
+      </w:r>
+    </w:p>
+    <w:p>
+      <w:pPr>
+        <w:bidi/>
+      </w:pPr>
+      <w:r>
+        <w:rPr>
+          <w:sz w:val="28"/>
+          <w:szCs w:val="28"/>
+          <w:rtl/>
+        </w:rPr>
+        <w:t>דוגמא:</w:t>
+      </w:r>
+    </w:p>
+    <w:p>
+      <w:r>
+        <w:rPr>
+          <w:sz w:val="28"/>
+          <w:szCs w:val="28"/>
+        </w:rPr>
+        <w:t>#network</w:t>
+      </w:r>
+    </w:p>
+    <w:p>
+      <w:r>
+        <w:rPr>
+          <w:sz w:val="28"/>
+          <w:szCs w:val="28"/>
+        </w:rPr>
+        <w:t>server_ip=133.74.20.42</w:t>
+      </w:r>
+    </w:p>
+    <w:p>
+      <w:r>
+        <w:rPr>
+          <w:sz w:val="28"/>
+          <w:szCs w:val="28"/>
+        </w:rPr>
+        <w:t>server_port=8888</w:t>
+      </w:r>
+    </w:p>
+    <w:p>
+      <w:r>
+        <w:rPr>
+          <w:sz w:val="28"/>
+          <w:szCs w:val="28"/>
+        </w:rPr>
+        <w:t>#account</w:t>
+      </w:r>
+    </w:p>
+    <w:p>
+      <w:r>
+        <w:rPr>
+          <w:sz w:val="28"/>
+          <w:szCs w:val="28"/>
+        </w:rPr>
+        <w:t>name=mighty</w:t>
+      </w:r>
+    </w:p>
+    <w:p>
+      <w:r>
+        <w:rPr>
+          <w:sz w:val="28"/>
+          <w:szCs w:val="28"/>
+        </w:rPr>
+        <w:t>password=python</w:t>
+      </w:r>
+    </w:p>
+    <w:p>
+      <w:pPr>
+        <w:bidi/>
+      </w:pPr>
+      <w:r>
+        <w:rPr>
+          <w:sz w:val="28"/>
+          <w:szCs w:val="28"/>
+          <w:rtl/>
+        </w:rPr>
+        <w:t xml:space="preserve">במקרה הזה שמור שכתובת השרת היא 133.74.20.42:8888 שם המשתמש הוא </w:t>
+      </w:r>
+      <w:r>
+        <w:rPr>
+          <w:sz w:val="28"/>
+          <w:szCs w:val="28"/>
+        </w:rPr>
+        <w:t>mighty</w:t>
+      </w:r>
+      <w:r>
+        <w:rPr>
+          <w:sz w:val="28"/>
+          <w:szCs w:val="28"/>
+          <w:rtl/>
+        </w:rPr>
+        <w:t xml:space="preserve"> והסיסמא היא </w:t>
+      </w:r>
+      <w:r>
+        <w:rPr>
+          <w:sz w:val="28"/>
+          <w:szCs w:val="28"/>
+        </w:rPr>
+        <w:t>python</w:t>
+      </w:r>
+      <w:r>
+        <w:rPr>
+          <w:sz w:val="28"/>
+          <w:szCs w:val="28"/>
+          <w:rtl/>
+        </w:rPr>
+        <w:t>.</w:t>
+      </w:r>
+    </w:p>
+    <w:p>
+      <w:pPr>
+        <w:bidi/>
+      </w:pPr>
+    </w:p>
+    <w:p>
+      <w:pPr>
+        <w:bidi/>
+      </w:pPr>
+    </w:p>
+    <w:p>
+      <w:pPr>
+        <w:bidi/>
+      </w:pPr>
+    </w:p>
+    <w:p>
+      <w:pPr>
+        <w:bidi/>
+      </w:pPr>
+    </w:p>
+    <w:p>
+      <w:pPr>
+        <w:bidi/>
+      </w:pPr>
+    </w:p>
+    <w:p>
+      <w:pPr>
+        <w:bidi/>
+      </w:pPr>
+    </w:p>
+    <w:p>
+      <w:pPr>
+        <w:bidi/>
+      </w:pPr>
+    </w:p>
+    <w:p>
+      <w:pPr>
+        <w:bidi/>
+      </w:pPr>
+    </w:p>
+    <w:p>
+      <w:pPr>
+        <w:bidi/>
+      </w:pPr>
+    </w:p>
+    <w:p>
+      <w:pPr>
+        <w:bidi/>
+      </w:pPr>
+    </w:p>
+    <w:p>
+      <w:pPr>
+        <w:bidi/>
+      </w:pPr>
+    </w:p>
+    <w:p>
+      <w:pPr>
+        <w:bidi/>
+      </w:pPr>
+    </w:p>
+    <w:p>
+      <w:pPr>
+        <w:bidi/>
+      </w:pPr>
+    </w:p>
+    <w:p>
+      <w:pPr>
+        <w:bidi/>
+      </w:pPr>
+    </w:p>
+    <w:p>
+      <w:pPr>
+        <w:bidi/>
+      </w:pPr>
+      <w:r>
+        <w:rPr>
+          <w:b/>
+          <w:sz w:val="28"/>
+          <w:szCs w:val="28"/>
+          <w:u w:val="single"/>
+          <w:rtl/>
+        </w:rPr>
+        <w:t>ממשק המשתמש</w:t>
+      </w:r>
+    </w:p>
+    <w:p>
+      <w:pPr>
+        <w:bidi/>
+      </w:pPr>
+      <w:r>
+        <w:rPr>
+          <w:sz w:val="28"/>
+          <w:szCs w:val="28"/>
+          <w:rtl/>
         </w:rPr>
         <w:lastRenderedPageBreak/>
-        <w:t>notifies the server of a session that disconnected.</w:t>
-      </w:r>
-    </w:p>
-    <w:p>
-      <w:r>
-        <w:rPr>
-          <w:sz w:val="28"/>
-          <w:szCs w:val="28"/>
-        </w:rPr>
-        <w:t>session_id - the id of the session.</w:t>
-      </w:r>
-    </w:p>
-    <w:p>
-      <w:pPr>
-        <w:bidi/>
-      </w:pPr>
-    </w:p>
-    <w:p>
-      <w:pPr>
-        <w:bidi/>
-      </w:pPr>
-      <w:r>
-        <w:rPr>
-          <w:sz w:val="28"/>
-          <w:szCs w:val="28"/>
-          <w:rtl/>
-        </w:rPr>
-        <w:t>בנוסף, במעבר בין השרת הראשי לשרת הפרוקסי ובין שרת הפרוקסי לשרת הראשי כל פקטה תקבל בתחילתה את ה-</w:t>
-      </w:r>
-      <w:r>
-        <w:rPr>
-          <w:sz w:val="28"/>
-          <w:szCs w:val="28"/>
-        </w:rPr>
-        <w:t>id</w:t>
-      </w:r>
-      <w:r>
-        <w:rPr>
-          <w:sz w:val="28"/>
-          <w:szCs w:val="28"/>
-          <w:rtl/>
-        </w:rPr>
-        <w:t xml:space="preserve"> של ה-</w:t>
-      </w:r>
-      <w:r>
-        <w:rPr>
-          <w:sz w:val="28"/>
-          <w:szCs w:val="28"/>
-        </w:rPr>
-        <w:t>session</w:t>
-      </w:r>
-      <w:r>
-        <w:rPr>
-          <w:sz w:val="28"/>
-          <w:szCs w:val="28"/>
-          <w:rtl/>
-        </w:rPr>
-        <w:t>. לדוגמא (</w:t>
-      </w:r>
-      <w:r>
-        <w:rPr>
-          <w:sz w:val="28"/>
-          <w:szCs w:val="28"/>
-        </w:rPr>
-        <w:t>id</w:t>
-      </w:r>
-      <w:r>
-        <w:rPr>
-          <w:sz w:val="28"/>
-          <w:szCs w:val="28"/>
-          <w:rtl/>
-        </w:rPr>
-        <w:t>=123):</w:t>
-      </w:r>
-    </w:p>
-    <w:p>
-      <w:r>
-        <w:rPr>
-          <w:sz w:val="28"/>
-          <w:szCs w:val="28"/>
-        </w:rPr>
-        <w:t>123:message</w:t>
-      </w:r>
-    </w:p>
-    <w:p>
-      <w:pPr>
-        <w:bidi/>
-      </w:pPr>
-      <w:r>
-        <w:rPr>
-          <w:sz w:val="28"/>
-          <w:szCs w:val="28"/>
-          <w:rtl/>
-        </w:rPr>
-        <w:t>הנקודותיים מסמלות את סוף ה-</w:t>
-      </w:r>
-      <w:r>
-        <w:rPr>
-          <w:sz w:val="28"/>
-          <w:szCs w:val="28"/>
-        </w:rPr>
-        <w:t>id</w:t>
-      </w:r>
-      <w:r>
-        <w:rPr>
-          <w:sz w:val="28"/>
-          <w:szCs w:val="28"/>
-          <w:rtl/>
-        </w:rPr>
-        <w:t xml:space="preserve"> ותחילת ההודעה עצמה.</w:t>
-      </w:r>
-    </w:p>
-    <w:p>
-      <w:pPr>
-        <w:bidi/>
-      </w:pPr>
-    </w:p>
-    <w:p>
-      <w:pPr>
-        <w:bidi/>
-      </w:pPr>
-      <w:r>
-        <w:rPr>
-          <w:sz w:val="28"/>
-          <w:szCs w:val="28"/>
-          <w:u w:val="single"/>
-          <w:rtl/>
-        </w:rPr>
-        <w:t>מבנה שמירת ההגדרות של האפליקציה</w:t>
-      </w:r>
-    </w:p>
-    <w:p>
-      <w:pPr>
-        <w:bidi/>
-      </w:pPr>
-      <w:r>
-        <w:rPr>
-          <w:sz w:val="28"/>
-          <w:szCs w:val="28"/>
-          <w:rtl/>
-        </w:rPr>
-        <w:t>ההגדרות של האפליקציה יישמרו במסמך טקסטואלי. ההגדרות יישמרו בצורה של מילון: כל הגדרה תשמר כמפתח וערכו. כל שורה במסמך תהיה הגדרה נפרדת. בכל שורה, המפתח הוא הטקסט עד ה-= וערכו הוא כל שאר הטקסט. שורות המתחילות ב-# הינן שורות הערה ולכן אינן נקלטות כהגדרות בתוכנה.</w:t>
-      </w:r>
-    </w:p>
-    <w:p>
-      <w:pPr>
-        <w:bidi/>
-      </w:pPr>
-      <w:r>
-        <w:rPr>
-          <w:sz w:val="28"/>
-          <w:szCs w:val="28"/>
-          <w:rtl/>
-        </w:rPr>
-        <w:t>דוגמא:</w:t>
-      </w:r>
-    </w:p>
-    <w:p>
-      <w:r>
-        <w:rPr>
-          <w:sz w:val="28"/>
-          <w:szCs w:val="28"/>
-        </w:rPr>
-        <w:t>#network</w:t>
-      </w:r>
-    </w:p>
-    <w:p>
-      <w:r>
-        <w:rPr>
-          <w:sz w:val="28"/>
-          <w:szCs w:val="28"/>
-        </w:rPr>
-        <w:t>server_ip=133.74.20.42</w:t>
-      </w:r>
-    </w:p>
-    <w:p>
-      <w:r>
-        <w:rPr>
-          <w:sz w:val="28"/>
-          <w:szCs w:val="28"/>
-        </w:rPr>
-        <w:t>server_port=8888</w:t>
-      </w:r>
-    </w:p>
-    <w:p>
-      <w:r>
-        <w:rPr>
-          <w:sz w:val="28"/>
-          <w:szCs w:val="28"/>
-        </w:rPr>
-        <w:t>#account</w:t>
-      </w:r>
-    </w:p>
-    <w:p>
-      <w:r>
-        <w:rPr>
-          <w:sz w:val="28"/>
-          <w:szCs w:val="28"/>
-        </w:rPr>
-        <w:t>name=mighty</w:t>
-      </w:r>
-    </w:p>
-    <w:p>
-      <w:r>
-        <w:rPr>
-          <w:sz w:val="28"/>
-          <w:szCs w:val="28"/>
-        </w:rPr>
-        <w:t>password=python</w:t>
-      </w:r>
-    </w:p>
-    <w:p>
-      <w:pPr>
-        <w:bidi/>
-      </w:pPr>
-      <w:r>
-        <w:rPr>
-          <w:sz w:val="28"/>
-          <w:szCs w:val="28"/>
-          <w:rtl/>
-        </w:rPr>
-        <w:t xml:space="preserve">במקרה הזה שמור שכתובת השרת היא 133.74.20.42:8888 שם המשתמש הוא </w:t>
-      </w:r>
-      <w:r>
-        <w:rPr>
-          <w:sz w:val="28"/>
-          <w:szCs w:val="28"/>
-        </w:rPr>
-        <w:t>mighty</w:t>
-      </w:r>
-      <w:r>
-        <w:rPr>
-          <w:sz w:val="28"/>
-          <w:szCs w:val="28"/>
-          <w:rtl/>
-        </w:rPr>
-        <w:t xml:space="preserve"> והסיסמא היא </w:t>
-      </w:r>
-      <w:r>
-        <w:rPr>
-          <w:sz w:val="28"/>
-          <w:szCs w:val="28"/>
-        </w:rPr>
-        <w:t>python</w:t>
-      </w:r>
-      <w:r>
-        <w:rPr>
-          <w:sz w:val="28"/>
-          <w:szCs w:val="28"/>
-          <w:rtl/>
-        </w:rPr>
-        <w:t>.</w:t>
-      </w:r>
-    </w:p>
-    <w:p>
-      <w:pPr>
-        <w:bidi/>
-      </w:pPr>
-    </w:p>
-    <w:p>
-      <w:pPr>
-        <w:bidi/>
-      </w:pPr>
-    </w:p>
-    <w:p>
-      <w:pPr>
-        <w:bidi/>
-      </w:pPr>
-    </w:p>
-    <w:p>
-      <w:pPr>
-        <w:bidi/>
-      </w:pPr>
-    </w:p>
-    <w:p>
-      <w:pPr>
-        <w:bidi/>
-      </w:pPr>
-    </w:p>
-    <w:p>
-      <w:pPr>
-        <w:bidi/>
-      </w:pPr>
-    </w:p>
-    <w:p>
-      <w:pPr>
-        <w:bidi/>
-      </w:pPr>
-    </w:p>
-    <w:p>
-      <w:pPr>
-        <w:bidi/>
-      </w:pPr>
-    </w:p>
-    <w:p>
-      <w:pPr>
-        <w:bidi/>
-      </w:pPr>
-    </w:p>
-    <w:p>
-      <w:pPr>
-        <w:bidi/>
-      </w:pPr>
-    </w:p>
-    <w:p>
-      <w:pPr>
-        <w:bidi/>
-      </w:pPr>
-    </w:p>
-    <w:p>
-      <w:pPr>
-        <w:bidi/>
-      </w:pPr>
-    </w:p>
-    <w:p>
-      <w:pPr>
-        <w:bidi/>
-      </w:pPr>
-    </w:p>
-    <w:p>
-      <w:pPr>
-        <w:bidi/>
-      </w:pPr>
-    </w:p>
-    <w:p>
-      <w:pPr>
-        <w:bidi/>
-      </w:pPr>
-      <w:r>
-        <w:rPr>
-          <w:b/>
-          <w:sz w:val="28"/>
-          <w:szCs w:val="28"/>
-          <w:u w:val="single"/>
-          <w:rtl/>
-        </w:rPr>
-        <w:t>ממשק המשתמש</w:t>
-      </w:r>
-    </w:p>
-    <w:p>
-      <w:pPr>
-        <w:bidi/>
-      </w:pPr>
-      <w:r>
-        <w:rPr>
-          <w:sz w:val="28"/>
-          <w:szCs w:val="28"/>
-          <w:rtl/>
-        </w:rPr>
         <w:t>לשרת ה-</w:t>
       </w:r>
       <w:r>
@@ -2955,7 +3049,6 @@
           <w:sz w:val="28"/>
           <w:szCs w:val="28"/>
         </w:rPr>
-        <w:lastRenderedPageBreak/>
         <w:t>main_activity</w:t>
       </w:r>
     </w:p>
@@ -3077,7 +3170,7 @@
       <w:rPr>
         <w:noProof/>
       </w:rPr>
-      <w:t>11</w:t>
+      <w:t>13</w:t>
     </w:r>
     <w:r>
       <w:fldChar w:fldCharType="end"/>

</xml_diff>

<commit_message>
changed the name of the proxy folder and fixed bugs
</commit_message>
<xml_diff>
--- a/Documents/מסמך עיצוב פרוייקט.docx
+++ b/Documents/מסמך עיצוב פרוייקט.docx
@@ -2557,23 +2557,7 @@
           <w:szCs w:val="28"/>
           <w:rtl/>
         </w:rPr>
-        <w:t xml:space="preserve"> הפקטות מתחילות במספר המייצג את אורך הפקטה (ללא המספר) ואחריו </w:t>
-      </w:r>
-      <w:r>
-        <w:rPr>
-          <w:sz w:val="28"/>
-          <w:szCs w:val="28"/>
-        </w:rPr>
-        <w:t>\n</w:t>
-      </w:r>
-      <w:r>
-        <w:rPr>
-          <w:rFonts w:hint="cs"/>
-          <w:sz w:val="28"/>
-          <w:szCs w:val="28"/>
-          <w:rtl/>
-        </w:rPr>
-        <w:t xml:space="preserve"> (שגם לא נכלל בספירה).</w:t>
+        <w:t xml:space="preserve"> הפקטות מתחילות במספר המייצג את אורך הפקטה (ללא המספר) ואחריו</w:t>
       </w:r>
       <w:r>
         <w:rPr>
@@ -2581,59 +2565,99 @@
           <w:szCs w:val="28"/>
         </w:rPr>
         <w:t xml:space="preserve"> </w:t>
-      </w:r>
-    </w:p>
-    <w:p>
-      <w:pPr>
-        <w:bidi/>
-        <w:rPr>
-          <w:rFonts w:hint="cs"/>
-          <w:rtl/>
-        </w:rPr>
-      </w:pPr>
-      <w:r>
-        <w:rPr>
-          <w:rFonts w:hint="cs"/>
-          <w:sz w:val="28"/>
-          <w:szCs w:val="28"/>
-          <w:rtl/>
-        </w:rPr>
-        <w:t>כל הפקטה חוץ מהחלק שכותב את אורכה מומרת ל-</w:t>
-      </w:r>
-      <w:r>
-        <w:rPr>
-          <w:sz w:val="28"/>
-          <w:szCs w:val="28"/>
-        </w:rPr>
-        <w:t>Base64</w:t>
-      </w:r>
-      <w:r>
-        <w:rPr>
-          <w:rFonts w:hint="cs"/>
-          <w:sz w:val="28"/>
-          <w:szCs w:val="28"/>
-          <w:rtl/>
-        </w:rPr>
-        <w:t xml:space="preserve"> ובמידה ומסודרת הצפנה אז היא גם מוצפנת לפני ההמרה ל-</w:t>
-      </w:r>
-      <w:r>
-        <w:rPr>
-          <w:sz w:val="28"/>
-          <w:szCs w:val="28"/>
-        </w:rPr>
-        <w:t>Base64</w:t>
-      </w:r>
-      <w:r>
-        <w:rPr>
-          <w:rFonts w:hint="cs"/>
-          <w:sz w:val="28"/>
-          <w:szCs w:val="28"/>
-          <w:rtl/>
-        </w:rPr>
-        <w:t>.</w:t>
       </w:r>
       <w:bookmarkStart w:id="0" w:name="_GoBack"/>
       <w:bookmarkEnd w:id="0"/>
+      <w:r>
+        <w:rPr>
+          <w:rFonts w:hint="cs"/>
+          <w:sz w:val="28"/>
+          <w:szCs w:val="28"/>
+          <w:rtl/>
+        </w:rPr>
+        <w:t>התו</w:t>
+      </w:r>
+      <w:r>
+        <w:rPr>
+          <w:rFonts w:hint="cs"/>
+          <w:sz w:val="28"/>
+          <w:szCs w:val="28"/>
+          <w:rtl/>
+        </w:rPr>
+        <w:t xml:space="preserve"> </w:t>
+      </w:r>
+      <w:r>
+        <w:rPr>
+          <w:sz w:val="28"/>
+          <w:szCs w:val="28"/>
+        </w:rPr>
+        <w:t>:</w:t>
+      </w:r>
+      <w:r>
+        <w:rPr>
+          <w:rFonts w:hint="cs"/>
+          <w:sz w:val="28"/>
+          <w:szCs w:val="28"/>
+          <w:rtl/>
+        </w:rPr>
+        <w:t xml:space="preserve"> (שגם לא נכלל בספירה).</w:t>
+      </w:r>
+      <w:r>
+        <w:rPr>
+          <w:sz w:val="28"/>
+          <w:szCs w:val="28"/>
+        </w:rPr>
+        <w:t xml:space="preserve"> </w:t>
+      </w:r>
+    </w:p>
+    <w:p>
+      <w:pPr>
+        <w:bidi/>
+        <w:rPr>
+          <w:rtl/>
+        </w:rPr>
+      </w:pPr>
+      <w:r>
+        <w:rPr>
+          <w:rFonts w:hint="cs"/>
+          <w:sz w:val="28"/>
+          <w:szCs w:val="28"/>
+          <w:rtl/>
+        </w:rPr>
+        <w:t>כל הפקטה חוץ מהחלק שכותב את אורכה מומרת ל-</w:t>
+      </w:r>
+      <w:r>
+        <w:rPr>
+          <w:sz w:val="28"/>
+          <w:szCs w:val="28"/>
+        </w:rPr>
+        <w:t>Base64</w:t>
+      </w:r>
+      <w:r>
+        <w:rPr>
+          <w:rFonts w:hint="cs"/>
+          <w:sz w:val="28"/>
+          <w:szCs w:val="28"/>
+          <w:rtl/>
+        </w:rPr>
+        <w:t xml:space="preserve"> ובמידה ומסודרת הצפנה אז היא גם מוצפנת לפני ההמרה ל-</w:t>
+      </w:r>
+      <w:r>
+        <w:rPr>
+          <w:sz w:val="28"/>
+          <w:szCs w:val="28"/>
+        </w:rPr>
+        <w:t>Base64</w:t>
+      </w:r>
+      <w:r>
+        <w:rPr>
+          <w:rFonts w:hint="cs"/>
+          <w:sz w:val="28"/>
+          <w:szCs w:val="28"/>
+          <w:rtl/>
+        </w:rPr>
+        <w:t>.</w:t>
+      </w:r>
     </w:p>
     <w:p>
       <w:pPr>
@@ -3170,7 +3194,7 @@
       <w:rPr>
         <w:noProof/>
       </w:rPr>
-      <w:t>13</w:t>
+      <w:t>9</w:t>
     </w:r>
     <w:r>
       <w:fldChar w:fldCharType="end"/>

</xml_diff>

<commit_message>
fixed a bit in documentation
</commit_message>
<xml_diff>
--- a/Documents/מסמך עיצוב פרוייקט.docx
+++ b/Documents/מסמך עיצוב פרוייקט.docx
@@ -2459,12 +2459,14 @@
       </w:r>
     </w:p>
     <w:p>
-      <w:r>
-        <w:rPr>
-          <w:sz w:val="28"/>
-          <w:szCs w:val="28"/>
-        </w:rPr>
-        <w:t>task_id - the id of the task.</w:t>
+      <w:bookmarkStart w:id="0" w:name="_GoBack"/>
+      <w:bookmarkEnd w:id="0"/>
+      <w:r>
+        <w:rPr>
+          <w:sz w:val="28"/>
+          <w:szCs w:val="28"/>
+        </w:rPr>
+        <w:t>id - the id of the task.</w:t>
       </w:r>
     </w:p>
     <w:p>
@@ -2566,8 +2568,6 @@
         </w:rPr>
         <w:t xml:space="preserve"> </w:t>
       </w:r>
-      <w:bookmarkStart w:id="0" w:name="_GoBack"/>
-      <w:bookmarkEnd w:id="0"/>
       <w:r>
         <w:rPr>
           <w:rFonts w:hint="cs"/>
@@ -3194,7 +3194,7 @@
       <w:rPr>
         <w:noProof/>
       </w:rPr>
-      <w:t>9</w:t>
+      <w:t>1</w:t>
     </w:r>
     <w:r>
       <w:fldChar w:fldCharType="end"/>

</xml_diff>